<commit_message>
add, delete, print, modify, docs
no testing for now
</commit_message>
<xml_diff>
--- a/tema/Documentație Movie-Renter.docx
+++ b/tema/Documentație Movie-Renter.docx
@@ -8,22 +8,8 @@
         <w:jc w:val="center"/>
       </w:pPr>
       <w:r>
-        <w:t>Documenta</w:t>
+        <w:t>Documentație Movie-Renter</w:t>
       </w:r>
-      <w:r>
-        <w:rPr>
-          <w:lang w:val="ro-RO"/>
-        </w:rPr>
-        <w:t xml:space="preserve">ție </w:t>
-      </w:r>
-      <w:proofErr w:type="spellStart"/>
-      <w:r>
-        <w:rPr>
-          <w:lang w:val="ro-RO"/>
-        </w:rPr>
-        <w:t>Movie-Renter</w:t>
-      </w:r>
-      <w:proofErr w:type="spellEnd"/>
     </w:p>
     <w:p>
       <w:r>
@@ -35,14 +21,12 @@
         <w:rPr>
           <w:b/>
           <w:bCs/>
-          <w:lang w:val="ro-RO"/>
         </w:rPr>
       </w:pPr>
       <w:r>
         <w:rPr>
           <w:b/>
           <w:bCs/>
-          <w:lang w:val="ro-RO"/>
         </w:rPr>
         <w:t>Cerințe</w:t>
       </w:r>
@@ -54,14 +38,8 @@
           <w:ilvl w:val="0"/>
           <w:numId w:val="1"/>
         </w:numPr>
-        <w:rPr>
-          <w:lang w:val="ro-RO"/>
-        </w:rPr>
       </w:pPr>
       <w:r>
-        <w:rPr>
-          <w:lang w:val="ro-RO"/>
-        </w:rPr>
         <w:t>Folosiți dezvoltarea iterativă bazat pe funcționalități</w:t>
       </w:r>
     </w:p>
@@ -72,14 +50,8 @@
           <w:ilvl w:val="0"/>
           <w:numId w:val="1"/>
         </w:numPr>
-        <w:rPr>
-          <w:lang w:val="ro-RO"/>
-        </w:rPr>
       </w:pPr>
       <w:r>
-        <w:rPr>
-          <w:lang w:val="ro-RO"/>
-        </w:rPr>
         <w:t>Identificați și planificați funcționalități pe 3 iterații</w:t>
       </w:r>
     </w:p>
@@ -90,14 +62,8 @@
           <w:ilvl w:val="0"/>
           <w:numId w:val="1"/>
         </w:numPr>
-        <w:rPr>
-          <w:lang w:val="ro-RO"/>
-        </w:rPr>
       </w:pPr>
       <w:r>
-        <w:rPr>
-          <w:lang w:val="ro-RO"/>
-        </w:rPr>
         <w:t>Folosiți dezvoltare dirijate de teste. Toate funcțiile trebuie testate și specificate</w:t>
       </w:r>
     </w:p>
@@ -108,43 +74,9 @@
           <w:ilvl w:val="0"/>
           <w:numId w:val="1"/>
         </w:numPr>
-        <w:rPr>
-          <w:lang w:val="ro-RO"/>
-        </w:rPr>
       </w:pPr>
       <w:r>
-        <w:rPr>
-          <w:lang w:val="ro-RO"/>
-        </w:rPr>
-        <w:t xml:space="preserve">Folosiți arhitectură stratificată (UI, Controller, </w:t>
-      </w:r>
-      <w:proofErr w:type="spellStart"/>
-      <w:r>
-        <w:rPr>
-          <w:lang w:val="ro-RO"/>
-        </w:rPr>
-        <w:t>Domain</w:t>
-      </w:r>
-      <w:proofErr w:type="spellEnd"/>
-      <w:r>
-        <w:rPr>
-          <w:lang w:val="ro-RO"/>
-        </w:rPr>
-        <w:t xml:space="preserve">, </w:t>
-      </w:r>
-      <w:proofErr w:type="spellStart"/>
-      <w:r>
-        <w:rPr>
-          <w:lang w:val="ro-RO"/>
-        </w:rPr>
-        <w:t>Repository</w:t>
-      </w:r>
-      <w:proofErr w:type="spellEnd"/>
-      <w:r>
-        <w:rPr>
-          <w:lang w:val="ro-RO"/>
-        </w:rPr>
-        <w:t>)</w:t>
+        <w:t>Folosiți arhitectură stratificată (UI, Controller, Domain, Repository)</w:t>
       </w:r>
     </w:p>
     <w:p>
@@ -154,39 +86,15 @@
           <w:ilvl w:val="0"/>
           <w:numId w:val="1"/>
         </w:numPr>
-        <w:rPr>
-          <w:lang w:val="ro-RO"/>
-        </w:rPr>
       </w:pPr>
       <w:r>
-        <w:rPr>
-          <w:lang w:val="ro-RO"/>
-        </w:rPr>
         <w:t xml:space="preserve">Validați datele – pentru intrări invalide, aplicația sa </w:t>
       </w:r>
       <w:r>
-        <w:rPr>
-          <w:lang w:val="ro-RO"/>
-        </w:rPr>
         <w:t>tipărească</w:t>
       </w:r>
       <w:r>
-        <w:rPr>
-          <w:lang w:val="ro-RO"/>
-        </w:rPr>
-        <w:t xml:space="preserve"> mesaje de eroare corespunzătoare – folosiți</w:t>
-      </w:r>
-      <w:r>
-        <w:rPr>
-          <w:lang w:val="ro-RO"/>
-        </w:rPr>
-        <w:t xml:space="preserve"> </w:t>
-      </w:r>
-      <w:r>
-        <w:rPr>
-          <w:lang w:val="ro-RO"/>
-        </w:rPr>
-        <w:t>excepții.</w:t>
+        <w:t xml:space="preserve"> mesaje de eroare corespunzătoare – folosiți excepții.</w:t>
       </w:r>
     </w:p>
     <w:p>
@@ -196,26 +104,14 @@
           <w:ilvl w:val="0"/>
           <w:numId w:val="1"/>
         </w:numPr>
-        <w:rPr>
-          <w:lang w:val="ro-RO"/>
-        </w:rPr>
       </w:pPr>
       <w:r>
-        <w:rPr>
-          <w:lang w:val="ro-RO"/>
-        </w:rPr>
         <w:t>Documentația conține: Enunț, lista de funcționalități, planul de iterații. Pentru fiecare funcționalitate: scenariu de</w:t>
       </w:r>
       <w:r>
-        <w:rPr>
-          <w:lang w:val="ro-RO"/>
-        </w:rPr>
         <w:t xml:space="preserve"> </w:t>
       </w:r>
       <w:r>
-        <w:rPr>
-          <w:lang w:val="ro-RO"/>
-        </w:rPr>
         <w:t>rulare</w:t>
       </w:r>
     </w:p>
@@ -223,27 +119,17 @@
       <w:pPr>
         <w:rPr>
           <w:b/>
-          <w:lang w:val="ro-RO"/>
         </w:rPr>
       </w:pPr>
       <w:r>
         <w:rPr>
           <w:b/>
-          <w:lang w:val="ro-RO"/>
         </w:rPr>
         <w:t>P3. Închiriere filme</w:t>
       </w:r>
     </w:p>
     <w:p>
-      <w:pPr>
-        <w:rPr>
-          <w:lang w:val="ro-RO"/>
-        </w:rPr>
-      </w:pPr>
       <w:r>
-        <w:rPr>
-          <w:lang w:val="ro-RO"/>
-        </w:rPr>
         <w:t>Scrieți o aplicație pentru o firmă de închiriere de filme. Aplicația stochează:</w:t>
       </w:r>
     </w:p>
@@ -253,29 +139,9 @@
           <w:ilvl w:val="0"/>
           <w:numId w:val="2"/>
         </w:numPr>
-        <w:rPr>
-          <w:lang w:val="ro-RO"/>
-        </w:rPr>
       </w:pPr>
       <w:r>
-        <w:rPr>
-          <w:lang w:val="ro-RO"/>
-        </w:rPr>
-        <w:t>filme: &lt;</w:t>
-      </w:r>
-      <w:proofErr w:type="spellStart"/>
-      <w:r>
-        <w:rPr>
-          <w:lang w:val="ro-RO"/>
-        </w:rPr>
-        <w:t>id</w:t>
-      </w:r>
-      <w:proofErr w:type="spellEnd"/>
-      <w:r>
-        <w:rPr>
-          <w:lang w:val="ro-RO"/>
-        </w:rPr>
-        <w:t>&gt;,&lt;titlu&gt;,&lt;descriere&gt;,&lt;gen&gt;,etc</w:t>
+        <w:t>filme: &lt;id&gt;,&lt;titlu&gt;,&lt;descriere&gt;,&lt;gen&gt;,etc</w:t>
       </w:r>
     </w:p>
     <w:p>
@@ -284,42 +150,16 @@
           <w:ilvl w:val="0"/>
           <w:numId w:val="2"/>
         </w:numPr>
-        <w:rPr>
-          <w:lang w:val="ro-RO"/>
-        </w:rPr>
       </w:pPr>
       <w:r>
-        <w:rPr>
-          <w:lang w:val="ro-RO"/>
-        </w:rPr>
-        <w:t>clienți: &lt;</w:t>
-      </w:r>
-      <w:proofErr w:type="spellStart"/>
-      <w:r>
-        <w:rPr>
-          <w:lang w:val="ro-RO"/>
-        </w:rPr>
-        <w:t>id</w:t>
-      </w:r>
-      <w:proofErr w:type="spellEnd"/>
-      <w:r>
-        <w:rPr>
-          <w:lang w:val="ro-RO"/>
-        </w:rPr>
-        <w:t xml:space="preserve">&gt;, &lt;nume&gt;, &lt;CNP&gt;,etc </w:t>
+        <w:t xml:space="preserve">clienți: &lt;id&gt;, &lt;nume&gt;, &lt;CNP&gt;,etc </w:t>
       </w:r>
     </w:p>
     <w:p>
       <w:pPr>
         <w:ind w:left="705"/>
-        <w:rPr>
-          <w:lang w:val="ro-RO"/>
-        </w:rPr>
       </w:pPr>
       <w:r>
-        <w:rPr>
-          <w:lang w:val="ro-RO"/>
-        </w:rPr>
         <w:t>Creați o aplicație care permite:</w:t>
       </w:r>
     </w:p>
@@ -329,14 +169,8 @@
           <w:ilvl w:val="0"/>
           <w:numId w:val="2"/>
         </w:numPr>
-        <w:rPr>
-          <w:lang w:val="ro-RO"/>
-        </w:rPr>
       </w:pPr>
       <w:r>
-        <w:rPr>
-          <w:lang w:val="ro-RO"/>
-        </w:rPr>
         <w:t>gestiunea listei de filme și clienți.</w:t>
       </w:r>
     </w:p>
@@ -346,14 +180,8 @@
           <w:ilvl w:val="0"/>
           <w:numId w:val="2"/>
         </w:numPr>
-        <w:rPr>
-          <w:lang w:val="ro-RO"/>
-        </w:rPr>
       </w:pPr>
       <w:r>
-        <w:rPr>
-          <w:lang w:val="ro-RO"/>
-        </w:rPr>
         <w:t>adaugă, șterge, modifică, lista de filme, lista de clienți</w:t>
       </w:r>
     </w:p>
@@ -363,14 +191,8 @@
           <w:ilvl w:val="0"/>
           <w:numId w:val="2"/>
         </w:numPr>
-        <w:rPr>
-          <w:lang w:val="ro-RO"/>
-        </w:rPr>
       </w:pPr>
       <w:r>
-        <w:rPr>
-          <w:lang w:val="ro-RO"/>
-        </w:rPr>
         <w:t>căutare film, căutare clienți.</w:t>
       </w:r>
     </w:p>
@@ -380,14 +202,8 @@
           <w:ilvl w:val="0"/>
           <w:numId w:val="2"/>
         </w:numPr>
-        <w:rPr>
-          <w:lang w:val="ro-RO"/>
-        </w:rPr>
       </w:pPr>
       <w:r>
-        <w:rPr>
-          <w:lang w:val="ro-RO"/>
-        </w:rPr>
         <w:t>Închiriere/returnare filme</w:t>
       </w:r>
     </w:p>
@@ -397,14 +213,8 @@
           <w:ilvl w:val="0"/>
           <w:numId w:val="2"/>
         </w:numPr>
-        <w:rPr>
-          <w:lang w:val="ro-RO"/>
-        </w:rPr>
       </w:pPr>
       <w:r>
-        <w:rPr>
-          <w:lang w:val="ro-RO"/>
-        </w:rPr>
         <w:t>Rapoarte:</w:t>
       </w:r>
     </w:p>
@@ -414,26 +224,14 @@
           <w:ilvl w:val="1"/>
           <w:numId w:val="2"/>
         </w:numPr>
-        <w:rPr>
-          <w:lang w:val="ro-RO"/>
-        </w:rPr>
       </w:pPr>
       <w:r>
-        <w:rPr>
-          <w:lang w:val="ro-RO"/>
-        </w:rPr>
         <w:t xml:space="preserve">Clienți cu filme închiriate ordonat </w:t>
       </w:r>
       <w:r>
-        <w:rPr>
-          <w:lang w:val="ro-RO"/>
-        </w:rPr>
         <w:t>după</w:t>
       </w:r>
       <w:r>
-        <w:rPr>
-          <w:lang w:val="ro-RO"/>
-        </w:rPr>
         <w:t xml:space="preserve">: nume,  după numărul de filme închiriate </w:t>
       </w:r>
     </w:p>
@@ -443,26 +241,14 @@
           <w:ilvl w:val="1"/>
           <w:numId w:val="2"/>
         </w:numPr>
-        <w:rPr>
-          <w:lang w:val="ro-RO"/>
-        </w:rPr>
       </w:pPr>
       <w:r>
-        <w:rPr>
-          <w:lang w:val="ro-RO"/>
-        </w:rPr>
         <w:t xml:space="preserve">Cele mai </w:t>
       </w:r>
       <w:r>
-        <w:rPr>
-          <w:lang w:val="ro-RO"/>
-        </w:rPr>
         <w:t>închiriate</w:t>
       </w:r>
       <w:r>
-        <w:rPr>
-          <w:lang w:val="ro-RO"/>
-        </w:rPr>
         <w:t xml:space="preserve"> filme. </w:t>
       </w:r>
     </w:p>
@@ -472,36 +258,2278 @@
           <w:ilvl w:val="1"/>
           <w:numId w:val="2"/>
         </w:numPr>
+      </w:pPr>
+      <w:r>
+        <w:t xml:space="preserve">Primi 30% </w:t>
+      </w:r>
+      <w:r>
+        <w:t>clienți</w:t>
+      </w:r>
+      <w:r>
+        <w:t xml:space="preserve"> cu cele mai multe filme (nume client și numărul de filme închiriate)</w:t>
+      </w:r>
+    </w:p>
+    <w:p/>
+    <w:p/>
+    <w:p>
+      <w:pPr>
+        <w:pStyle w:val="Heading1"/>
         <w:rPr>
-          <w:lang w:val="ro-RO"/>
+          <w:rFonts w:ascii="Calibri" w:hAnsi="Calibri" w:cs="Calibri"/>
         </w:rPr>
       </w:pPr>
       <w:r>
-        <w:rPr>
-          <w:lang w:val="ro-RO"/>
-        </w:rPr>
-        <w:t xml:space="preserve">Primi 30% </w:t>
+        <w:lastRenderedPageBreak/>
+        <w:t>Lista de func</w:t>
       </w:r>
       <w:r>
         <w:rPr>
-          <w:lang w:val="ro-RO"/>
+          <w:rFonts w:ascii="Calibri" w:hAnsi="Calibri" w:cs="Calibri"/>
         </w:rPr>
-        <w:t>clienți</w:t>
+        <w:t>ționalități</w:t>
+      </w:r>
+    </w:p>
+    <w:p/>
+    <w:tbl>
+      <w:tblPr>
+        <w:tblStyle w:val="TableGrid"/>
+        <w:tblW w:w="0" w:type="auto"/>
+        <w:tblLook w:val="04A0" w:firstRow="1" w:lastRow="0" w:firstColumn="1" w:lastColumn="0" w:noHBand="0" w:noVBand="1"/>
+      </w:tblPr>
+      <w:tblGrid>
+        <w:gridCol w:w="4675"/>
+        <w:gridCol w:w="4675"/>
+      </w:tblGrid>
+      <w:tr>
+        <w:tc>
+          <w:tcPr>
+            <w:tcW w:w="4675" w:type="dxa"/>
+          </w:tcPr>
+          <w:p>
+            <w:r>
+              <w:t>Utilizator</w:t>
+            </w:r>
+          </w:p>
+        </w:tc>
+        <w:tc>
+          <w:tcPr>
+            <w:tcW w:w="4675" w:type="dxa"/>
+          </w:tcPr>
+          <w:p>
+            <w:r>
+              <w:t>Program</w:t>
+            </w:r>
+          </w:p>
+        </w:tc>
+      </w:tr>
+      <w:tr>
+        <w:tc>
+          <w:tcPr>
+            <w:tcW w:w="4675" w:type="dxa"/>
+          </w:tcPr>
+          <w:p>
+            <w:r>
+              <w:t>add_client</w:t>
+            </w:r>
+          </w:p>
+        </w:tc>
+        <w:tc>
+          <w:tcPr>
+            <w:tcW w:w="4675" w:type="dxa"/>
+          </w:tcPr>
+          <w:p>
+            <w:pPr>
+              <w:rPr>
+                <w:rFonts w:ascii="Calibri" w:hAnsi="Calibri" w:cs="Calibri"/>
+              </w:rPr>
+            </w:pPr>
+            <w:r>
+              <w:t>Adaug</w:t>
+            </w:r>
+            <w:r>
+              <w:rPr>
+                <w:rFonts w:ascii="Calibri" w:hAnsi="Calibri" w:cs="Calibri"/>
+              </w:rPr>
+              <w:t xml:space="preserve">ă un client </w:t>
+            </w:r>
+          </w:p>
+        </w:tc>
+      </w:tr>
+      <w:tr>
+        <w:tc>
+          <w:tcPr>
+            <w:tcW w:w="4675" w:type="dxa"/>
+          </w:tcPr>
+          <w:p>
+            <w:r>
+              <w:t>add_movie</w:t>
+            </w:r>
+          </w:p>
+        </w:tc>
+        <w:tc>
+          <w:tcPr>
+            <w:tcW w:w="4675" w:type="dxa"/>
+          </w:tcPr>
+          <w:p>
+            <w:pPr>
+              <w:rPr>
+                <w:rFonts w:ascii="Calibri" w:hAnsi="Calibri" w:cs="Calibri"/>
+              </w:rPr>
+            </w:pPr>
+            <w:r>
+              <w:t>Adaug</w:t>
+            </w:r>
+            <w:r>
+              <w:rPr>
+                <w:rFonts w:ascii="Calibri" w:hAnsi="Calibri" w:cs="Calibri"/>
+              </w:rPr>
+              <w:t>ă un film</w:t>
+            </w:r>
+          </w:p>
+        </w:tc>
+      </w:tr>
+      <w:tr>
+        <w:tc>
+          <w:tcPr>
+            <w:tcW w:w="4675" w:type="dxa"/>
+          </w:tcPr>
+          <w:p>
+            <w:r>
+              <w:t>print_clients</w:t>
+            </w:r>
+          </w:p>
+        </w:tc>
+        <w:tc>
+          <w:tcPr>
+            <w:tcW w:w="4675" w:type="dxa"/>
+          </w:tcPr>
+          <w:p>
+            <w:pPr>
+              <w:rPr>
+                <w:rFonts w:ascii="Calibri" w:hAnsi="Calibri" w:cs="Calibri"/>
+              </w:rPr>
+            </w:pPr>
+            <w:r>
+              <w:t>Afi</w:t>
+            </w:r>
+            <w:r>
+              <w:rPr>
+                <w:rFonts w:ascii="Calibri" w:hAnsi="Calibri" w:cs="Calibri"/>
+              </w:rPr>
+              <w:t>șează toți clienții</w:t>
+            </w:r>
+          </w:p>
+        </w:tc>
+      </w:tr>
+      <w:tr>
+        <w:tc>
+          <w:tcPr>
+            <w:tcW w:w="4675" w:type="dxa"/>
+          </w:tcPr>
+          <w:p>
+            <w:r>
+              <w:t>print_movies</w:t>
+            </w:r>
+          </w:p>
+        </w:tc>
+        <w:tc>
+          <w:tcPr>
+            <w:tcW w:w="4675" w:type="dxa"/>
+          </w:tcPr>
+          <w:p>
+            <w:pPr>
+              <w:rPr>
+                <w:rFonts w:ascii="Calibri" w:hAnsi="Calibri" w:cs="Calibri"/>
+              </w:rPr>
+            </w:pPr>
+            <w:r>
+              <w:t>Afi</w:t>
+            </w:r>
+            <w:r>
+              <w:rPr>
+                <w:rFonts w:ascii="Calibri" w:hAnsi="Calibri" w:cs="Calibri"/>
+              </w:rPr>
+              <w:t>șează toate filmele</w:t>
+            </w:r>
+          </w:p>
+        </w:tc>
+      </w:tr>
+      <w:tr>
+        <w:tc>
+          <w:tcPr>
+            <w:tcW w:w="4675" w:type="dxa"/>
+          </w:tcPr>
+          <w:p>
+            <w:r>
+              <w:t>delete_client</w:t>
+            </w:r>
+          </w:p>
+        </w:tc>
+        <w:tc>
+          <w:tcPr>
+            <w:tcW w:w="4675" w:type="dxa"/>
+          </w:tcPr>
+          <w:p>
+            <w:pPr>
+              <w:rPr>
+                <w:rFonts w:ascii="Calibri" w:hAnsi="Calibri" w:cs="Calibri"/>
+              </w:rPr>
+            </w:pPr>
+            <w:r>
+              <w:rPr>
+                <w:rFonts w:ascii="Calibri" w:hAnsi="Calibri" w:cs="Calibri"/>
+              </w:rPr>
+              <w:t>Șterge un client</w:t>
+            </w:r>
+          </w:p>
+        </w:tc>
+      </w:tr>
+      <w:tr>
+        <w:tc>
+          <w:tcPr>
+            <w:tcW w:w="4675" w:type="dxa"/>
+          </w:tcPr>
+          <w:p>
+            <w:r>
+              <w:t>delete_movie</w:t>
+            </w:r>
+          </w:p>
+        </w:tc>
+        <w:tc>
+          <w:tcPr>
+            <w:tcW w:w="4675" w:type="dxa"/>
+          </w:tcPr>
+          <w:p>
+            <w:pPr>
+              <w:rPr>
+                <w:rFonts w:ascii="Calibri" w:hAnsi="Calibri" w:cs="Calibri"/>
+              </w:rPr>
+            </w:pPr>
+            <w:r>
+              <w:rPr>
+                <w:rFonts w:ascii="Calibri" w:hAnsi="Calibri" w:cs="Calibri"/>
+              </w:rPr>
+              <w:t>Șterge un film</w:t>
+            </w:r>
+          </w:p>
+        </w:tc>
+      </w:tr>
+      <w:tr>
+        <w:tc>
+          <w:tcPr>
+            <w:tcW w:w="4675" w:type="dxa"/>
+          </w:tcPr>
+          <w:p>
+            <w:r>
+              <w:t>modify_client</w:t>
+            </w:r>
+          </w:p>
+        </w:tc>
+        <w:tc>
+          <w:tcPr>
+            <w:tcW w:w="4675" w:type="dxa"/>
+          </w:tcPr>
+          <w:p>
+            <w:pPr>
+              <w:rPr>
+                <w:rFonts w:ascii="Calibri" w:hAnsi="Calibri" w:cs="Calibri"/>
+              </w:rPr>
+            </w:pPr>
+            <w:r>
+              <w:t>Modific</w:t>
+            </w:r>
+            <w:r>
+              <w:rPr>
+                <w:rFonts w:ascii="Calibri" w:hAnsi="Calibri" w:cs="Calibri"/>
+              </w:rPr>
+              <w:t>ă un client</w:t>
+            </w:r>
+          </w:p>
+        </w:tc>
+      </w:tr>
+      <w:tr>
+        <w:tc>
+          <w:tcPr>
+            <w:tcW w:w="4675" w:type="dxa"/>
+          </w:tcPr>
+          <w:p>
+            <w:r>
+              <w:t>modify_movie</w:t>
+            </w:r>
+          </w:p>
+        </w:tc>
+        <w:tc>
+          <w:tcPr>
+            <w:tcW w:w="4675" w:type="dxa"/>
+          </w:tcPr>
+          <w:p>
+            <w:pPr>
+              <w:rPr>
+                <w:rFonts w:ascii="Calibri" w:hAnsi="Calibri" w:cs="Calibri"/>
+              </w:rPr>
+            </w:pPr>
+            <w:r>
+              <w:t>Modific</w:t>
+            </w:r>
+            <w:r>
+              <w:rPr>
+                <w:rFonts w:ascii="Calibri" w:hAnsi="Calibri" w:cs="Calibri"/>
+              </w:rPr>
+              <w:t>ă un film</w:t>
+            </w:r>
+          </w:p>
+        </w:tc>
+      </w:tr>
+    </w:tbl>
+    <w:p/>
+    <w:p>
+      <w:pPr>
+        <w:pStyle w:val="Heading1"/>
+      </w:pPr>
+      <w:r>
+        <w:t>Planul de itera</w:t>
       </w:r>
       <w:r>
         <w:rPr>
-          <w:lang w:val="ro-RO"/>
+          <w:rFonts w:ascii="Calibri" w:hAnsi="Calibri" w:cs="Calibri"/>
         </w:rPr>
-        <w:t xml:space="preserve"> cu cele mai multe filme (nume client și numărul de filme închiriate)</w:t>
+        <w:t>ț</w:t>
+      </w:r>
+      <w:r>
+        <w:t>ii</w:t>
       </w:r>
     </w:p>
+    <w:p/>
+    <w:tbl>
+      <w:tblPr>
+        <w:tblStyle w:val="TableGrid"/>
+        <w:tblW w:w="0" w:type="auto"/>
+        <w:tblLook w:val="04A0" w:firstRow="1" w:lastRow="0" w:firstColumn="1" w:lastColumn="0" w:noHBand="0" w:noVBand="1"/>
+      </w:tblPr>
+      <w:tblGrid>
+        <w:gridCol w:w="4273"/>
+        <w:gridCol w:w="5077"/>
+      </w:tblGrid>
+      <w:tr>
+        <w:tc>
+          <w:tcPr>
+            <w:tcW w:w="4675" w:type="dxa"/>
+          </w:tcPr>
+          <w:p>
+            <w:r>
+              <w:t>1</w:t>
+            </w:r>
+          </w:p>
+        </w:tc>
+        <w:tc>
+          <w:tcPr>
+            <w:tcW w:w="4675" w:type="dxa"/>
+          </w:tcPr>
+          <w:p>
+            <w:pPr>
+              <w:ind w:left="705"/>
+            </w:pPr>
+            <w:r>
+              <w:t>Clase pentru</w:t>
+            </w:r>
+          </w:p>
+          <w:p>
+            <w:pPr>
+              <w:ind w:left="705"/>
+            </w:pPr>
+            <w:r>
+              <w:t>filme:&lt;id&gt;,&lt;titlu&gt;,&lt;descriere&gt;,&lt;gen&gt;,etc</w:t>
+            </w:r>
+          </w:p>
+          <w:p>
+            <w:pPr>
+              <w:ind w:left="705"/>
+            </w:pPr>
+            <w:r>
+              <w:t xml:space="preserve">clienți: &lt;id&gt;, &lt;nume&gt;, &lt;CNP&gt;,etc </w:t>
+            </w:r>
+          </w:p>
+          <w:p>
+            <w:pPr>
+              <w:ind w:left="705"/>
+            </w:pPr>
+          </w:p>
+          <w:p>
+            <w:pPr>
+              <w:ind w:left="705"/>
+            </w:pPr>
+            <w:r>
+              <w:t>gestiunea listei de filme și clienți.</w:t>
+            </w:r>
+          </w:p>
+          <w:p>
+            <w:pPr>
+              <w:ind w:left="705"/>
+            </w:pPr>
+            <w:r>
+              <w:t>adaugă, șterge, modifică, lista de filme, lista de clienți</w:t>
+            </w:r>
+          </w:p>
+        </w:tc>
+      </w:tr>
+      <w:tr>
+        <w:tc>
+          <w:tcPr>
+            <w:tcW w:w="4675" w:type="dxa"/>
+          </w:tcPr>
+          <w:p>
+            <w:r>
+              <w:t>2</w:t>
+            </w:r>
+          </w:p>
+        </w:tc>
+        <w:tc>
+          <w:tcPr>
+            <w:tcW w:w="4675" w:type="dxa"/>
+          </w:tcPr>
+          <w:p>
+            <w:pPr>
+              <w:ind w:left="705"/>
+            </w:pPr>
+            <w:r>
+              <w:t>căutare film, căutare clienți.</w:t>
+            </w:r>
+          </w:p>
+          <w:p>
+            <w:pPr>
+              <w:ind w:left="705"/>
+            </w:pPr>
+            <w:r>
+              <w:t>Închiriere/returnare filme</w:t>
+            </w:r>
+          </w:p>
+          <w:p/>
+        </w:tc>
+      </w:tr>
+      <w:tr>
+        <w:tc>
+          <w:tcPr>
+            <w:tcW w:w="4675" w:type="dxa"/>
+          </w:tcPr>
+          <w:p>
+            <w:r>
+              <w:t>3</w:t>
+            </w:r>
+          </w:p>
+        </w:tc>
+        <w:tc>
+          <w:tcPr>
+            <w:tcW w:w="4675" w:type="dxa"/>
+          </w:tcPr>
+          <w:p>
+            <w:pPr>
+              <w:ind w:left="705"/>
+            </w:pPr>
+            <w:r>
+              <w:t>Rapoarte:</w:t>
+            </w:r>
+          </w:p>
+          <w:p>
+            <w:pPr>
+              <w:numPr>
+                <w:ilvl w:val="1"/>
+                <w:numId w:val="2"/>
+              </w:numPr>
+            </w:pPr>
+            <w:r>
+              <w:t xml:space="preserve">Clienți cu filme închiriate ordonat după: nume,  după numărul de filme închiriate </w:t>
+            </w:r>
+          </w:p>
+          <w:p>
+            <w:pPr>
+              <w:numPr>
+                <w:ilvl w:val="1"/>
+                <w:numId w:val="2"/>
+              </w:numPr>
+            </w:pPr>
+            <w:r>
+              <w:t xml:space="preserve">Cele mai închiriate filme. </w:t>
+            </w:r>
+          </w:p>
+          <w:p>
+            <w:pPr>
+              <w:numPr>
+                <w:ilvl w:val="1"/>
+                <w:numId w:val="2"/>
+              </w:numPr>
+            </w:pPr>
+            <w:r>
+              <w:t>Primi 30% clienți cu cele mai multe filme (nume client și numărul de filme închiriate)</w:t>
+            </w:r>
+          </w:p>
+          <w:p/>
+        </w:tc>
+      </w:tr>
+    </w:tbl>
+    <w:p/>
+    <w:p/>
+    <w:p/>
     <w:p>
       <w:pPr>
-        <w:rPr>
-          <w:lang w:val="ro-RO"/>
-        </w:rPr>
+        <w:pStyle w:val="Heading1"/>
       </w:pPr>
+      <w:r>
+        <w:lastRenderedPageBreak/>
+        <w:t>Scenarii de rulare</w:t>
+      </w:r>
     </w:p>
+    <w:tbl>
+      <w:tblPr>
+        <w:tblStyle w:val="TableGrid"/>
+        <w:tblW w:w="0" w:type="auto"/>
+        <w:tblLook w:val="04A0" w:firstRow="1" w:lastRow="0" w:firstColumn="1" w:lastColumn="0" w:noHBand="0" w:noVBand="1"/>
+      </w:tblPr>
+      <w:tblGrid>
+        <w:gridCol w:w="3116"/>
+        <w:gridCol w:w="3117"/>
+        <w:gridCol w:w="3117"/>
+      </w:tblGrid>
+      <w:tr>
+        <w:tc>
+          <w:tcPr>
+            <w:tcW w:w="3116" w:type="dxa"/>
+          </w:tcPr>
+          <w:p>
+            <w:r>
+              <w:t>Utilizator</w:t>
+            </w:r>
+          </w:p>
+        </w:tc>
+        <w:tc>
+          <w:tcPr>
+            <w:tcW w:w="3117" w:type="dxa"/>
+          </w:tcPr>
+          <w:p>
+            <w:r>
+              <w:t>Program</w:t>
+            </w:r>
+          </w:p>
+        </w:tc>
+        <w:tc>
+          <w:tcPr>
+            <w:tcW w:w="3117" w:type="dxa"/>
+          </w:tcPr>
+          <w:p>
+            <w:r>
+              <w:t>Descriere</w:t>
+            </w:r>
+          </w:p>
+        </w:tc>
+      </w:tr>
+      <w:tr>
+        <w:tc>
+          <w:tcPr>
+            <w:tcW w:w="3116" w:type="dxa"/>
+          </w:tcPr>
+          <w:p>
+            <w:r>
+              <w:t>add_client</w:t>
+            </w:r>
+          </w:p>
+        </w:tc>
+        <w:tc>
+          <w:tcPr>
+            <w:tcW w:w="3117" w:type="dxa"/>
+          </w:tcPr>
+          <w:p/>
+        </w:tc>
+        <w:tc>
+          <w:tcPr>
+            <w:tcW w:w="3117" w:type="dxa"/>
+          </w:tcPr>
+          <w:p>
+            <w:pPr>
+              <w:rPr>
+                <w:rFonts w:ascii="Calibri" w:hAnsi="Calibri" w:cs="Calibri"/>
+              </w:rPr>
+            </w:pPr>
+            <w:r>
+              <w:t xml:space="preserve">Programul va citi datele necesare </w:t>
+            </w:r>
+            <w:r>
+              <w:rPr>
+                <w:rFonts w:ascii="Calibri" w:hAnsi="Calibri" w:cs="Calibri"/>
+              </w:rPr>
+              <w:t>și va adăuga clientul in listă</w:t>
+            </w:r>
+          </w:p>
+        </w:tc>
+      </w:tr>
+      <w:tr>
+        <w:tc>
+          <w:tcPr>
+            <w:tcW w:w="3116" w:type="dxa"/>
+          </w:tcPr>
+          <w:p/>
+        </w:tc>
+        <w:tc>
+          <w:tcPr>
+            <w:tcW w:w="3117" w:type="dxa"/>
+          </w:tcPr>
+          <w:p>
+            <w:r>
+              <w:t>Enter client ID:</w:t>
+            </w:r>
+          </w:p>
+        </w:tc>
+        <w:tc>
+          <w:tcPr>
+            <w:tcW w:w="3117" w:type="dxa"/>
+          </w:tcPr>
+          <w:p/>
+        </w:tc>
+      </w:tr>
+      <w:tr>
+        <w:tc>
+          <w:tcPr>
+            <w:tcW w:w="3116" w:type="dxa"/>
+          </w:tcPr>
+          <w:p>
+            <w:r>
+              <w:t>1</w:t>
+            </w:r>
+          </w:p>
+        </w:tc>
+        <w:tc>
+          <w:tcPr>
+            <w:tcW w:w="3117" w:type="dxa"/>
+          </w:tcPr>
+          <w:p/>
+        </w:tc>
+        <w:tc>
+          <w:tcPr>
+            <w:tcW w:w="3117" w:type="dxa"/>
+          </w:tcPr>
+          <w:p/>
+        </w:tc>
+      </w:tr>
+      <w:tr>
+        <w:tc>
+          <w:tcPr>
+            <w:tcW w:w="3116" w:type="dxa"/>
+          </w:tcPr>
+          <w:p/>
+        </w:tc>
+        <w:tc>
+          <w:tcPr>
+            <w:tcW w:w="3117" w:type="dxa"/>
+          </w:tcPr>
+          <w:p>
+            <w:r>
+              <w:t>Enter the clients first name:</w:t>
+            </w:r>
+          </w:p>
+        </w:tc>
+        <w:tc>
+          <w:tcPr>
+            <w:tcW w:w="3117" w:type="dxa"/>
+          </w:tcPr>
+          <w:p/>
+        </w:tc>
+      </w:tr>
+      <w:tr>
+        <w:tc>
+          <w:tcPr>
+            <w:tcW w:w="3116" w:type="dxa"/>
+          </w:tcPr>
+          <w:p>
+            <w:r>
+              <w:t>Kobe</w:t>
+            </w:r>
+          </w:p>
+        </w:tc>
+        <w:tc>
+          <w:tcPr>
+            <w:tcW w:w="3117" w:type="dxa"/>
+          </w:tcPr>
+          <w:p/>
+        </w:tc>
+        <w:tc>
+          <w:tcPr>
+            <w:tcW w:w="3117" w:type="dxa"/>
+          </w:tcPr>
+          <w:p/>
+        </w:tc>
+      </w:tr>
+      <w:tr>
+        <w:tc>
+          <w:tcPr>
+            <w:tcW w:w="3116" w:type="dxa"/>
+          </w:tcPr>
+          <w:p/>
+        </w:tc>
+        <w:tc>
+          <w:tcPr>
+            <w:tcW w:w="3117" w:type="dxa"/>
+          </w:tcPr>
+          <w:p>
+            <w:r>
+              <w:t>Enter the clients last name:</w:t>
+            </w:r>
+          </w:p>
+        </w:tc>
+        <w:tc>
+          <w:tcPr>
+            <w:tcW w:w="3117" w:type="dxa"/>
+          </w:tcPr>
+          <w:p/>
+        </w:tc>
+      </w:tr>
+      <w:tr>
+        <w:tc>
+          <w:tcPr>
+            <w:tcW w:w="3116" w:type="dxa"/>
+          </w:tcPr>
+          <w:p>
+            <w:r>
+              <w:t>Bryant</w:t>
+            </w:r>
+          </w:p>
+        </w:tc>
+        <w:tc>
+          <w:tcPr>
+            <w:tcW w:w="3117" w:type="dxa"/>
+          </w:tcPr>
+          <w:p/>
+        </w:tc>
+        <w:tc>
+          <w:tcPr>
+            <w:tcW w:w="3117" w:type="dxa"/>
+          </w:tcPr>
+          <w:p/>
+        </w:tc>
+      </w:tr>
+      <w:tr>
+        <w:tc>
+          <w:tcPr>
+            <w:tcW w:w="3116" w:type="dxa"/>
+          </w:tcPr>
+          <w:p/>
+        </w:tc>
+        <w:tc>
+          <w:tcPr>
+            <w:tcW w:w="3117" w:type="dxa"/>
+          </w:tcPr>
+          <w:p>
+            <w:r>
+              <w:t>Enter the clients CNP:</w:t>
+            </w:r>
+          </w:p>
+        </w:tc>
+        <w:tc>
+          <w:tcPr>
+            <w:tcW w:w="3117" w:type="dxa"/>
+          </w:tcPr>
+          <w:p/>
+        </w:tc>
+      </w:tr>
+      <w:tr>
+        <w:tc>
+          <w:tcPr>
+            <w:tcW w:w="3116" w:type="dxa"/>
+          </w:tcPr>
+          <w:p>
+            <w:r>
+              <w:t>1234567890123</w:t>
+            </w:r>
+          </w:p>
+        </w:tc>
+        <w:tc>
+          <w:tcPr>
+            <w:tcW w:w="3117" w:type="dxa"/>
+          </w:tcPr>
+          <w:p/>
+        </w:tc>
+        <w:tc>
+          <w:tcPr>
+            <w:tcW w:w="3117" w:type="dxa"/>
+          </w:tcPr>
+          <w:p/>
+        </w:tc>
+      </w:tr>
+      <w:tr>
+        <w:tc>
+          <w:tcPr>
+            <w:tcW w:w="3116" w:type="dxa"/>
+          </w:tcPr>
+          <w:p/>
+        </w:tc>
+        <w:tc>
+          <w:tcPr>
+            <w:tcW w:w="3117" w:type="dxa"/>
+          </w:tcPr>
+          <w:p>
+            <w:r>
+              <w:rPr>
+                <w:lang w:val="en-US"/>
+              </w:rPr>
+              <w:t>&gt;&gt;&gt;</w:t>
+            </w:r>
+          </w:p>
+        </w:tc>
+        <w:tc>
+          <w:tcPr>
+            <w:tcW w:w="3117" w:type="dxa"/>
+          </w:tcPr>
+          <w:p>
+            <w:pPr>
+              <w:rPr>
+                <w:rFonts w:ascii="Calibri" w:hAnsi="Calibri" w:cs="Calibri"/>
+              </w:rPr>
+            </w:pPr>
+            <w:r>
+              <w:t>Clientul a fost ad</w:t>
+            </w:r>
+            <w:r>
+              <w:rPr>
+                <w:rFonts w:ascii="Calibri" w:hAnsi="Calibri" w:cs="Calibri"/>
+              </w:rPr>
+              <w:t>ăugat. Se poate folosi o nouă comandă</w:t>
+            </w:r>
+          </w:p>
+        </w:tc>
+      </w:tr>
+      <w:tr>
+        <w:tc>
+          <w:tcPr>
+            <w:tcW w:w="3116" w:type="dxa"/>
+          </w:tcPr>
+          <w:p>
+            <w:r>
+              <w:t>add_movie</w:t>
+            </w:r>
+          </w:p>
+        </w:tc>
+        <w:tc>
+          <w:tcPr>
+            <w:tcW w:w="3117" w:type="dxa"/>
+          </w:tcPr>
+          <w:p/>
+        </w:tc>
+        <w:tc>
+          <w:tcPr>
+            <w:tcW w:w="3117" w:type="dxa"/>
+          </w:tcPr>
+          <w:p>
+            <w:pPr>
+              <w:rPr>
+                <w:rFonts w:ascii="Calibri" w:hAnsi="Calibri" w:cs="Calibri"/>
+              </w:rPr>
+            </w:pPr>
+            <w:r>
+              <w:t xml:space="preserve">Se vor citi datele necesare </w:t>
+            </w:r>
+            <w:r>
+              <w:rPr>
+                <w:rFonts w:ascii="Calibri" w:hAnsi="Calibri" w:cs="Calibri"/>
+              </w:rPr>
+              <w:t>și se va adăuga un film</w:t>
+            </w:r>
+          </w:p>
+        </w:tc>
+      </w:tr>
+      <w:tr>
+        <w:tc>
+          <w:tcPr>
+            <w:tcW w:w="3116" w:type="dxa"/>
+          </w:tcPr>
+          <w:p/>
+        </w:tc>
+        <w:tc>
+          <w:tcPr>
+            <w:tcW w:w="3117" w:type="dxa"/>
+          </w:tcPr>
+          <w:p>
+            <w:r>
+              <w:t>Enter movie ID:</w:t>
+            </w:r>
+          </w:p>
+        </w:tc>
+        <w:tc>
+          <w:tcPr>
+            <w:tcW w:w="3117" w:type="dxa"/>
+          </w:tcPr>
+          <w:p/>
+        </w:tc>
+      </w:tr>
+      <w:tr>
+        <w:tc>
+          <w:tcPr>
+            <w:tcW w:w="3116" w:type="dxa"/>
+          </w:tcPr>
+          <w:p>
+            <w:r>
+              <w:t>2</w:t>
+            </w:r>
+          </w:p>
+        </w:tc>
+        <w:tc>
+          <w:tcPr>
+            <w:tcW w:w="3117" w:type="dxa"/>
+          </w:tcPr>
+          <w:p/>
+        </w:tc>
+        <w:tc>
+          <w:tcPr>
+            <w:tcW w:w="3117" w:type="dxa"/>
+          </w:tcPr>
+          <w:p/>
+        </w:tc>
+      </w:tr>
+      <w:tr>
+        <w:tc>
+          <w:tcPr>
+            <w:tcW w:w="3116" w:type="dxa"/>
+          </w:tcPr>
+          <w:p/>
+        </w:tc>
+        <w:tc>
+          <w:tcPr>
+            <w:tcW w:w="3117" w:type="dxa"/>
+          </w:tcPr>
+          <w:p>
+            <w:r>
+              <w:t>Enter the movie title:</w:t>
+            </w:r>
+          </w:p>
+        </w:tc>
+        <w:tc>
+          <w:tcPr>
+            <w:tcW w:w="3117" w:type="dxa"/>
+          </w:tcPr>
+          <w:p/>
+        </w:tc>
+      </w:tr>
+      <w:tr>
+        <w:tc>
+          <w:tcPr>
+            <w:tcW w:w="3116" w:type="dxa"/>
+          </w:tcPr>
+          <w:p>
+            <w:r>
+              <w:t>The Horse in Motion</w:t>
+            </w:r>
+          </w:p>
+        </w:tc>
+        <w:tc>
+          <w:tcPr>
+            <w:tcW w:w="3117" w:type="dxa"/>
+          </w:tcPr>
+          <w:p/>
+        </w:tc>
+        <w:tc>
+          <w:tcPr>
+            <w:tcW w:w="3117" w:type="dxa"/>
+          </w:tcPr>
+          <w:p/>
+        </w:tc>
+      </w:tr>
+      <w:tr>
+        <w:tc>
+          <w:tcPr>
+            <w:tcW w:w="3116" w:type="dxa"/>
+          </w:tcPr>
+          <w:p/>
+        </w:tc>
+        <w:tc>
+          <w:tcPr>
+            <w:tcW w:w="3117" w:type="dxa"/>
+          </w:tcPr>
+          <w:p>
+            <w:r>
+              <w:t>Enter the movie description:</w:t>
+            </w:r>
+          </w:p>
+        </w:tc>
+        <w:tc>
+          <w:tcPr>
+            <w:tcW w:w="3117" w:type="dxa"/>
+          </w:tcPr>
+          <w:p/>
+        </w:tc>
+      </w:tr>
+      <w:tr>
+        <w:tc>
+          <w:tcPr>
+            <w:tcW w:w="3116" w:type="dxa"/>
+          </w:tcPr>
+          <w:p>
+            <w:pPr>
+              <w:tabs>
+                <w:tab w:val="left" w:pos="2175"/>
+              </w:tabs>
+            </w:pPr>
+            <w:r>
+              <w:t>First movie ever</w:t>
+            </w:r>
+            <w:r>
+              <w:tab/>
+            </w:r>
+          </w:p>
+        </w:tc>
+        <w:tc>
+          <w:tcPr>
+            <w:tcW w:w="3117" w:type="dxa"/>
+          </w:tcPr>
+          <w:p/>
+        </w:tc>
+        <w:tc>
+          <w:tcPr>
+            <w:tcW w:w="3117" w:type="dxa"/>
+          </w:tcPr>
+          <w:p/>
+        </w:tc>
+      </w:tr>
+      <w:tr>
+        <w:tc>
+          <w:tcPr>
+            <w:tcW w:w="3116" w:type="dxa"/>
+          </w:tcPr>
+          <w:p/>
+        </w:tc>
+        <w:tc>
+          <w:tcPr>
+            <w:tcW w:w="3117" w:type="dxa"/>
+          </w:tcPr>
+          <w:p>
+            <w:r>
+              <w:t>Enter the movie genre:</w:t>
+            </w:r>
+          </w:p>
+        </w:tc>
+        <w:tc>
+          <w:tcPr>
+            <w:tcW w:w="3117" w:type="dxa"/>
+          </w:tcPr>
+          <w:p/>
+        </w:tc>
+      </w:tr>
+      <w:tr>
+        <w:tc>
+          <w:tcPr>
+            <w:tcW w:w="3116" w:type="dxa"/>
+          </w:tcPr>
+          <w:p>
+            <w:r>
+              <w:t>Action</w:t>
+            </w:r>
+          </w:p>
+        </w:tc>
+        <w:tc>
+          <w:tcPr>
+            <w:tcW w:w="3117" w:type="dxa"/>
+          </w:tcPr>
+          <w:p/>
+        </w:tc>
+        <w:tc>
+          <w:tcPr>
+            <w:tcW w:w="3117" w:type="dxa"/>
+          </w:tcPr>
+          <w:p/>
+        </w:tc>
+      </w:tr>
+      <w:tr>
+        <w:tc>
+          <w:tcPr>
+            <w:tcW w:w="3116" w:type="dxa"/>
+          </w:tcPr>
+          <w:p/>
+        </w:tc>
+        <w:tc>
+          <w:tcPr>
+            <w:tcW w:w="3117" w:type="dxa"/>
+          </w:tcPr>
+          <w:p>
+            <w:r>
+              <w:t>Enter movie release year:</w:t>
+            </w:r>
+          </w:p>
+        </w:tc>
+        <w:tc>
+          <w:tcPr>
+            <w:tcW w:w="3117" w:type="dxa"/>
+          </w:tcPr>
+          <w:p/>
+        </w:tc>
+      </w:tr>
+      <w:tr>
+        <w:tc>
+          <w:tcPr>
+            <w:tcW w:w="3116" w:type="dxa"/>
+          </w:tcPr>
+          <w:p>
+            <w:r>
+              <w:t>1878</w:t>
+            </w:r>
+          </w:p>
+        </w:tc>
+        <w:tc>
+          <w:tcPr>
+            <w:tcW w:w="3117" w:type="dxa"/>
+          </w:tcPr>
+          <w:p/>
+        </w:tc>
+        <w:tc>
+          <w:tcPr>
+            <w:tcW w:w="3117" w:type="dxa"/>
+          </w:tcPr>
+          <w:p/>
+        </w:tc>
+      </w:tr>
+      <w:tr>
+        <w:tc>
+          <w:tcPr>
+            <w:tcW w:w="3116" w:type="dxa"/>
+          </w:tcPr>
+          <w:p/>
+        </w:tc>
+        <w:tc>
+          <w:tcPr>
+            <w:tcW w:w="3117" w:type="dxa"/>
+          </w:tcPr>
+          <w:p>
+            <w:r>
+              <w:rPr>
+                <w:lang w:val="en-US"/>
+              </w:rPr>
+              <w:t>&gt;&gt;&gt;</w:t>
+            </w:r>
+          </w:p>
+        </w:tc>
+        <w:tc>
+          <w:tcPr>
+            <w:tcW w:w="3117" w:type="dxa"/>
+          </w:tcPr>
+          <w:p>
+            <w:pPr>
+              <w:rPr>
+                <w:rFonts w:ascii="Calibri" w:hAnsi="Calibri" w:cs="Calibri"/>
+              </w:rPr>
+            </w:pPr>
+            <w:r>
+              <w:t>Filmul a fost ad</w:t>
+            </w:r>
+            <w:r>
+              <w:rPr>
+                <w:rFonts w:ascii="Calibri" w:hAnsi="Calibri" w:cs="Calibri"/>
+              </w:rPr>
+              <w:t>ăugat</w:t>
+            </w:r>
+          </w:p>
+        </w:tc>
+      </w:tr>
+      <w:tr>
+        <w:tc>
+          <w:tcPr>
+            <w:tcW w:w="3116" w:type="dxa"/>
+          </w:tcPr>
+          <w:p>
+            <w:r>
+              <w:t>print_clients</w:t>
+            </w:r>
+          </w:p>
+        </w:tc>
+        <w:tc>
+          <w:tcPr>
+            <w:tcW w:w="3117" w:type="dxa"/>
+          </w:tcPr>
+          <w:p>
+            <w:pPr>
+              <w:rPr>
+                <w:lang w:val="en-US"/>
+              </w:rPr>
+            </w:pPr>
+          </w:p>
+        </w:tc>
+        <w:tc>
+          <w:tcPr>
+            <w:tcW w:w="3117" w:type="dxa"/>
+          </w:tcPr>
+          <w:p/>
+        </w:tc>
+      </w:tr>
+      <w:tr>
+        <w:tc>
+          <w:tcPr>
+            <w:tcW w:w="3116" w:type="dxa"/>
+          </w:tcPr>
+          <w:p/>
+        </w:tc>
+        <w:tc>
+          <w:tcPr>
+            <w:tcW w:w="3117" w:type="dxa"/>
+          </w:tcPr>
+          <w:p>
+            <w:pPr>
+              <w:rPr>
+                <w:lang w:val="en-US"/>
+              </w:rPr>
+            </w:pPr>
+            <w:r>
+              <w:rPr>
+                <w:lang w:val="en-US"/>
+              </w:rPr>
+              <w:t>Client:</w:t>
+            </w:r>
+          </w:p>
+          <w:p>
+            <w:pPr>
+              <w:ind w:firstLine="720"/>
+              <w:rPr>
+                <w:lang w:val="en-US"/>
+              </w:rPr>
+            </w:pPr>
+            <w:r>
+              <w:rPr>
+                <w:lang w:val="en-US"/>
+              </w:rPr>
+              <w:t xml:space="preserve">  ID: 1</w:t>
+            </w:r>
+          </w:p>
+          <w:p>
+            <w:pPr>
+              <w:ind w:firstLine="720"/>
+              <w:rPr>
+                <w:lang w:val="en-US"/>
+              </w:rPr>
+            </w:pPr>
+            <w:r>
+              <w:rPr>
+                <w:lang w:val="en-US"/>
+              </w:rPr>
+              <w:t xml:space="preserve">  First Name: Kobe</w:t>
+            </w:r>
+          </w:p>
+          <w:p>
+            <w:pPr>
+              <w:ind w:firstLine="720"/>
+              <w:rPr>
+                <w:lang w:val="en-US"/>
+              </w:rPr>
+            </w:pPr>
+            <w:r>
+              <w:rPr>
+                <w:lang w:val="en-US"/>
+              </w:rPr>
+              <w:t xml:space="preserve">  Last Name: Bryant</w:t>
+            </w:r>
+          </w:p>
+          <w:p>
+            <w:pPr>
+              <w:ind w:firstLine="720"/>
+              <w:rPr>
+                <w:lang w:val="en-US"/>
+              </w:rPr>
+            </w:pPr>
+            <w:r>
+              <w:rPr>
+                <w:lang w:val="en-US"/>
+              </w:rPr>
+              <w:t xml:space="preserve">  CNP: 1234567890123</w:t>
+            </w:r>
+          </w:p>
+        </w:tc>
+        <w:tc>
+          <w:tcPr>
+            <w:tcW w:w="3117" w:type="dxa"/>
+          </w:tcPr>
+          <w:p>
+            <w:pPr>
+              <w:rPr>
+                <w:rFonts w:ascii="Calibri" w:hAnsi="Calibri" w:cs="Calibri"/>
+              </w:rPr>
+            </w:pPr>
+            <w:r>
+              <w:t>Programul afi</w:t>
+            </w:r>
+            <w:r>
+              <w:rPr>
+                <w:rFonts w:ascii="Calibri" w:hAnsi="Calibri" w:cs="Calibri"/>
+              </w:rPr>
+              <w:t>șează lista de clienți</w:t>
+            </w:r>
+          </w:p>
+        </w:tc>
+      </w:tr>
+      <w:tr>
+        <w:tc>
+          <w:tcPr>
+            <w:tcW w:w="3116" w:type="dxa"/>
+          </w:tcPr>
+          <w:p>
+            <w:r>
+              <w:t>print_movies</w:t>
+            </w:r>
+          </w:p>
+        </w:tc>
+        <w:tc>
+          <w:tcPr>
+            <w:tcW w:w="3117" w:type="dxa"/>
+          </w:tcPr>
+          <w:p>
+            <w:pPr>
+              <w:rPr>
+                <w:lang w:val="en-US"/>
+              </w:rPr>
+            </w:pPr>
+          </w:p>
+        </w:tc>
+        <w:tc>
+          <w:tcPr>
+            <w:tcW w:w="3117" w:type="dxa"/>
+          </w:tcPr>
+          <w:p/>
+        </w:tc>
+      </w:tr>
+      <w:tr>
+        <w:tc>
+          <w:tcPr>
+            <w:tcW w:w="3116" w:type="dxa"/>
+          </w:tcPr>
+          <w:p/>
+        </w:tc>
+        <w:tc>
+          <w:tcPr>
+            <w:tcW w:w="3117" w:type="dxa"/>
+          </w:tcPr>
+          <w:p>
+            <w:pPr>
+              <w:rPr>
+                <w:lang w:val="en-US"/>
+              </w:rPr>
+            </w:pPr>
+            <w:r>
+              <w:rPr>
+                <w:lang w:val="en-US"/>
+              </w:rPr>
+              <w:t>Movie:</w:t>
+            </w:r>
+          </w:p>
+          <w:p>
+            <w:pPr>
+              <w:rPr>
+                <w:lang w:val="en-US"/>
+              </w:rPr>
+            </w:pPr>
+            <w:r>
+              <w:rPr>
+                <w:lang w:val="en-US"/>
+              </w:rPr>
+              <w:t xml:space="preserve">  ID: 2</w:t>
+            </w:r>
+          </w:p>
+          <w:p>
+            <w:pPr>
+              <w:rPr>
+                <w:lang w:val="en-US"/>
+              </w:rPr>
+            </w:pPr>
+            <w:r>
+              <w:rPr>
+                <w:lang w:val="en-US"/>
+              </w:rPr>
+              <w:t xml:space="preserve">  Title: The Horse in Motion</w:t>
+            </w:r>
+          </w:p>
+          <w:p>
+            <w:pPr>
+              <w:rPr>
+                <w:lang w:val="en-US"/>
+              </w:rPr>
+            </w:pPr>
+            <w:r>
+              <w:rPr>
+                <w:lang w:val="en-US"/>
+              </w:rPr>
+              <w:t xml:space="preserve">  Description: First movie ever</w:t>
+            </w:r>
+          </w:p>
+          <w:p>
+            <w:pPr>
+              <w:rPr>
+                <w:lang w:val="en-US"/>
+              </w:rPr>
+            </w:pPr>
+            <w:r>
+              <w:rPr>
+                <w:lang w:val="en-US"/>
+              </w:rPr>
+              <w:t xml:space="preserve">  Genre: Action</w:t>
+            </w:r>
+          </w:p>
+          <w:p>
+            <w:pPr>
+              <w:rPr>
+                <w:lang w:val="en-US"/>
+              </w:rPr>
+            </w:pPr>
+            <w:r>
+              <w:rPr>
+                <w:lang w:val="en-US"/>
+              </w:rPr>
+              <w:lastRenderedPageBreak/>
+              <w:t xml:space="preserve">  Release Year: 1878</w:t>
+            </w:r>
+          </w:p>
+          <w:p>
+            <w:pPr>
+              <w:rPr>
+                <w:lang w:val="en-US"/>
+              </w:rPr>
+            </w:pPr>
+            <w:r>
+              <w:rPr>
+                <w:lang w:val="en-US"/>
+              </w:rPr>
+              <w:t xml:space="preserve">  Copies Rented: 0</w:t>
+            </w:r>
+          </w:p>
+        </w:tc>
+        <w:tc>
+          <w:tcPr>
+            <w:tcW w:w="3117" w:type="dxa"/>
+          </w:tcPr>
+          <w:p>
+            <w:pPr>
+              <w:rPr>
+                <w:rFonts w:ascii="Calibri" w:hAnsi="Calibri" w:cs="Calibri"/>
+              </w:rPr>
+            </w:pPr>
+            <w:r>
+              <w:lastRenderedPageBreak/>
+              <w:t>Programul afi</w:t>
+            </w:r>
+            <w:r>
+              <w:rPr>
+                <w:rFonts w:ascii="Calibri" w:hAnsi="Calibri" w:cs="Calibri"/>
+              </w:rPr>
+              <w:t>șează lista de filme</w:t>
+            </w:r>
+          </w:p>
+        </w:tc>
+      </w:tr>
+      <w:tr>
+        <w:tc>
+          <w:tcPr>
+            <w:tcW w:w="3116" w:type="dxa"/>
+          </w:tcPr>
+          <w:p>
+            <w:r>
+              <w:t>modify_client</w:t>
+            </w:r>
+          </w:p>
+        </w:tc>
+        <w:tc>
+          <w:tcPr>
+            <w:tcW w:w="3117" w:type="dxa"/>
+          </w:tcPr>
+          <w:p>
+            <w:pPr>
+              <w:rPr>
+                <w:lang w:val="en-US"/>
+              </w:rPr>
+            </w:pPr>
+          </w:p>
+        </w:tc>
+        <w:tc>
+          <w:tcPr>
+            <w:tcW w:w="3117" w:type="dxa"/>
+          </w:tcPr>
+          <w:p>
+            <w:r>
+              <w:t>Un client ales de utilizator va fi modificat</w:t>
+            </w:r>
+          </w:p>
+        </w:tc>
+      </w:tr>
+      <w:tr>
+        <w:tc>
+          <w:tcPr>
+            <w:tcW w:w="3116" w:type="dxa"/>
+          </w:tcPr>
+          <w:p/>
+        </w:tc>
+        <w:tc>
+          <w:tcPr>
+            <w:tcW w:w="3117" w:type="dxa"/>
+          </w:tcPr>
+          <w:p>
+            <w:pPr>
+              <w:rPr>
+                <w:lang w:val="en-US"/>
+              </w:rPr>
+            </w:pPr>
+            <w:r>
+              <w:rPr>
+                <w:lang w:val="en-US"/>
+              </w:rPr>
+              <w:t>Enter client ID to modify:</w:t>
+            </w:r>
+          </w:p>
+        </w:tc>
+        <w:tc>
+          <w:tcPr>
+            <w:tcW w:w="3117" w:type="dxa"/>
+          </w:tcPr>
+          <w:p/>
+        </w:tc>
+      </w:tr>
+      <w:tr>
+        <w:tc>
+          <w:tcPr>
+            <w:tcW w:w="3116" w:type="dxa"/>
+          </w:tcPr>
+          <w:p>
+            <w:r>
+              <w:t>1</w:t>
+            </w:r>
+          </w:p>
+        </w:tc>
+        <w:tc>
+          <w:tcPr>
+            <w:tcW w:w="3117" w:type="dxa"/>
+          </w:tcPr>
+          <w:p>
+            <w:pPr>
+              <w:rPr>
+                <w:lang w:val="en-US"/>
+              </w:rPr>
+            </w:pPr>
+          </w:p>
+        </w:tc>
+        <w:tc>
+          <w:tcPr>
+            <w:tcW w:w="3117" w:type="dxa"/>
+          </w:tcPr>
+          <w:p/>
+        </w:tc>
+      </w:tr>
+      <w:tr>
+        <w:tc>
+          <w:tcPr>
+            <w:tcW w:w="3116" w:type="dxa"/>
+          </w:tcPr>
+          <w:p/>
+        </w:tc>
+        <w:tc>
+          <w:tcPr>
+            <w:tcW w:w="3117" w:type="dxa"/>
+          </w:tcPr>
+          <w:p>
+            <w:pPr>
+              <w:rPr>
+                <w:lang w:val="en-US"/>
+              </w:rPr>
+            </w:pPr>
+            <w:r>
+              <w:rPr>
+                <w:lang w:val="en-US"/>
+              </w:rPr>
+              <w:t>Enter the new first name (leave empty to keep current):</w:t>
+            </w:r>
+          </w:p>
+        </w:tc>
+        <w:tc>
+          <w:tcPr>
+            <w:tcW w:w="3117" w:type="dxa"/>
+          </w:tcPr>
+          <w:p/>
+        </w:tc>
+      </w:tr>
+      <w:tr>
+        <w:tc>
+          <w:tcPr>
+            <w:tcW w:w="3116" w:type="dxa"/>
+          </w:tcPr>
+          <w:p/>
+        </w:tc>
+        <w:tc>
+          <w:tcPr>
+            <w:tcW w:w="3117" w:type="dxa"/>
+          </w:tcPr>
+          <w:p>
+            <w:pPr>
+              <w:rPr>
+                <w:lang w:val="en-US"/>
+              </w:rPr>
+            </w:pPr>
+            <w:r>
+              <w:rPr>
+                <w:lang w:val="en-US"/>
+              </w:rPr>
+              <w:t>Enter the new last name (leave empty to keep current):</w:t>
+            </w:r>
+          </w:p>
+        </w:tc>
+        <w:tc>
+          <w:tcPr>
+            <w:tcW w:w="3117" w:type="dxa"/>
+          </w:tcPr>
+          <w:p/>
+        </w:tc>
+      </w:tr>
+      <w:tr>
+        <w:tc>
+          <w:tcPr>
+            <w:tcW w:w="3116" w:type="dxa"/>
+          </w:tcPr>
+          <w:p/>
+        </w:tc>
+        <w:tc>
+          <w:tcPr>
+            <w:tcW w:w="3117" w:type="dxa"/>
+          </w:tcPr>
+          <w:p>
+            <w:pPr>
+              <w:rPr>
+                <w:lang w:val="en-US"/>
+              </w:rPr>
+            </w:pPr>
+            <w:r>
+              <w:rPr>
+                <w:lang w:val="en-US"/>
+              </w:rPr>
+              <w:t>Enter the new CNP (leave empty to keep current):</w:t>
+            </w:r>
+          </w:p>
+        </w:tc>
+        <w:tc>
+          <w:tcPr>
+            <w:tcW w:w="3117" w:type="dxa"/>
+          </w:tcPr>
+          <w:p/>
+        </w:tc>
+      </w:tr>
+      <w:tr>
+        <w:tc>
+          <w:tcPr>
+            <w:tcW w:w="3116" w:type="dxa"/>
+          </w:tcPr>
+          <w:p>
+            <w:r>
+              <w:t>3216549870321</w:t>
+            </w:r>
+          </w:p>
+        </w:tc>
+        <w:tc>
+          <w:tcPr>
+            <w:tcW w:w="3117" w:type="dxa"/>
+          </w:tcPr>
+          <w:p>
+            <w:pPr>
+              <w:rPr>
+                <w:lang w:val="en-US"/>
+              </w:rPr>
+            </w:pPr>
+          </w:p>
+        </w:tc>
+        <w:tc>
+          <w:tcPr>
+            <w:tcW w:w="3117" w:type="dxa"/>
+          </w:tcPr>
+          <w:p>
+            <w:r>
+              <w:t>CNP-ul clientului a fost modificat</w:t>
+            </w:r>
+          </w:p>
+        </w:tc>
+      </w:tr>
+      <w:tr>
+        <w:tc>
+          <w:tcPr>
+            <w:tcW w:w="3116" w:type="dxa"/>
+          </w:tcPr>
+          <w:p/>
+        </w:tc>
+        <w:tc>
+          <w:tcPr>
+            <w:tcW w:w="3117" w:type="dxa"/>
+          </w:tcPr>
+          <w:p>
+            <w:r>
+              <w:rPr>
+                <w:lang w:val="en-US"/>
+              </w:rPr>
+              <w:t>&gt;&gt;&gt;</w:t>
+            </w:r>
+          </w:p>
+        </w:tc>
+        <w:tc>
+          <w:tcPr>
+            <w:tcW w:w="3117" w:type="dxa"/>
+          </w:tcPr>
+          <w:p/>
+        </w:tc>
+      </w:tr>
+      <w:tr>
+        <w:tc>
+          <w:tcPr>
+            <w:tcW w:w="3116" w:type="dxa"/>
+          </w:tcPr>
+          <w:p>
+            <w:r>
+              <w:t>modify_movie</w:t>
+            </w:r>
+          </w:p>
+        </w:tc>
+        <w:tc>
+          <w:tcPr>
+            <w:tcW w:w="3117" w:type="dxa"/>
+          </w:tcPr>
+          <w:p>
+            <w:pPr>
+              <w:rPr>
+                <w:lang w:val="en-US"/>
+              </w:rPr>
+            </w:pPr>
+          </w:p>
+        </w:tc>
+        <w:tc>
+          <w:tcPr>
+            <w:tcW w:w="3117" w:type="dxa"/>
+          </w:tcPr>
+          <w:p/>
+        </w:tc>
+      </w:tr>
+      <w:tr>
+        <w:tc>
+          <w:tcPr>
+            <w:tcW w:w="3116" w:type="dxa"/>
+          </w:tcPr>
+          <w:p/>
+        </w:tc>
+        <w:tc>
+          <w:tcPr>
+            <w:tcW w:w="3117" w:type="dxa"/>
+          </w:tcPr>
+          <w:p>
+            <w:pPr>
+              <w:rPr>
+                <w:lang w:val="en-US"/>
+              </w:rPr>
+            </w:pPr>
+            <w:r>
+              <w:rPr>
+                <w:lang w:val="en-US"/>
+              </w:rPr>
+              <w:t>Enter movie ID to modify:</w:t>
+            </w:r>
+          </w:p>
+        </w:tc>
+        <w:tc>
+          <w:tcPr>
+            <w:tcW w:w="3117" w:type="dxa"/>
+          </w:tcPr>
+          <w:p/>
+        </w:tc>
+      </w:tr>
+      <w:tr>
+        <w:tc>
+          <w:tcPr>
+            <w:tcW w:w="3116" w:type="dxa"/>
+          </w:tcPr>
+          <w:p>
+            <w:r>
+              <w:t>2</w:t>
+            </w:r>
+          </w:p>
+        </w:tc>
+        <w:tc>
+          <w:tcPr>
+            <w:tcW w:w="3117" w:type="dxa"/>
+          </w:tcPr>
+          <w:p>
+            <w:pPr>
+              <w:rPr>
+                <w:lang w:val="en-US"/>
+              </w:rPr>
+            </w:pPr>
+          </w:p>
+        </w:tc>
+        <w:tc>
+          <w:tcPr>
+            <w:tcW w:w="3117" w:type="dxa"/>
+          </w:tcPr>
+          <w:p/>
+        </w:tc>
+      </w:tr>
+      <w:tr>
+        <w:tc>
+          <w:tcPr>
+            <w:tcW w:w="3116" w:type="dxa"/>
+          </w:tcPr>
+          <w:p/>
+        </w:tc>
+        <w:tc>
+          <w:tcPr>
+            <w:tcW w:w="3117" w:type="dxa"/>
+          </w:tcPr>
+          <w:p>
+            <w:pPr>
+              <w:rPr>
+                <w:lang w:val="en-US"/>
+              </w:rPr>
+            </w:pPr>
+            <w:r>
+              <w:rPr>
+                <w:lang w:val="en-US"/>
+              </w:rPr>
+              <w:t>Enter the new title (leave empty to keep current):</w:t>
+            </w:r>
+          </w:p>
+        </w:tc>
+        <w:tc>
+          <w:tcPr>
+            <w:tcW w:w="3117" w:type="dxa"/>
+          </w:tcPr>
+          <w:p/>
+        </w:tc>
+      </w:tr>
+      <w:tr>
+        <w:tc>
+          <w:tcPr>
+            <w:tcW w:w="3116" w:type="dxa"/>
+          </w:tcPr>
+          <w:p/>
+        </w:tc>
+        <w:tc>
+          <w:tcPr>
+            <w:tcW w:w="3117" w:type="dxa"/>
+          </w:tcPr>
+          <w:p>
+            <w:pPr>
+              <w:rPr>
+                <w:lang w:val="en-US"/>
+              </w:rPr>
+            </w:pPr>
+            <w:r>
+              <w:rPr>
+                <w:lang w:val="en-US"/>
+              </w:rPr>
+              <w:t>Enter the new description (leave empty to keep current):</w:t>
+            </w:r>
+          </w:p>
+        </w:tc>
+        <w:tc>
+          <w:tcPr>
+            <w:tcW w:w="3117" w:type="dxa"/>
+          </w:tcPr>
+          <w:p/>
+        </w:tc>
+      </w:tr>
+      <w:tr>
+        <w:tc>
+          <w:tcPr>
+            <w:tcW w:w="3116" w:type="dxa"/>
+          </w:tcPr>
+          <w:p/>
+        </w:tc>
+        <w:tc>
+          <w:tcPr>
+            <w:tcW w:w="3117" w:type="dxa"/>
+          </w:tcPr>
+          <w:p>
+            <w:pPr>
+              <w:rPr>
+                <w:lang w:val="en-US"/>
+              </w:rPr>
+            </w:pPr>
+            <w:r>
+              <w:rPr>
+                <w:lang w:val="en-US"/>
+              </w:rPr>
+              <w:t>Enter the new genre (leave empty to keep current):</w:t>
+            </w:r>
+          </w:p>
+        </w:tc>
+        <w:tc>
+          <w:tcPr>
+            <w:tcW w:w="3117" w:type="dxa"/>
+          </w:tcPr>
+          <w:p/>
+        </w:tc>
+      </w:tr>
+      <w:tr>
+        <w:tc>
+          <w:tcPr>
+            <w:tcW w:w="3116" w:type="dxa"/>
+          </w:tcPr>
+          <w:p>
+            <w:r>
+              <w:t>Adventure</w:t>
+            </w:r>
+          </w:p>
+        </w:tc>
+        <w:tc>
+          <w:tcPr>
+            <w:tcW w:w="3117" w:type="dxa"/>
+          </w:tcPr>
+          <w:p>
+            <w:pPr>
+              <w:rPr>
+                <w:lang w:val="en-US"/>
+              </w:rPr>
+            </w:pPr>
+          </w:p>
+        </w:tc>
+        <w:tc>
+          <w:tcPr>
+            <w:tcW w:w="3117" w:type="dxa"/>
+          </w:tcPr>
+          <w:p/>
+        </w:tc>
+      </w:tr>
+      <w:tr>
+        <w:tc>
+          <w:tcPr>
+            <w:tcW w:w="3116" w:type="dxa"/>
+          </w:tcPr>
+          <w:p/>
+        </w:tc>
+        <w:tc>
+          <w:tcPr>
+            <w:tcW w:w="3117" w:type="dxa"/>
+          </w:tcPr>
+          <w:p>
+            <w:pPr>
+              <w:rPr>
+                <w:lang w:val="en-US"/>
+              </w:rPr>
+            </w:pPr>
+            <w:r>
+              <w:rPr>
+                <w:lang w:val="en-US"/>
+              </w:rPr>
+              <w:t>Enter the new release year (leave empty to keep current):</w:t>
+            </w:r>
+          </w:p>
+        </w:tc>
+        <w:tc>
+          <w:tcPr>
+            <w:tcW w:w="3117" w:type="dxa"/>
+          </w:tcPr>
+          <w:p/>
+        </w:tc>
+      </w:tr>
+      <w:tr>
+        <w:tc>
+          <w:tcPr>
+            <w:tcW w:w="3116" w:type="dxa"/>
+          </w:tcPr>
+          <w:p>
+            <w:r>
+              <w:t>1880</w:t>
+            </w:r>
+          </w:p>
+        </w:tc>
+        <w:tc>
+          <w:tcPr>
+            <w:tcW w:w="3117" w:type="dxa"/>
+          </w:tcPr>
+          <w:p>
+            <w:pPr>
+              <w:rPr>
+                <w:lang w:val="en-US"/>
+              </w:rPr>
+            </w:pPr>
+          </w:p>
+        </w:tc>
+        <w:tc>
+          <w:tcPr>
+            <w:tcW w:w="3117" w:type="dxa"/>
+          </w:tcPr>
+          <w:p>
+            <w:r>
+              <w:t>Filmul a fost m</w:t>
+            </w:r>
+            <w:r>
+              <w:t>o</w:t>
+            </w:r>
+            <w:r>
+              <w:t>dificat</w:t>
+            </w:r>
+          </w:p>
+        </w:tc>
+      </w:tr>
+      <w:tr>
+        <w:tc>
+          <w:tcPr>
+            <w:tcW w:w="3116" w:type="dxa"/>
+          </w:tcPr>
+          <w:p/>
+        </w:tc>
+        <w:tc>
+          <w:tcPr>
+            <w:tcW w:w="3117" w:type="dxa"/>
+          </w:tcPr>
+          <w:p>
+            <w:pPr>
+              <w:rPr>
+                <w:lang w:val="en-US"/>
+              </w:rPr>
+            </w:pPr>
+            <w:r>
+              <w:rPr>
+                <w:lang w:val="en-US"/>
+              </w:rPr>
+              <w:t>&gt;&gt;&gt;</w:t>
+            </w:r>
+          </w:p>
+        </w:tc>
+        <w:tc>
+          <w:tcPr>
+            <w:tcW w:w="3117" w:type="dxa"/>
+          </w:tcPr>
+          <w:p/>
+        </w:tc>
+      </w:tr>
+      <w:tr>
+        <w:tc>
+          <w:tcPr>
+            <w:tcW w:w="3116" w:type="dxa"/>
+          </w:tcPr>
+          <w:p>
+            <w:r>
+              <w:t>delete_client</w:t>
+            </w:r>
+          </w:p>
+        </w:tc>
+        <w:tc>
+          <w:tcPr>
+            <w:tcW w:w="3117" w:type="dxa"/>
+          </w:tcPr>
+          <w:p>
+            <w:pPr>
+              <w:rPr>
+                <w:lang w:val="en-US"/>
+              </w:rPr>
+            </w:pPr>
+          </w:p>
+        </w:tc>
+        <w:tc>
+          <w:tcPr>
+            <w:tcW w:w="3117" w:type="dxa"/>
+          </w:tcPr>
+          <w:p>
+            <w:r>
+              <w:t>Un client ales de utilizator va fi sters</w:t>
+            </w:r>
+          </w:p>
+        </w:tc>
+      </w:tr>
+      <w:tr>
+        <w:tc>
+          <w:tcPr>
+            <w:tcW w:w="3116" w:type="dxa"/>
+          </w:tcPr>
+          <w:p/>
+        </w:tc>
+        <w:tc>
+          <w:tcPr>
+            <w:tcW w:w="3117" w:type="dxa"/>
+          </w:tcPr>
+          <w:p>
+            <w:pPr>
+              <w:rPr>
+                <w:lang w:val="en-US"/>
+              </w:rPr>
+            </w:pPr>
+            <w:r>
+              <w:rPr>
+                <w:lang w:val="en-US"/>
+              </w:rPr>
+              <w:t>Enter client ID to delete:</w:t>
+            </w:r>
+          </w:p>
+        </w:tc>
+        <w:tc>
+          <w:tcPr>
+            <w:tcW w:w="3117" w:type="dxa"/>
+          </w:tcPr>
+          <w:p/>
+        </w:tc>
+      </w:tr>
+      <w:tr>
+        <w:tc>
+          <w:tcPr>
+            <w:tcW w:w="3116" w:type="dxa"/>
+          </w:tcPr>
+          <w:p>
+            <w:r>
+              <w:t>1</w:t>
+            </w:r>
+          </w:p>
+        </w:tc>
+        <w:tc>
+          <w:tcPr>
+            <w:tcW w:w="3117" w:type="dxa"/>
+          </w:tcPr>
+          <w:p>
+            <w:pPr>
+              <w:rPr>
+                <w:lang w:val="en-US"/>
+              </w:rPr>
+            </w:pPr>
+          </w:p>
+        </w:tc>
+        <w:tc>
+          <w:tcPr>
+            <w:tcW w:w="3117" w:type="dxa"/>
+          </w:tcPr>
+          <w:p>
+            <w:r>
+              <w:t>Clientul a fost sters</w:t>
+            </w:r>
+          </w:p>
+        </w:tc>
+      </w:tr>
+      <w:tr>
+        <w:tc>
+          <w:tcPr>
+            <w:tcW w:w="3116" w:type="dxa"/>
+          </w:tcPr>
+          <w:p/>
+        </w:tc>
+        <w:tc>
+          <w:tcPr>
+            <w:tcW w:w="3117" w:type="dxa"/>
+          </w:tcPr>
+          <w:p>
+            <w:pPr>
+              <w:rPr>
+                <w:lang w:val="en-US"/>
+              </w:rPr>
+            </w:pPr>
+            <w:r>
+              <w:rPr>
+                <w:lang w:val="en-US"/>
+              </w:rPr>
+              <w:t>&gt;&gt;&gt;</w:t>
+            </w:r>
+          </w:p>
+        </w:tc>
+        <w:tc>
+          <w:tcPr>
+            <w:tcW w:w="3117" w:type="dxa"/>
+          </w:tcPr>
+          <w:p/>
+        </w:tc>
+      </w:tr>
+      <w:tr>
+        <w:tc>
+          <w:tcPr>
+            <w:tcW w:w="3116" w:type="dxa"/>
+          </w:tcPr>
+          <w:p>
+            <w:r>
+              <w:t>delete_movie</w:t>
+            </w:r>
+          </w:p>
+        </w:tc>
+        <w:tc>
+          <w:tcPr>
+            <w:tcW w:w="3117" w:type="dxa"/>
+          </w:tcPr>
+          <w:p>
+            <w:pPr>
+              <w:rPr>
+                <w:lang w:val="en-US"/>
+              </w:rPr>
+            </w:pPr>
+          </w:p>
+        </w:tc>
+        <w:tc>
+          <w:tcPr>
+            <w:tcW w:w="3117" w:type="dxa"/>
+          </w:tcPr>
+          <w:p/>
+        </w:tc>
+      </w:tr>
+      <w:tr>
+        <w:tc>
+          <w:tcPr>
+            <w:tcW w:w="3116" w:type="dxa"/>
+          </w:tcPr>
+          <w:p/>
+        </w:tc>
+        <w:tc>
+          <w:tcPr>
+            <w:tcW w:w="3117" w:type="dxa"/>
+          </w:tcPr>
+          <w:p>
+            <w:pPr>
+              <w:rPr>
+                <w:lang w:val="en-US"/>
+              </w:rPr>
+            </w:pPr>
+            <w:r>
+              <w:rPr>
+                <w:lang w:val="en-US"/>
+              </w:rPr>
+              <w:t xml:space="preserve">Enter </w:t>
+            </w:r>
+            <w:r>
+              <w:rPr>
+                <w:lang w:val="en-US"/>
+              </w:rPr>
+              <w:t>movie</w:t>
+            </w:r>
+            <w:r>
+              <w:rPr>
+                <w:lang w:val="en-US"/>
+              </w:rPr>
+              <w:t xml:space="preserve"> ID to delete:</w:t>
+            </w:r>
+          </w:p>
+        </w:tc>
+        <w:tc>
+          <w:tcPr>
+            <w:tcW w:w="3117" w:type="dxa"/>
+          </w:tcPr>
+          <w:p/>
+        </w:tc>
+      </w:tr>
+      <w:tr>
+        <w:tc>
+          <w:tcPr>
+            <w:tcW w:w="3116" w:type="dxa"/>
+          </w:tcPr>
+          <w:p>
+            <w:r>
+              <w:t>2</w:t>
+            </w:r>
+          </w:p>
+        </w:tc>
+        <w:tc>
+          <w:tcPr>
+            <w:tcW w:w="3117" w:type="dxa"/>
+          </w:tcPr>
+          <w:p>
+            <w:pPr>
+              <w:rPr>
+                <w:lang w:val="en-US"/>
+              </w:rPr>
+            </w:pPr>
+          </w:p>
+        </w:tc>
+        <w:tc>
+          <w:tcPr>
+            <w:tcW w:w="3117" w:type="dxa"/>
+          </w:tcPr>
+          <w:p>
+            <w:r>
+              <w:t>Filmul a fost sters</w:t>
+            </w:r>
+          </w:p>
+        </w:tc>
+      </w:tr>
+    </w:tbl>
+    <w:p/>
     <w:sectPr>
       <w:pgSz w:w="12240" w:h="15840"/>
       <w:pgMar w:top="1440" w:right="1440" w:bottom="1440" w:left="1440" w:header="720" w:footer="720" w:gutter="0"/>
@@ -1248,6 +3276,10 @@
   <w:style w:type="paragraph" w:default="1" w:styleId="Normal">
     <w:name w:val="Normal"/>
     <w:qFormat/>
+    <w:rsid w:val="0008720D"/>
+    <w:rPr>
+      <w:lang w:val="ro-RO"/>
+    </w:rPr>
   </w:style>
   <w:style w:type="paragraph" w:styleId="Heading1">
     <w:name w:val="heading 1"/>
@@ -1765,6 +3797,25 @@
       <w:spacing w:val="5"/>
     </w:rPr>
   </w:style>
+  <w:style w:type="table" w:styleId="TableGrid">
+    <w:name w:val="Table Grid"/>
+    <w:basedOn w:val="TableNormal"/>
+    <w:uiPriority w:val="39"/>
+    <w:rsid w:val="00D46C89"/>
+    <w:pPr>
+      <w:spacing w:after="0" w:line="240" w:lineRule="auto"/>
+    </w:pPr>
+    <w:tblPr>
+      <w:tblBorders>
+        <w:top w:val="single" w:sz="4" w:space="0" w:color="auto"/>
+        <w:left w:val="single" w:sz="4" w:space="0" w:color="auto"/>
+        <w:bottom w:val="single" w:sz="4" w:space="0" w:color="auto"/>
+        <w:right w:val="single" w:sz="4" w:space="0" w:color="auto"/>
+        <w:insideH w:val="single" w:sz="4" w:space="0" w:color="auto"/>
+        <w:insideV w:val="single" w:sz="4" w:space="0" w:color="auto"/>
+      </w:tblBorders>
+    </w:tblPr>
+  </w:style>
 </w:styles>
 </file>
 

</xml_diff>

<commit_message>
2nd iteration, lacks testing and docs
</commit_message>
<xml_diff>
--- a/tema/Documentație Movie-Renter.docx
+++ b/tema/Documentație Movie-Renter.docx
@@ -778,6 +778,14 @@
         <w:t>Scenarii de rulare</w:t>
       </w:r>
     </w:p>
+    <w:p>
+      <w:pPr>
+        <w:pStyle w:val="Heading2"/>
+      </w:pPr>
+      <w:r>
+        <w:t>1.Operatii CRUD</w:t>
+      </w:r>
+    </w:p>
     <w:tbl>
       <w:tblPr>
         <w:tblStyle w:val="TableGrid"/>
@@ -785,14 +793,14 @@
         <w:tblLook w:val="04A0" w:firstRow="1" w:lastRow="0" w:firstColumn="1" w:lastColumn="0" w:noHBand="0" w:noVBand="1"/>
       </w:tblPr>
       <w:tblGrid>
-        <w:gridCol w:w="3116"/>
-        <w:gridCol w:w="3117"/>
+        <w:gridCol w:w="2875"/>
+        <w:gridCol w:w="3358"/>
         <w:gridCol w:w="3117"/>
       </w:tblGrid>
       <w:tr>
         <w:tc>
           <w:tcPr>
-            <w:tcW w:w="3116" w:type="dxa"/>
+            <w:tcW w:w="2875" w:type="dxa"/>
           </w:tcPr>
           <w:p>
             <w:r>
@@ -802,7 +810,7 @@
         </w:tc>
         <w:tc>
           <w:tcPr>
-            <w:tcW w:w="3117" w:type="dxa"/>
+            <w:tcW w:w="3358" w:type="dxa"/>
           </w:tcPr>
           <w:p>
             <w:r>
@@ -824,7 +832,7 @@
       <w:tr>
         <w:tc>
           <w:tcPr>
-            <w:tcW w:w="3116" w:type="dxa"/>
+            <w:tcW w:w="2875" w:type="dxa"/>
           </w:tcPr>
           <w:p>
             <w:r>
@@ -834,7 +842,7 @@
         </w:tc>
         <w:tc>
           <w:tcPr>
-            <w:tcW w:w="3117" w:type="dxa"/>
+            <w:tcW w:w="3358" w:type="dxa"/>
           </w:tcPr>
           <w:p/>
         </w:tc>
@@ -863,13 +871,13 @@
       <w:tr>
         <w:tc>
           <w:tcPr>
-            <w:tcW w:w="3116" w:type="dxa"/>
-          </w:tcPr>
-          <w:p/>
-        </w:tc>
-        <w:tc>
-          <w:tcPr>
-            <w:tcW w:w="3117" w:type="dxa"/>
+            <w:tcW w:w="2875" w:type="dxa"/>
+          </w:tcPr>
+          <w:p/>
+        </w:tc>
+        <w:tc>
+          <w:tcPr>
+            <w:tcW w:w="3358" w:type="dxa"/>
           </w:tcPr>
           <w:p>
             <w:r>
@@ -887,7 +895,7 @@
       <w:tr>
         <w:tc>
           <w:tcPr>
-            <w:tcW w:w="3116" w:type="dxa"/>
+            <w:tcW w:w="2875" w:type="dxa"/>
           </w:tcPr>
           <w:p>
             <w:r>
@@ -897,27 +905,27 @@
         </w:tc>
         <w:tc>
           <w:tcPr>
-            <w:tcW w:w="3117" w:type="dxa"/>
-          </w:tcPr>
-          <w:p/>
-        </w:tc>
-        <w:tc>
-          <w:tcPr>
-            <w:tcW w:w="3117" w:type="dxa"/>
-          </w:tcPr>
-          <w:p/>
-        </w:tc>
-      </w:tr>
-      <w:tr>
-        <w:tc>
-          <w:tcPr>
-            <w:tcW w:w="3116" w:type="dxa"/>
-          </w:tcPr>
-          <w:p/>
-        </w:tc>
-        <w:tc>
-          <w:tcPr>
-            <w:tcW w:w="3117" w:type="dxa"/>
+            <w:tcW w:w="3358" w:type="dxa"/>
+          </w:tcPr>
+          <w:p/>
+        </w:tc>
+        <w:tc>
+          <w:tcPr>
+            <w:tcW w:w="3117" w:type="dxa"/>
+          </w:tcPr>
+          <w:p/>
+        </w:tc>
+      </w:tr>
+      <w:tr>
+        <w:tc>
+          <w:tcPr>
+            <w:tcW w:w="2875" w:type="dxa"/>
+          </w:tcPr>
+          <w:p/>
+        </w:tc>
+        <w:tc>
+          <w:tcPr>
+            <w:tcW w:w="3358" w:type="dxa"/>
           </w:tcPr>
           <w:p>
             <w:r>
@@ -935,7 +943,7 @@
       <w:tr>
         <w:tc>
           <w:tcPr>
-            <w:tcW w:w="3116" w:type="dxa"/>
+            <w:tcW w:w="2875" w:type="dxa"/>
           </w:tcPr>
           <w:p>
             <w:r>
@@ -945,27 +953,27 @@
         </w:tc>
         <w:tc>
           <w:tcPr>
-            <w:tcW w:w="3117" w:type="dxa"/>
-          </w:tcPr>
-          <w:p/>
-        </w:tc>
-        <w:tc>
-          <w:tcPr>
-            <w:tcW w:w="3117" w:type="dxa"/>
-          </w:tcPr>
-          <w:p/>
-        </w:tc>
-      </w:tr>
-      <w:tr>
-        <w:tc>
-          <w:tcPr>
-            <w:tcW w:w="3116" w:type="dxa"/>
-          </w:tcPr>
-          <w:p/>
-        </w:tc>
-        <w:tc>
-          <w:tcPr>
-            <w:tcW w:w="3117" w:type="dxa"/>
+            <w:tcW w:w="3358" w:type="dxa"/>
+          </w:tcPr>
+          <w:p/>
+        </w:tc>
+        <w:tc>
+          <w:tcPr>
+            <w:tcW w:w="3117" w:type="dxa"/>
+          </w:tcPr>
+          <w:p/>
+        </w:tc>
+      </w:tr>
+      <w:tr>
+        <w:tc>
+          <w:tcPr>
+            <w:tcW w:w="2875" w:type="dxa"/>
+          </w:tcPr>
+          <w:p/>
+        </w:tc>
+        <w:tc>
+          <w:tcPr>
+            <w:tcW w:w="3358" w:type="dxa"/>
           </w:tcPr>
           <w:p>
             <w:r>
@@ -983,7 +991,7 @@
       <w:tr>
         <w:tc>
           <w:tcPr>
-            <w:tcW w:w="3116" w:type="dxa"/>
+            <w:tcW w:w="2875" w:type="dxa"/>
           </w:tcPr>
           <w:p>
             <w:r>
@@ -993,27 +1001,27 @@
         </w:tc>
         <w:tc>
           <w:tcPr>
-            <w:tcW w:w="3117" w:type="dxa"/>
-          </w:tcPr>
-          <w:p/>
-        </w:tc>
-        <w:tc>
-          <w:tcPr>
-            <w:tcW w:w="3117" w:type="dxa"/>
-          </w:tcPr>
-          <w:p/>
-        </w:tc>
-      </w:tr>
-      <w:tr>
-        <w:tc>
-          <w:tcPr>
-            <w:tcW w:w="3116" w:type="dxa"/>
-          </w:tcPr>
-          <w:p/>
-        </w:tc>
-        <w:tc>
-          <w:tcPr>
-            <w:tcW w:w="3117" w:type="dxa"/>
+            <w:tcW w:w="3358" w:type="dxa"/>
+          </w:tcPr>
+          <w:p/>
+        </w:tc>
+        <w:tc>
+          <w:tcPr>
+            <w:tcW w:w="3117" w:type="dxa"/>
+          </w:tcPr>
+          <w:p/>
+        </w:tc>
+      </w:tr>
+      <w:tr>
+        <w:tc>
+          <w:tcPr>
+            <w:tcW w:w="2875" w:type="dxa"/>
+          </w:tcPr>
+          <w:p/>
+        </w:tc>
+        <w:tc>
+          <w:tcPr>
+            <w:tcW w:w="3358" w:type="dxa"/>
           </w:tcPr>
           <w:p>
             <w:r>
@@ -1031,7 +1039,7 @@
       <w:tr>
         <w:tc>
           <w:tcPr>
-            <w:tcW w:w="3116" w:type="dxa"/>
+            <w:tcW w:w="2875" w:type="dxa"/>
           </w:tcPr>
           <w:p>
             <w:r>
@@ -1041,27 +1049,30 @@
         </w:tc>
         <w:tc>
           <w:tcPr>
-            <w:tcW w:w="3117" w:type="dxa"/>
-          </w:tcPr>
-          <w:p/>
-        </w:tc>
-        <w:tc>
-          <w:tcPr>
-            <w:tcW w:w="3117" w:type="dxa"/>
-          </w:tcPr>
-          <w:p/>
-        </w:tc>
-      </w:tr>
-      <w:tr>
-        <w:tc>
-          <w:tcPr>
-            <w:tcW w:w="3116" w:type="dxa"/>
-          </w:tcPr>
-          <w:p/>
-        </w:tc>
-        <w:tc>
-          <w:tcPr>
-            <w:tcW w:w="3117" w:type="dxa"/>
+            <w:tcW w:w="3358" w:type="dxa"/>
+          </w:tcPr>
+          <w:p/>
+        </w:tc>
+        <w:tc>
+          <w:tcPr>
+            <w:tcW w:w="3117" w:type="dxa"/>
+          </w:tcPr>
+          <w:p/>
+        </w:tc>
+      </w:tr>
+      <w:tr>
+        <w:trPr>
+          <w:trHeight w:val="512"/>
+        </w:trPr>
+        <w:tc>
+          <w:tcPr>
+            <w:tcW w:w="2875" w:type="dxa"/>
+          </w:tcPr>
+          <w:p/>
+        </w:tc>
+        <w:tc>
+          <w:tcPr>
+            <w:tcW w:w="3358" w:type="dxa"/>
           </w:tcPr>
           <w:p>
             <w:r>
@@ -1097,7 +1108,7 @@
       <w:tr>
         <w:tc>
           <w:tcPr>
-            <w:tcW w:w="3116" w:type="dxa"/>
+            <w:tcW w:w="2875" w:type="dxa"/>
           </w:tcPr>
           <w:p>
             <w:r>
@@ -1107,7 +1118,7 @@
         </w:tc>
         <w:tc>
           <w:tcPr>
-            <w:tcW w:w="3117" w:type="dxa"/>
+            <w:tcW w:w="3358" w:type="dxa"/>
           </w:tcPr>
           <w:p/>
         </w:tc>
@@ -1136,13 +1147,13 @@
       <w:tr>
         <w:tc>
           <w:tcPr>
-            <w:tcW w:w="3116" w:type="dxa"/>
-          </w:tcPr>
-          <w:p/>
-        </w:tc>
-        <w:tc>
-          <w:tcPr>
-            <w:tcW w:w="3117" w:type="dxa"/>
+            <w:tcW w:w="2875" w:type="dxa"/>
+          </w:tcPr>
+          <w:p/>
+        </w:tc>
+        <w:tc>
+          <w:tcPr>
+            <w:tcW w:w="3358" w:type="dxa"/>
           </w:tcPr>
           <w:p>
             <w:r>
@@ -1160,7 +1171,7 @@
       <w:tr>
         <w:tc>
           <w:tcPr>
-            <w:tcW w:w="3116" w:type="dxa"/>
+            <w:tcW w:w="2875" w:type="dxa"/>
           </w:tcPr>
           <w:p>
             <w:r>
@@ -1170,27 +1181,27 @@
         </w:tc>
         <w:tc>
           <w:tcPr>
-            <w:tcW w:w="3117" w:type="dxa"/>
-          </w:tcPr>
-          <w:p/>
-        </w:tc>
-        <w:tc>
-          <w:tcPr>
-            <w:tcW w:w="3117" w:type="dxa"/>
-          </w:tcPr>
-          <w:p/>
-        </w:tc>
-      </w:tr>
-      <w:tr>
-        <w:tc>
-          <w:tcPr>
-            <w:tcW w:w="3116" w:type="dxa"/>
-          </w:tcPr>
-          <w:p/>
-        </w:tc>
-        <w:tc>
-          <w:tcPr>
-            <w:tcW w:w="3117" w:type="dxa"/>
+            <w:tcW w:w="3358" w:type="dxa"/>
+          </w:tcPr>
+          <w:p/>
+        </w:tc>
+        <w:tc>
+          <w:tcPr>
+            <w:tcW w:w="3117" w:type="dxa"/>
+          </w:tcPr>
+          <w:p/>
+        </w:tc>
+      </w:tr>
+      <w:tr>
+        <w:tc>
+          <w:tcPr>
+            <w:tcW w:w="2875" w:type="dxa"/>
+          </w:tcPr>
+          <w:p/>
+        </w:tc>
+        <w:tc>
+          <w:tcPr>
+            <w:tcW w:w="3358" w:type="dxa"/>
           </w:tcPr>
           <w:p>
             <w:r>
@@ -1208,7 +1219,7 @@
       <w:tr>
         <w:tc>
           <w:tcPr>
-            <w:tcW w:w="3116" w:type="dxa"/>
+            <w:tcW w:w="2875" w:type="dxa"/>
           </w:tcPr>
           <w:p>
             <w:r>
@@ -1218,27 +1229,27 @@
         </w:tc>
         <w:tc>
           <w:tcPr>
-            <w:tcW w:w="3117" w:type="dxa"/>
-          </w:tcPr>
-          <w:p/>
-        </w:tc>
-        <w:tc>
-          <w:tcPr>
-            <w:tcW w:w="3117" w:type="dxa"/>
-          </w:tcPr>
-          <w:p/>
-        </w:tc>
-      </w:tr>
-      <w:tr>
-        <w:tc>
-          <w:tcPr>
-            <w:tcW w:w="3116" w:type="dxa"/>
-          </w:tcPr>
-          <w:p/>
-        </w:tc>
-        <w:tc>
-          <w:tcPr>
-            <w:tcW w:w="3117" w:type="dxa"/>
+            <w:tcW w:w="3358" w:type="dxa"/>
+          </w:tcPr>
+          <w:p/>
+        </w:tc>
+        <w:tc>
+          <w:tcPr>
+            <w:tcW w:w="3117" w:type="dxa"/>
+          </w:tcPr>
+          <w:p/>
+        </w:tc>
+      </w:tr>
+      <w:tr>
+        <w:tc>
+          <w:tcPr>
+            <w:tcW w:w="2875" w:type="dxa"/>
+          </w:tcPr>
+          <w:p/>
+        </w:tc>
+        <w:tc>
+          <w:tcPr>
+            <w:tcW w:w="3358" w:type="dxa"/>
           </w:tcPr>
           <w:p>
             <w:r>
@@ -1256,7 +1267,7 @@
       <w:tr>
         <w:tc>
           <w:tcPr>
-            <w:tcW w:w="3116" w:type="dxa"/>
+            <w:tcW w:w="2875" w:type="dxa"/>
           </w:tcPr>
           <w:p>
             <w:pPr>
@@ -1274,27 +1285,27 @@
         </w:tc>
         <w:tc>
           <w:tcPr>
-            <w:tcW w:w="3117" w:type="dxa"/>
-          </w:tcPr>
-          <w:p/>
-        </w:tc>
-        <w:tc>
-          <w:tcPr>
-            <w:tcW w:w="3117" w:type="dxa"/>
-          </w:tcPr>
-          <w:p/>
-        </w:tc>
-      </w:tr>
-      <w:tr>
-        <w:tc>
-          <w:tcPr>
-            <w:tcW w:w="3116" w:type="dxa"/>
-          </w:tcPr>
-          <w:p/>
-        </w:tc>
-        <w:tc>
-          <w:tcPr>
-            <w:tcW w:w="3117" w:type="dxa"/>
+            <w:tcW w:w="3358" w:type="dxa"/>
+          </w:tcPr>
+          <w:p/>
+        </w:tc>
+        <w:tc>
+          <w:tcPr>
+            <w:tcW w:w="3117" w:type="dxa"/>
+          </w:tcPr>
+          <w:p/>
+        </w:tc>
+      </w:tr>
+      <w:tr>
+        <w:tc>
+          <w:tcPr>
+            <w:tcW w:w="2875" w:type="dxa"/>
+          </w:tcPr>
+          <w:p/>
+        </w:tc>
+        <w:tc>
+          <w:tcPr>
+            <w:tcW w:w="3358" w:type="dxa"/>
           </w:tcPr>
           <w:p>
             <w:r>
@@ -1312,7 +1323,7 @@
       <w:tr>
         <w:tc>
           <w:tcPr>
-            <w:tcW w:w="3116" w:type="dxa"/>
+            <w:tcW w:w="2875" w:type="dxa"/>
           </w:tcPr>
           <w:p>
             <w:r>
@@ -1322,27 +1333,27 @@
         </w:tc>
         <w:tc>
           <w:tcPr>
-            <w:tcW w:w="3117" w:type="dxa"/>
-          </w:tcPr>
-          <w:p/>
-        </w:tc>
-        <w:tc>
-          <w:tcPr>
-            <w:tcW w:w="3117" w:type="dxa"/>
-          </w:tcPr>
-          <w:p/>
-        </w:tc>
-      </w:tr>
-      <w:tr>
-        <w:tc>
-          <w:tcPr>
-            <w:tcW w:w="3116" w:type="dxa"/>
-          </w:tcPr>
-          <w:p/>
-        </w:tc>
-        <w:tc>
-          <w:tcPr>
-            <w:tcW w:w="3117" w:type="dxa"/>
+            <w:tcW w:w="3358" w:type="dxa"/>
+          </w:tcPr>
+          <w:p/>
+        </w:tc>
+        <w:tc>
+          <w:tcPr>
+            <w:tcW w:w="3117" w:type="dxa"/>
+          </w:tcPr>
+          <w:p/>
+        </w:tc>
+      </w:tr>
+      <w:tr>
+        <w:tc>
+          <w:tcPr>
+            <w:tcW w:w="2875" w:type="dxa"/>
+          </w:tcPr>
+          <w:p/>
+        </w:tc>
+        <w:tc>
+          <w:tcPr>
+            <w:tcW w:w="3358" w:type="dxa"/>
           </w:tcPr>
           <w:p>
             <w:r>
@@ -1360,7 +1371,7 @@
       <w:tr>
         <w:tc>
           <w:tcPr>
-            <w:tcW w:w="3116" w:type="dxa"/>
+            <w:tcW w:w="2875" w:type="dxa"/>
           </w:tcPr>
           <w:p>
             <w:r>
@@ -1370,27 +1381,27 @@
         </w:tc>
         <w:tc>
           <w:tcPr>
-            <w:tcW w:w="3117" w:type="dxa"/>
-          </w:tcPr>
-          <w:p/>
-        </w:tc>
-        <w:tc>
-          <w:tcPr>
-            <w:tcW w:w="3117" w:type="dxa"/>
-          </w:tcPr>
-          <w:p/>
-        </w:tc>
-      </w:tr>
-      <w:tr>
-        <w:tc>
-          <w:tcPr>
-            <w:tcW w:w="3116" w:type="dxa"/>
-          </w:tcPr>
-          <w:p/>
-        </w:tc>
-        <w:tc>
-          <w:tcPr>
-            <w:tcW w:w="3117" w:type="dxa"/>
+            <w:tcW w:w="3358" w:type="dxa"/>
+          </w:tcPr>
+          <w:p/>
+        </w:tc>
+        <w:tc>
+          <w:tcPr>
+            <w:tcW w:w="3117" w:type="dxa"/>
+          </w:tcPr>
+          <w:p/>
+        </w:tc>
+      </w:tr>
+      <w:tr>
+        <w:tc>
+          <w:tcPr>
+            <w:tcW w:w="2875" w:type="dxa"/>
+          </w:tcPr>
+          <w:p/>
+        </w:tc>
+        <w:tc>
+          <w:tcPr>
+            <w:tcW w:w="3358" w:type="dxa"/>
           </w:tcPr>
           <w:p>
             <w:r>
@@ -1426,7 +1437,7 @@
       <w:tr>
         <w:tc>
           <w:tcPr>
-            <w:tcW w:w="3116" w:type="dxa"/>
+            <w:tcW w:w="2875" w:type="dxa"/>
           </w:tcPr>
           <w:p>
             <w:r>
@@ -1436,33 +1447,33 @@
         </w:tc>
         <w:tc>
           <w:tcPr>
-            <w:tcW w:w="3117" w:type="dxa"/>
-          </w:tcPr>
-          <w:p>
-            <w:pPr>
-              <w:rPr>
-                <w:lang w:val="en-US"/>
-              </w:rPr>
-            </w:pPr>
-          </w:p>
-        </w:tc>
-        <w:tc>
-          <w:tcPr>
-            <w:tcW w:w="3117" w:type="dxa"/>
-          </w:tcPr>
-          <w:p/>
-        </w:tc>
-      </w:tr>
-      <w:tr>
-        <w:tc>
-          <w:tcPr>
-            <w:tcW w:w="3116" w:type="dxa"/>
-          </w:tcPr>
-          <w:p/>
-        </w:tc>
-        <w:tc>
-          <w:tcPr>
-            <w:tcW w:w="3117" w:type="dxa"/>
+            <w:tcW w:w="3358" w:type="dxa"/>
+          </w:tcPr>
+          <w:p>
+            <w:pPr>
+              <w:rPr>
+                <w:lang w:val="en-US"/>
+              </w:rPr>
+            </w:pPr>
+          </w:p>
+        </w:tc>
+        <w:tc>
+          <w:tcPr>
+            <w:tcW w:w="3117" w:type="dxa"/>
+          </w:tcPr>
+          <w:p/>
+        </w:tc>
+      </w:tr>
+      <w:tr>
+        <w:tc>
+          <w:tcPr>
+            <w:tcW w:w="2875" w:type="dxa"/>
+          </w:tcPr>
+          <w:p/>
+        </w:tc>
+        <w:tc>
+          <w:tcPr>
+            <w:tcW w:w="3358" w:type="dxa"/>
           </w:tcPr>
           <w:p>
             <w:pPr>
@@ -1559,7 +1570,7 @@
       <w:tr>
         <w:tc>
           <w:tcPr>
-            <w:tcW w:w="3116" w:type="dxa"/>
+            <w:tcW w:w="2875" w:type="dxa"/>
           </w:tcPr>
           <w:p>
             <w:r>
@@ -1569,33 +1580,33 @@
         </w:tc>
         <w:tc>
           <w:tcPr>
-            <w:tcW w:w="3117" w:type="dxa"/>
-          </w:tcPr>
-          <w:p>
-            <w:pPr>
-              <w:rPr>
-                <w:lang w:val="en-US"/>
-              </w:rPr>
-            </w:pPr>
-          </w:p>
-        </w:tc>
-        <w:tc>
-          <w:tcPr>
-            <w:tcW w:w="3117" w:type="dxa"/>
-          </w:tcPr>
-          <w:p/>
-        </w:tc>
-      </w:tr>
-      <w:tr>
-        <w:tc>
-          <w:tcPr>
-            <w:tcW w:w="3116" w:type="dxa"/>
-          </w:tcPr>
-          <w:p/>
-        </w:tc>
-        <w:tc>
-          <w:tcPr>
-            <w:tcW w:w="3117" w:type="dxa"/>
+            <w:tcW w:w="3358" w:type="dxa"/>
+          </w:tcPr>
+          <w:p>
+            <w:pPr>
+              <w:rPr>
+                <w:lang w:val="en-US"/>
+              </w:rPr>
+            </w:pPr>
+          </w:p>
+        </w:tc>
+        <w:tc>
+          <w:tcPr>
+            <w:tcW w:w="3117" w:type="dxa"/>
+          </w:tcPr>
+          <w:p/>
+        </w:tc>
+      </w:tr>
+      <w:tr>
+        <w:tc>
+          <w:tcPr>
+            <w:tcW w:w="2875" w:type="dxa"/>
+          </w:tcPr>
+          <w:p/>
+        </w:tc>
+        <w:tc>
+          <w:tcPr>
+            <w:tcW w:w="3358" w:type="dxa"/>
           </w:tcPr>
           <w:p>
             <w:pPr>
@@ -1659,6 +1670,7 @@
               <w:rPr>
                 <w:lang w:val="en-US"/>
               </w:rPr>
+              <w:lastRenderedPageBreak/>
               <w:t xml:space="preserve">  Genre: Action</w:t>
             </w:r>
           </w:p>
@@ -1672,7 +1684,6 @@
               <w:rPr>
                 <w:lang w:val="en-US"/>
               </w:rPr>
-              <w:lastRenderedPageBreak/>
               <w:t xml:space="preserve">  Release Year: 1878</w:t>
             </w:r>
           </w:p>
@@ -1716,7 +1727,7 @@
       <w:tr>
         <w:tc>
           <w:tcPr>
-            <w:tcW w:w="3116" w:type="dxa"/>
+            <w:tcW w:w="2875" w:type="dxa"/>
           </w:tcPr>
           <w:p>
             <w:r>
@@ -1726,7 +1737,7 @@
         </w:tc>
         <w:tc>
           <w:tcPr>
-            <w:tcW w:w="3117" w:type="dxa"/>
+            <w:tcW w:w="3358" w:type="dxa"/>
           </w:tcPr>
           <w:p>
             <w:pPr>
@@ -1750,13 +1761,13 @@
       <w:tr>
         <w:tc>
           <w:tcPr>
-            <w:tcW w:w="3116" w:type="dxa"/>
-          </w:tcPr>
-          <w:p/>
-        </w:tc>
-        <w:tc>
-          <w:tcPr>
-            <w:tcW w:w="3117" w:type="dxa"/>
+            <w:tcW w:w="2875" w:type="dxa"/>
+          </w:tcPr>
+          <w:p/>
+        </w:tc>
+        <w:tc>
+          <w:tcPr>
+            <w:tcW w:w="3358" w:type="dxa"/>
           </w:tcPr>
           <w:p>
             <w:pPr>
@@ -1782,7 +1793,7 @@
       <w:tr>
         <w:tc>
           <w:tcPr>
-            <w:tcW w:w="3116" w:type="dxa"/>
+            <w:tcW w:w="2875" w:type="dxa"/>
           </w:tcPr>
           <w:p>
             <w:r>
@@ -1792,33 +1803,33 @@
         </w:tc>
         <w:tc>
           <w:tcPr>
-            <w:tcW w:w="3117" w:type="dxa"/>
-          </w:tcPr>
-          <w:p>
-            <w:pPr>
-              <w:rPr>
-                <w:lang w:val="en-US"/>
-              </w:rPr>
-            </w:pPr>
-          </w:p>
-        </w:tc>
-        <w:tc>
-          <w:tcPr>
-            <w:tcW w:w="3117" w:type="dxa"/>
-          </w:tcPr>
-          <w:p/>
-        </w:tc>
-      </w:tr>
-      <w:tr>
-        <w:tc>
-          <w:tcPr>
-            <w:tcW w:w="3116" w:type="dxa"/>
-          </w:tcPr>
-          <w:p/>
-        </w:tc>
-        <w:tc>
-          <w:tcPr>
-            <w:tcW w:w="3117" w:type="dxa"/>
+            <w:tcW w:w="3358" w:type="dxa"/>
+          </w:tcPr>
+          <w:p>
+            <w:pPr>
+              <w:rPr>
+                <w:lang w:val="en-US"/>
+              </w:rPr>
+            </w:pPr>
+          </w:p>
+        </w:tc>
+        <w:tc>
+          <w:tcPr>
+            <w:tcW w:w="3117" w:type="dxa"/>
+          </w:tcPr>
+          <w:p/>
+        </w:tc>
+      </w:tr>
+      <w:tr>
+        <w:tc>
+          <w:tcPr>
+            <w:tcW w:w="2875" w:type="dxa"/>
+          </w:tcPr>
+          <w:p/>
+        </w:tc>
+        <w:tc>
+          <w:tcPr>
+            <w:tcW w:w="3358" w:type="dxa"/>
           </w:tcPr>
           <w:p>
             <w:pPr>
@@ -1844,13 +1855,13 @@
       <w:tr>
         <w:tc>
           <w:tcPr>
-            <w:tcW w:w="3116" w:type="dxa"/>
-          </w:tcPr>
-          <w:p/>
-        </w:tc>
-        <w:tc>
-          <w:tcPr>
-            <w:tcW w:w="3117" w:type="dxa"/>
+            <w:tcW w:w="2875" w:type="dxa"/>
+          </w:tcPr>
+          <w:p/>
+        </w:tc>
+        <w:tc>
+          <w:tcPr>
+            <w:tcW w:w="3358" w:type="dxa"/>
           </w:tcPr>
           <w:p>
             <w:pPr>
@@ -1876,13 +1887,13 @@
       <w:tr>
         <w:tc>
           <w:tcPr>
-            <w:tcW w:w="3116" w:type="dxa"/>
-          </w:tcPr>
-          <w:p/>
-        </w:tc>
-        <w:tc>
-          <w:tcPr>
-            <w:tcW w:w="3117" w:type="dxa"/>
+            <w:tcW w:w="2875" w:type="dxa"/>
+          </w:tcPr>
+          <w:p/>
+        </w:tc>
+        <w:tc>
+          <w:tcPr>
+            <w:tcW w:w="3358" w:type="dxa"/>
           </w:tcPr>
           <w:p>
             <w:pPr>
@@ -1908,7 +1919,7 @@
       <w:tr>
         <w:tc>
           <w:tcPr>
-            <w:tcW w:w="3116" w:type="dxa"/>
+            <w:tcW w:w="2875" w:type="dxa"/>
           </w:tcPr>
           <w:p>
             <w:r>
@@ -1918,7 +1929,7 @@
         </w:tc>
         <w:tc>
           <w:tcPr>
-            <w:tcW w:w="3117" w:type="dxa"/>
+            <w:tcW w:w="3358" w:type="dxa"/>
           </w:tcPr>
           <w:p>
             <w:pPr>
@@ -1942,13 +1953,13 @@
       <w:tr>
         <w:tc>
           <w:tcPr>
-            <w:tcW w:w="3116" w:type="dxa"/>
-          </w:tcPr>
-          <w:p/>
-        </w:tc>
-        <w:tc>
-          <w:tcPr>
-            <w:tcW w:w="3117" w:type="dxa"/>
+            <w:tcW w:w="2875" w:type="dxa"/>
+          </w:tcPr>
+          <w:p/>
+        </w:tc>
+        <w:tc>
+          <w:tcPr>
+            <w:tcW w:w="3358" w:type="dxa"/>
           </w:tcPr>
           <w:p>
             <w:r>
@@ -1969,7 +1980,7 @@
       <w:tr>
         <w:tc>
           <w:tcPr>
-            <w:tcW w:w="3116" w:type="dxa"/>
+            <w:tcW w:w="2875" w:type="dxa"/>
           </w:tcPr>
           <w:p>
             <w:r>
@@ -1979,33 +1990,33 @@
         </w:tc>
         <w:tc>
           <w:tcPr>
-            <w:tcW w:w="3117" w:type="dxa"/>
-          </w:tcPr>
-          <w:p>
-            <w:pPr>
-              <w:rPr>
-                <w:lang w:val="en-US"/>
-              </w:rPr>
-            </w:pPr>
-          </w:p>
-        </w:tc>
-        <w:tc>
-          <w:tcPr>
-            <w:tcW w:w="3117" w:type="dxa"/>
-          </w:tcPr>
-          <w:p/>
-        </w:tc>
-      </w:tr>
-      <w:tr>
-        <w:tc>
-          <w:tcPr>
-            <w:tcW w:w="3116" w:type="dxa"/>
-          </w:tcPr>
-          <w:p/>
-        </w:tc>
-        <w:tc>
-          <w:tcPr>
-            <w:tcW w:w="3117" w:type="dxa"/>
+            <w:tcW w:w="3358" w:type="dxa"/>
+          </w:tcPr>
+          <w:p>
+            <w:pPr>
+              <w:rPr>
+                <w:lang w:val="en-US"/>
+              </w:rPr>
+            </w:pPr>
+          </w:p>
+        </w:tc>
+        <w:tc>
+          <w:tcPr>
+            <w:tcW w:w="3117" w:type="dxa"/>
+          </w:tcPr>
+          <w:p/>
+        </w:tc>
+      </w:tr>
+      <w:tr>
+        <w:tc>
+          <w:tcPr>
+            <w:tcW w:w="2875" w:type="dxa"/>
+          </w:tcPr>
+          <w:p/>
+        </w:tc>
+        <w:tc>
+          <w:tcPr>
+            <w:tcW w:w="3358" w:type="dxa"/>
           </w:tcPr>
           <w:p>
             <w:pPr>
@@ -2031,7 +2042,7 @@
       <w:tr>
         <w:tc>
           <w:tcPr>
-            <w:tcW w:w="3116" w:type="dxa"/>
+            <w:tcW w:w="2875" w:type="dxa"/>
           </w:tcPr>
           <w:p>
             <w:r>
@@ -2041,33 +2052,33 @@
         </w:tc>
         <w:tc>
           <w:tcPr>
-            <w:tcW w:w="3117" w:type="dxa"/>
-          </w:tcPr>
-          <w:p>
-            <w:pPr>
-              <w:rPr>
-                <w:lang w:val="en-US"/>
-              </w:rPr>
-            </w:pPr>
-          </w:p>
-        </w:tc>
-        <w:tc>
-          <w:tcPr>
-            <w:tcW w:w="3117" w:type="dxa"/>
-          </w:tcPr>
-          <w:p/>
-        </w:tc>
-      </w:tr>
-      <w:tr>
-        <w:tc>
-          <w:tcPr>
-            <w:tcW w:w="3116" w:type="dxa"/>
-          </w:tcPr>
-          <w:p/>
-        </w:tc>
-        <w:tc>
-          <w:tcPr>
-            <w:tcW w:w="3117" w:type="dxa"/>
+            <w:tcW w:w="3358" w:type="dxa"/>
+          </w:tcPr>
+          <w:p>
+            <w:pPr>
+              <w:rPr>
+                <w:lang w:val="en-US"/>
+              </w:rPr>
+            </w:pPr>
+          </w:p>
+        </w:tc>
+        <w:tc>
+          <w:tcPr>
+            <w:tcW w:w="3117" w:type="dxa"/>
+          </w:tcPr>
+          <w:p/>
+        </w:tc>
+      </w:tr>
+      <w:tr>
+        <w:tc>
+          <w:tcPr>
+            <w:tcW w:w="2875" w:type="dxa"/>
+          </w:tcPr>
+          <w:p/>
+        </w:tc>
+        <w:tc>
+          <w:tcPr>
+            <w:tcW w:w="3358" w:type="dxa"/>
           </w:tcPr>
           <w:p>
             <w:pPr>
@@ -2093,13 +2104,13 @@
       <w:tr>
         <w:tc>
           <w:tcPr>
-            <w:tcW w:w="3116" w:type="dxa"/>
-          </w:tcPr>
-          <w:p/>
-        </w:tc>
-        <w:tc>
-          <w:tcPr>
-            <w:tcW w:w="3117" w:type="dxa"/>
+            <w:tcW w:w="2875" w:type="dxa"/>
+          </w:tcPr>
+          <w:p/>
+        </w:tc>
+        <w:tc>
+          <w:tcPr>
+            <w:tcW w:w="3358" w:type="dxa"/>
           </w:tcPr>
           <w:p>
             <w:pPr>
@@ -2125,13 +2136,13 @@
       <w:tr>
         <w:tc>
           <w:tcPr>
-            <w:tcW w:w="3116" w:type="dxa"/>
-          </w:tcPr>
-          <w:p/>
-        </w:tc>
-        <w:tc>
-          <w:tcPr>
-            <w:tcW w:w="3117" w:type="dxa"/>
+            <w:tcW w:w="2875" w:type="dxa"/>
+          </w:tcPr>
+          <w:p/>
+        </w:tc>
+        <w:tc>
+          <w:tcPr>
+            <w:tcW w:w="3358" w:type="dxa"/>
           </w:tcPr>
           <w:p>
             <w:pPr>
@@ -2157,7 +2168,7 @@
       <w:tr>
         <w:tc>
           <w:tcPr>
-            <w:tcW w:w="3116" w:type="dxa"/>
+            <w:tcW w:w="2875" w:type="dxa"/>
           </w:tcPr>
           <w:p>
             <w:r>
@@ -2167,33 +2178,33 @@
         </w:tc>
         <w:tc>
           <w:tcPr>
-            <w:tcW w:w="3117" w:type="dxa"/>
-          </w:tcPr>
-          <w:p>
-            <w:pPr>
-              <w:rPr>
-                <w:lang w:val="en-US"/>
-              </w:rPr>
-            </w:pPr>
-          </w:p>
-        </w:tc>
-        <w:tc>
-          <w:tcPr>
-            <w:tcW w:w="3117" w:type="dxa"/>
-          </w:tcPr>
-          <w:p/>
-        </w:tc>
-      </w:tr>
-      <w:tr>
-        <w:tc>
-          <w:tcPr>
-            <w:tcW w:w="3116" w:type="dxa"/>
-          </w:tcPr>
-          <w:p/>
-        </w:tc>
-        <w:tc>
-          <w:tcPr>
-            <w:tcW w:w="3117" w:type="dxa"/>
+            <w:tcW w:w="3358" w:type="dxa"/>
+          </w:tcPr>
+          <w:p>
+            <w:pPr>
+              <w:rPr>
+                <w:lang w:val="en-US"/>
+              </w:rPr>
+            </w:pPr>
+          </w:p>
+        </w:tc>
+        <w:tc>
+          <w:tcPr>
+            <w:tcW w:w="3117" w:type="dxa"/>
+          </w:tcPr>
+          <w:p/>
+        </w:tc>
+      </w:tr>
+      <w:tr>
+        <w:tc>
+          <w:tcPr>
+            <w:tcW w:w="2875" w:type="dxa"/>
+          </w:tcPr>
+          <w:p/>
+        </w:tc>
+        <w:tc>
+          <w:tcPr>
+            <w:tcW w:w="3358" w:type="dxa"/>
           </w:tcPr>
           <w:p>
             <w:pPr>
@@ -2219,7 +2230,7 @@
       <w:tr>
         <w:tc>
           <w:tcPr>
-            <w:tcW w:w="3116" w:type="dxa"/>
+            <w:tcW w:w="2875" w:type="dxa"/>
           </w:tcPr>
           <w:p>
             <w:r>
@@ -2229,7 +2240,7 @@
         </w:tc>
         <w:tc>
           <w:tcPr>
-            <w:tcW w:w="3117" w:type="dxa"/>
+            <w:tcW w:w="3358" w:type="dxa"/>
           </w:tcPr>
           <w:p>
             <w:pPr>
@@ -2259,13 +2270,13 @@
       <w:tr>
         <w:tc>
           <w:tcPr>
-            <w:tcW w:w="3116" w:type="dxa"/>
-          </w:tcPr>
-          <w:p/>
-        </w:tc>
-        <w:tc>
-          <w:tcPr>
-            <w:tcW w:w="3117" w:type="dxa"/>
+            <w:tcW w:w="2875" w:type="dxa"/>
+          </w:tcPr>
+          <w:p/>
+        </w:tc>
+        <w:tc>
+          <w:tcPr>
+            <w:tcW w:w="3358" w:type="dxa"/>
           </w:tcPr>
           <w:p>
             <w:pPr>
@@ -2291,7 +2302,7 @@
       <w:tr>
         <w:tc>
           <w:tcPr>
-            <w:tcW w:w="3116" w:type="dxa"/>
+            <w:tcW w:w="2875" w:type="dxa"/>
           </w:tcPr>
           <w:p>
             <w:r>
@@ -2301,7 +2312,7 @@
         </w:tc>
         <w:tc>
           <w:tcPr>
-            <w:tcW w:w="3117" w:type="dxa"/>
+            <w:tcW w:w="3358" w:type="dxa"/>
           </w:tcPr>
           <w:p>
             <w:pPr>
@@ -2325,13 +2336,13 @@
       <w:tr>
         <w:tc>
           <w:tcPr>
-            <w:tcW w:w="3116" w:type="dxa"/>
-          </w:tcPr>
-          <w:p/>
-        </w:tc>
-        <w:tc>
-          <w:tcPr>
-            <w:tcW w:w="3117" w:type="dxa"/>
+            <w:tcW w:w="2875" w:type="dxa"/>
+          </w:tcPr>
+          <w:p/>
+        </w:tc>
+        <w:tc>
+          <w:tcPr>
+            <w:tcW w:w="3358" w:type="dxa"/>
           </w:tcPr>
           <w:p>
             <w:pPr>
@@ -2357,7 +2368,7 @@
       <w:tr>
         <w:tc>
           <w:tcPr>
-            <w:tcW w:w="3116" w:type="dxa"/>
+            <w:tcW w:w="2875" w:type="dxa"/>
           </w:tcPr>
           <w:p>
             <w:r>
@@ -2367,7 +2378,7 @@
         </w:tc>
         <w:tc>
           <w:tcPr>
-            <w:tcW w:w="3117" w:type="dxa"/>
+            <w:tcW w:w="3358" w:type="dxa"/>
           </w:tcPr>
           <w:p>
             <w:pPr>
@@ -2391,13 +2402,13 @@
       <w:tr>
         <w:tc>
           <w:tcPr>
-            <w:tcW w:w="3116" w:type="dxa"/>
-          </w:tcPr>
-          <w:p/>
-        </w:tc>
-        <w:tc>
-          <w:tcPr>
-            <w:tcW w:w="3117" w:type="dxa"/>
+            <w:tcW w:w="2875" w:type="dxa"/>
+          </w:tcPr>
+          <w:p/>
+        </w:tc>
+        <w:tc>
+          <w:tcPr>
+            <w:tcW w:w="3358" w:type="dxa"/>
           </w:tcPr>
           <w:p>
             <w:pPr>
@@ -2423,7 +2434,7 @@
       <w:tr>
         <w:tc>
           <w:tcPr>
-            <w:tcW w:w="3116" w:type="dxa"/>
+            <w:tcW w:w="2875" w:type="dxa"/>
           </w:tcPr>
           <w:p>
             <w:r>
@@ -2433,33 +2444,33 @@
         </w:tc>
         <w:tc>
           <w:tcPr>
-            <w:tcW w:w="3117" w:type="dxa"/>
-          </w:tcPr>
-          <w:p>
-            <w:pPr>
-              <w:rPr>
-                <w:lang w:val="en-US"/>
-              </w:rPr>
-            </w:pPr>
-          </w:p>
-        </w:tc>
-        <w:tc>
-          <w:tcPr>
-            <w:tcW w:w="3117" w:type="dxa"/>
-          </w:tcPr>
-          <w:p/>
-        </w:tc>
-      </w:tr>
-      <w:tr>
-        <w:tc>
-          <w:tcPr>
-            <w:tcW w:w="3116" w:type="dxa"/>
-          </w:tcPr>
-          <w:p/>
-        </w:tc>
-        <w:tc>
-          <w:tcPr>
-            <w:tcW w:w="3117" w:type="dxa"/>
+            <w:tcW w:w="3358" w:type="dxa"/>
+          </w:tcPr>
+          <w:p>
+            <w:pPr>
+              <w:rPr>
+                <w:lang w:val="en-US"/>
+              </w:rPr>
+            </w:pPr>
+          </w:p>
+        </w:tc>
+        <w:tc>
+          <w:tcPr>
+            <w:tcW w:w="3117" w:type="dxa"/>
+          </w:tcPr>
+          <w:p/>
+        </w:tc>
+      </w:tr>
+      <w:tr>
+        <w:tc>
+          <w:tcPr>
+            <w:tcW w:w="2875" w:type="dxa"/>
+          </w:tcPr>
+          <w:p/>
+        </w:tc>
+        <w:tc>
+          <w:tcPr>
+            <w:tcW w:w="3358" w:type="dxa"/>
           </w:tcPr>
           <w:p>
             <w:pPr>
@@ -2497,7 +2508,7 @@
       <w:tr>
         <w:tc>
           <w:tcPr>
-            <w:tcW w:w="3116" w:type="dxa"/>
+            <w:tcW w:w="2875" w:type="dxa"/>
           </w:tcPr>
           <w:p>
             <w:r>
@@ -2507,7 +2518,7 @@
         </w:tc>
         <w:tc>
           <w:tcPr>
-            <w:tcW w:w="3117" w:type="dxa"/>
+            <w:tcW w:w="3358" w:type="dxa"/>
           </w:tcPr>
           <w:p>
             <w:pPr>
@@ -3308,7 +3319,6 @@
     <w:next w:val="Normal"/>
     <w:link w:val="Heading2Char"/>
     <w:uiPriority w:val="9"/>
-    <w:semiHidden/>
     <w:unhideWhenUsed/>
     <w:qFormat/>
     <w:rsid w:val="00F00EB1"/>
@@ -3525,7 +3535,6 @@
     <w:basedOn w:val="DefaultParagraphFont"/>
     <w:link w:val="Heading2"/>
     <w:uiPriority w:val="9"/>
-    <w:semiHidden/>
     <w:rsid w:val="00F00EB1"/>
     <w:rPr>
       <w:rFonts w:asciiTheme="majorHAnsi" w:eastAsiaTheme="majorEastAsia" w:hAnsiTheme="majorHAnsi" w:cstheme="majorBidi"/>

</xml_diff>

<commit_message>
some sorts ig, comb sort is goofy
</commit_message>
<xml_diff>
--- a/tema/Documentație Movie-Renter.docx
+++ b/tema/Documentație Movie-Renter.docx
@@ -329,11 +329,9 @@
             <w:tcW w:w="3510" w:type="dxa"/>
           </w:tcPr>
           <w:p>
-            <w:proofErr w:type="spellStart"/>
             <w:r>
               <w:t>add_client</w:t>
             </w:r>
-            <w:proofErr w:type="spellEnd"/>
           </w:p>
         </w:tc>
         <w:tc>
@@ -364,11 +362,9 @@
             <w:tcW w:w="3510" w:type="dxa"/>
           </w:tcPr>
           <w:p>
-            <w:proofErr w:type="spellStart"/>
             <w:r>
               <w:t>add_movie</w:t>
             </w:r>
-            <w:proofErr w:type="spellEnd"/>
           </w:p>
         </w:tc>
         <w:tc>
@@ -399,11 +395,9 @@
             <w:tcW w:w="3510" w:type="dxa"/>
           </w:tcPr>
           <w:p>
-            <w:proofErr w:type="spellStart"/>
             <w:r>
               <w:t>add_rent</w:t>
             </w:r>
-            <w:proofErr w:type="spellEnd"/>
           </w:p>
         </w:tc>
         <w:tc>
@@ -423,11 +417,9 @@
             <w:tcW w:w="3510" w:type="dxa"/>
           </w:tcPr>
           <w:p>
-            <w:proofErr w:type="spellStart"/>
             <w:r>
               <w:t>add_return</w:t>
             </w:r>
-            <w:proofErr w:type="spellEnd"/>
           </w:p>
         </w:tc>
         <w:tc>
@@ -447,11 +439,9 @@
             <w:tcW w:w="3510" w:type="dxa"/>
           </w:tcPr>
           <w:p>
-            <w:proofErr w:type="spellStart"/>
             <w:r>
               <w:t>print_clients</w:t>
             </w:r>
-            <w:proofErr w:type="spellEnd"/>
           </w:p>
         </w:tc>
         <w:tc>
@@ -482,11 +472,9 @@
             <w:tcW w:w="3510" w:type="dxa"/>
           </w:tcPr>
           <w:p>
-            <w:proofErr w:type="spellStart"/>
             <w:r>
               <w:t>print_movies</w:t>
             </w:r>
-            <w:proofErr w:type="spellEnd"/>
           </w:p>
         </w:tc>
         <w:tc>
@@ -517,14 +505,12 @@
             <w:tcW w:w="3510" w:type="dxa"/>
           </w:tcPr>
           <w:p>
-            <w:proofErr w:type="spellStart"/>
             <w:r>
               <w:t>p</w:t>
             </w:r>
             <w:r>
               <w:t>rint_rents</w:t>
             </w:r>
-            <w:proofErr w:type="spellEnd"/>
           </w:p>
         </w:tc>
         <w:tc>
@@ -544,11 +530,9 @@
             <w:tcW w:w="3510" w:type="dxa"/>
           </w:tcPr>
           <w:p>
-            <w:proofErr w:type="spellStart"/>
             <w:r>
               <w:t>delete_client</w:t>
             </w:r>
-            <w:proofErr w:type="spellEnd"/>
           </w:p>
         </w:tc>
         <w:tc>
@@ -576,11 +560,9 @@
             <w:tcW w:w="3510" w:type="dxa"/>
           </w:tcPr>
           <w:p>
-            <w:proofErr w:type="spellStart"/>
             <w:r>
               <w:t>delete_movie</w:t>
             </w:r>
-            <w:proofErr w:type="spellEnd"/>
           </w:p>
         </w:tc>
         <w:tc>
@@ -608,11 +590,9 @@
             <w:tcW w:w="3510" w:type="dxa"/>
           </w:tcPr>
           <w:p>
-            <w:proofErr w:type="spellStart"/>
             <w:r>
               <w:t>delete_rent</w:t>
             </w:r>
-            <w:proofErr w:type="spellEnd"/>
           </w:p>
         </w:tc>
         <w:tc>
@@ -640,11 +620,9 @@
             <w:tcW w:w="3510" w:type="dxa"/>
           </w:tcPr>
           <w:p>
-            <w:proofErr w:type="spellStart"/>
             <w:r>
               <w:t>modify_client</w:t>
             </w:r>
-            <w:proofErr w:type="spellEnd"/>
           </w:p>
         </w:tc>
         <w:tc>
@@ -675,11 +653,9 @@
             <w:tcW w:w="3510" w:type="dxa"/>
           </w:tcPr>
           <w:p>
-            <w:proofErr w:type="spellStart"/>
             <w:r>
               <w:t>modify_movie</w:t>
             </w:r>
-            <w:proofErr w:type="spellEnd"/>
           </w:p>
         </w:tc>
         <w:tc>
@@ -710,11 +686,9 @@
             <w:tcW w:w="3510" w:type="dxa"/>
           </w:tcPr>
           <w:p>
-            <w:proofErr w:type="spellStart"/>
             <w:r>
               <w:t>modify_rent</w:t>
             </w:r>
-            <w:proofErr w:type="spellEnd"/>
           </w:p>
         </w:tc>
         <w:tc>
@@ -734,11 +708,9 @@
             <w:tcW w:w="3510" w:type="dxa"/>
           </w:tcPr>
           <w:p>
-            <w:proofErr w:type="spellStart"/>
             <w:r>
               <w:t>search_client_by_id</w:t>
             </w:r>
-            <w:proofErr w:type="spellEnd"/>
           </w:p>
         </w:tc>
         <w:tc>
@@ -747,13 +719,8 @@
           </w:tcPr>
           <w:p>
             <w:r>
-              <w:t xml:space="preserve">Caută un client după </w:t>
-            </w:r>
-            <w:proofErr w:type="spellStart"/>
-            <w:r>
-              <w:t>id</w:t>
-            </w:r>
-            <w:proofErr w:type="spellEnd"/>
+              <w:t>Caută un client după id</w:t>
+            </w:r>
           </w:p>
         </w:tc>
       </w:tr>
@@ -763,14 +730,12 @@
             <w:tcW w:w="3510" w:type="dxa"/>
           </w:tcPr>
           <w:p>
-            <w:proofErr w:type="spellStart"/>
             <w:r>
               <w:t>search_</w:t>
             </w:r>
             <w:r>
               <w:t>client_by_first_name</w:t>
             </w:r>
-            <w:proofErr w:type="spellEnd"/>
           </w:p>
         </w:tc>
         <w:tc>
@@ -790,11 +755,9 @@
             <w:tcW w:w="3510" w:type="dxa"/>
           </w:tcPr>
           <w:p>
-            <w:proofErr w:type="spellStart"/>
             <w:r>
               <w:t>search_client_by_last_name</w:t>
             </w:r>
-            <w:proofErr w:type="spellEnd"/>
           </w:p>
         </w:tc>
         <w:tc>
@@ -814,11 +777,9 @@
             <w:tcW w:w="3510" w:type="dxa"/>
           </w:tcPr>
           <w:p>
-            <w:proofErr w:type="spellStart"/>
             <w:r>
               <w:t>search_client_by_cnp</w:t>
             </w:r>
-            <w:proofErr w:type="spellEnd"/>
           </w:p>
         </w:tc>
         <w:tc>
@@ -827,15 +788,7 @@
           </w:tcPr>
           <w:p>
             <w:r>
-              <w:t xml:space="preserve">Caută un client după </w:t>
-            </w:r>
-            <w:proofErr w:type="spellStart"/>
-            <w:r>
-              <w:t>cnp-ul</w:t>
-            </w:r>
-            <w:proofErr w:type="spellEnd"/>
-            <w:r>
-              <w:t xml:space="preserve"> său</w:t>
+              <w:t>Caută un client după cnp-ul său</w:t>
             </w:r>
           </w:p>
         </w:tc>
@@ -846,11 +799,9 @@
             <w:tcW w:w="3510" w:type="dxa"/>
           </w:tcPr>
           <w:p>
-            <w:proofErr w:type="spellStart"/>
             <w:r>
               <w:t>search_movie_by_id</w:t>
             </w:r>
-            <w:proofErr w:type="spellEnd"/>
           </w:p>
         </w:tc>
         <w:tc>
@@ -859,13 +810,8 @@
           </w:tcPr>
           <w:p>
             <w:r>
-              <w:t xml:space="preserve">Caută un film după </w:t>
-            </w:r>
-            <w:proofErr w:type="spellStart"/>
-            <w:r>
-              <w:t>id</w:t>
-            </w:r>
-            <w:proofErr w:type="spellEnd"/>
+              <w:t>Caută un film după id</w:t>
+            </w:r>
           </w:p>
         </w:tc>
       </w:tr>
@@ -880,7 +826,6 @@
                 <w:lang w:val="en-US"/>
               </w:rPr>
             </w:pPr>
-            <w:proofErr w:type="spellStart"/>
             <w:r>
               <w:rPr>
                 <w:lang w:val="en-US"/>
@@ -893,7 +838,6 @@
               </w:rPr>
               <w:t>title</w:t>
             </w:r>
-            <w:proofErr w:type="spellEnd"/>
           </w:p>
         </w:tc>
         <w:tc>
@@ -918,7 +862,6 @@
                 <w:lang w:val="en-US"/>
               </w:rPr>
             </w:pPr>
-            <w:proofErr w:type="spellStart"/>
             <w:r>
               <w:rPr>
                 <w:lang w:val="en-US"/>
@@ -931,7 +874,6 @@
               </w:rPr>
               <w:t>genre</w:t>
             </w:r>
-            <w:proofErr w:type="spellEnd"/>
           </w:p>
         </w:tc>
         <w:tc>
@@ -956,7 +898,6 @@
                 <w:lang w:val="en-US"/>
               </w:rPr>
             </w:pPr>
-            <w:proofErr w:type="spellStart"/>
             <w:r>
               <w:rPr>
                 <w:lang w:val="en-US"/>
@@ -969,7 +910,6 @@
               </w:rPr>
               <w:t>release_year</w:t>
             </w:r>
-            <w:proofErr w:type="spellEnd"/>
           </w:p>
         </w:tc>
         <w:tc>
@@ -994,14 +934,12 @@
                 <w:lang w:val="en-US"/>
               </w:rPr>
             </w:pPr>
-            <w:proofErr w:type="spellStart"/>
             <w:r>
               <w:rPr>
                 <w:lang w:val="en-US"/>
               </w:rPr>
               <w:t>search_rent_by_id</w:t>
             </w:r>
-            <w:proofErr w:type="spellEnd"/>
           </w:p>
         </w:tc>
         <w:tc>
@@ -1010,13 +948,8 @@
           </w:tcPr>
           <w:p>
             <w:r>
-              <w:t xml:space="preserve">Caută o închiriere după </w:t>
-            </w:r>
-            <w:proofErr w:type="spellStart"/>
-            <w:r>
-              <w:t>id</w:t>
-            </w:r>
-            <w:proofErr w:type="spellEnd"/>
+              <w:t>Caută o închiriere după id</w:t>
+            </w:r>
           </w:p>
         </w:tc>
       </w:tr>
@@ -1031,7 +964,6 @@
                 <w:lang w:val="en-US"/>
               </w:rPr>
             </w:pPr>
-            <w:proofErr w:type="spellStart"/>
             <w:r>
               <w:rPr>
                 <w:lang w:val="en-US"/>
@@ -1044,7 +976,6 @@
               </w:rPr>
               <w:t>_client_id</w:t>
             </w:r>
-            <w:proofErr w:type="spellEnd"/>
           </w:p>
         </w:tc>
         <w:tc>
@@ -1072,14 +1003,12 @@
                 <w:lang w:val="en-US"/>
               </w:rPr>
             </w:pPr>
-            <w:proofErr w:type="spellStart"/>
             <w:r>
               <w:rPr>
                 <w:lang w:val="en-US"/>
               </w:rPr>
               <w:t>search_rent_by_movie_id</w:t>
             </w:r>
-            <w:proofErr w:type="spellEnd"/>
             <w:r>
               <w:tab/>
             </w:r>
@@ -1116,14 +1045,12 @@
                 <w:lang w:val="en-US"/>
               </w:rPr>
             </w:pPr>
-            <w:proofErr w:type="spellStart"/>
             <w:r>
               <w:rPr>
                 <w:lang w:val="en-US"/>
               </w:rPr>
               <w:t>generate_clients</w:t>
             </w:r>
-            <w:proofErr w:type="spellEnd"/>
           </w:p>
         </w:tc>
         <w:tc>
@@ -1151,14 +1078,12 @@
                 <w:lang w:val="en-US"/>
               </w:rPr>
             </w:pPr>
-            <w:proofErr w:type="spellStart"/>
             <w:r>
               <w:rPr>
                 <w:lang w:val="en-US"/>
               </w:rPr>
               <w:t>generate_movies</w:t>
             </w:r>
-            <w:proofErr w:type="spellEnd"/>
           </w:p>
         </w:tc>
         <w:tc>
@@ -1186,14 +1111,12 @@
                 <w:lang w:val="en-US"/>
               </w:rPr>
             </w:pPr>
-            <w:proofErr w:type="spellStart"/>
             <w:r>
               <w:rPr>
                 <w:lang w:val="en-US"/>
               </w:rPr>
               <w:t>generate_rents</w:t>
             </w:r>
-            <w:proofErr w:type="spellEnd"/>
           </w:p>
         </w:tc>
         <w:tc>
@@ -1221,14 +1144,12 @@
                 <w:lang w:val="en-US"/>
               </w:rPr>
             </w:pPr>
-            <w:proofErr w:type="spellStart"/>
             <w:r>
               <w:rPr>
                 <w:lang w:val="en-US"/>
               </w:rPr>
               <w:t>sort_renting_clients</w:t>
             </w:r>
-            <w:proofErr w:type="spellEnd"/>
           </w:p>
         </w:tc>
         <w:tc>
@@ -1256,14 +1177,12 @@
                 <w:lang w:val="en-US"/>
               </w:rPr>
             </w:pPr>
-            <w:proofErr w:type="spellStart"/>
             <w:r>
               <w:rPr>
                 <w:lang w:val="en-US"/>
               </w:rPr>
               <w:t>sort_clients_by_rents</w:t>
             </w:r>
-            <w:proofErr w:type="spellEnd"/>
           </w:p>
         </w:tc>
         <w:tc>
@@ -1291,14 +1210,12 @@
                 <w:lang w:val="en-US"/>
               </w:rPr>
             </w:pPr>
-            <w:proofErr w:type="spellStart"/>
             <w:r>
               <w:rPr>
                 <w:lang w:val="en-US"/>
               </w:rPr>
               <w:t>show_most_rented_movies</w:t>
             </w:r>
-            <w:proofErr w:type="spellEnd"/>
           </w:p>
         </w:tc>
         <w:tc>
@@ -1359,14 +1276,12 @@
                 <w:lang w:val="en-US"/>
               </w:rPr>
             </w:pPr>
-            <w:proofErr w:type="spellStart"/>
             <w:r>
               <w:rPr>
                 <w:lang w:val="en-US"/>
               </w:rPr>
               <w:t>show_least_rented_movies</w:t>
             </w:r>
-            <w:proofErr w:type="spellEnd"/>
           </w:p>
         </w:tc>
         <w:tc>
@@ -3343,28 +3258,12 @@
         <w:pStyle w:val="Heading2"/>
       </w:pPr>
       <w:r>
-        <w:t xml:space="preserve">2. </w:t>
-      </w:r>
-      <w:proofErr w:type="spellStart"/>
-      <w:r>
-        <w:t>Operatii</w:t>
-      </w:r>
-      <w:proofErr w:type="spellEnd"/>
-      <w:r>
-        <w:t xml:space="preserve"> CRUD pe închirieri</w:t>
+        <w:t>2. Operatii CRUD pe închirieri</w:t>
       </w:r>
     </w:p>
     <w:p>
       <w:r>
-        <w:t xml:space="preserve">Considerăm existența clientului și a </w:t>
-      </w:r>
-      <w:proofErr w:type="spellStart"/>
-      <w:r>
-        <w:t>fimului</w:t>
-      </w:r>
-      <w:proofErr w:type="spellEnd"/>
-      <w:r>
-        <w:t xml:space="preserve"> din tabelul de mai devreme in memorie</w:t>
+        <w:t>Considerăm existența clientului și a fimului din tabelul de mai devreme in memorie</w:t>
       </w:r>
     </w:p>
     <w:tbl>
@@ -3417,11 +3316,9 @@
             <w:tcW w:w="1800" w:type="dxa"/>
           </w:tcPr>
           <w:p>
-            <w:proofErr w:type="spellStart"/>
             <w:r>
               <w:t>add_rent</w:t>
             </w:r>
-            <w:proofErr w:type="spellEnd"/>
           </w:p>
         </w:tc>
         <w:tc>
@@ -3460,21 +3357,8 @@
             <w:tcW w:w="5130" w:type="dxa"/>
           </w:tcPr>
           <w:p>
-            <w:proofErr w:type="spellStart"/>
-            <w:r>
-              <w:t>Enter</w:t>
-            </w:r>
-            <w:proofErr w:type="spellEnd"/>
-            <w:r>
-              <w:t xml:space="preserve"> </w:t>
-            </w:r>
-            <w:proofErr w:type="spellStart"/>
-            <w:r>
-              <w:t>rent</w:t>
-            </w:r>
-            <w:proofErr w:type="spellEnd"/>
-            <w:r>
-              <w:t xml:space="preserve"> ID:</w:t>
+            <w:r>
+              <w:t>Enter rent ID:</w:t>
             </w:r>
           </w:p>
         </w:tc>
@@ -3521,13 +3405,8 @@
             <w:tcW w:w="5130" w:type="dxa"/>
           </w:tcPr>
           <w:p>
-            <w:proofErr w:type="spellStart"/>
-            <w:r>
-              <w:t>Enter</w:t>
-            </w:r>
-            <w:proofErr w:type="spellEnd"/>
-            <w:r>
-              <w:t xml:space="preserve"> client ID:</w:t>
+            <w:r>
+              <w:t>Enter client ID:</w:t>
             </w:r>
           </w:p>
         </w:tc>
@@ -3574,21 +3453,8 @@
             <w:tcW w:w="5130" w:type="dxa"/>
           </w:tcPr>
           <w:p>
-            <w:proofErr w:type="spellStart"/>
-            <w:r>
-              <w:t>Enter</w:t>
-            </w:r>
-            <w:proofErr w:type="spellEnd"/>
-            <w:r>
-              <w:t xml:space="preserve"> </w:t>
-            </w:r>
-            <w:proofErr w:type="spellStart"/>
-            <w:r>
-              <w:t>movie</w:t>
-            </w:r>
-            <w:proofErr w:type="spellEnd"/>
-            <w:r>
-              <w:t xml:space="preserve"> ID:</w:t>
+            <w:r>
+              <w:t>Enter movie ID:</w:t>
             </w:r>
           </w:p>
         </w:tc>
@@ -3635,29 +3501,8 @@
             <w:tcW w:w="5130" w:type="dxa"/>
           </w:tcPr>
           <w:p>
-            <w:proofErr w:type="spellStart"/>
-            <w:r>
-              <w:t>Enter</w:t>
-            </w:r>
-            <w:proofErr w:type="spellEnd"/>
-            <w:r>
-              <w:t xml:space="preserve"> </w:t>
-            </w:r>
-            <w:proofErr w:type="spellStart"/>
-            <w:r>
-              <w:t>day</w:t>
-            </w:r>
-            <w:proofErr w:type="spellEnd"/>
-            <w:r>
-              <w:t xml:space="preserve"> of </w:t>
-            </w:r>
-            <w:proofErr w:type="spellStart"/>
-            <w:r>
-              <w:t>rent</w:t>
-            </w:r>
-            <w:proofErr w:type="spellEnd"/>
-            <w:r>
-              <w:t>:</w:t>
+            <w:r>
+              <w:t>Enter day of rent:</w:t>
             </w:r>
           </w:p>
         </w:tc>
@@ -3708,29 +3553,8 @@
             <w:tcW w:w="5130" w:type="dxa"/>
           </w:tcPr>
           <w:p>
-            <w:proofErr w:type="spellStart"/>
-            <w:r>
-              <w:t>Enter</w:t>
-            </w:r>
-            <w:proofErr w:type="spellEnd"/>
-            <w:r>
-              <w:t xml:space="preserve"> </w:t>
-            </w:r>
-            <w:proofErr w:type="spellStart"/>
-            <w:r>
-              <w:t>month</w:t>
-            </w:r>
-            <w:proofErr w:type="spellEnd"/>
-            <w:r>
-              <w:t xml:space="preserve"> of </w:t>
-            </w:r>
-            <w:proofErr w:type="spellStart"/>
-            <w:r>
-              <w:t>rent</w:t>
-            </w:r>
-            <w:proofErr w:type="spellEnd"/>
-            <w:r>
-              <w:t>:</w:t>
+            <w:r>
+              <w:t>Enter month of rent:</w:t>
             </w:r>
           </w:p>
         </w:tc>
@@ -3777,29 +3601,8 @@
             <w:tcW w:w="5130" w:type="dxa"/>
           </w:tcPr>
           <w:p>
-            <w:proofErr w:type="spellStart"/>
-            <w:r>
-              <w:t>Enter</w:t>
-            </w:r>
-            <w:proofErr w:type="spellEnd"/>
-            <w:r>
-              <w:t xml:space="preserve"> </w:t>
-            </w:r>
-            <w:proofErr w:type="spellStart"/>
-            <w:r>
-              <w:t>year</w:t>
-            </w:r>
-            <w:proofErr w:type="spellEnd"/>
-            <w:r>
-              <w:t xml:space="preserve"> of </w:t>
-            </w:r>
-            <w:proofErr w:type="spellStart"/>
-            <w:r>
-              <w:t>rent</w:t>
-            </w:r>
-            <w:proofErr w:type="spellEnd"/>
-            <w:r>
-              <w:t>:</w:t>
+            <w:r>
+              <w:t>Enter year of rent:</w:t>
             </w:r>
           </w:p>
         </w:tc>
@@ -3851,11 +3654,9 @@
             <w:tcW w:w="1800" w:type="dxa"/>
           </w:tcPr>
           <w:p>
-            <w:proofErr w:type="spellStart"/>
             <w:r>
               <w:t>print_rents</w:t>
             </w:r>
-            <w:proofErr w:type="spellEnd"/>
           </w:p>
         </w:tc>
         <w:tc>
@@ -3863,13 +3664,8 @@
             <w:tcW w:w="5130" w:type="dxa"/>
           </w:tcPr>
           <w:p>
-            <w:proofErr w:type="spellStart"/>
-            <w:r>
-              <w:t>Rent</w:t>
-            </w:r>
-            <w:proofErr w:type="spellEnd"/>
-            <w:r>
-              <w:t>:</w:t>
+            <w:r>
+              <w:t>Rent:</w:t>
             </w:r>
           </w:p>
           <w:p>
@@ -3884,88 +3680,19 @@
           </w:p>
           <w:p>
             <w:r>
-              <w:t xml:space="preserve">  </w:t>
-            </w:r>
-            <w:proofErr w:type="spellStart"/>
-            <w:r>
-              <w:t>Movie</w:t>
-            </w:r>
-            <w:proofErr w:type="spellEnd"/>
-            <w:r>
-              <w:t xml:space="preserve"> ID: 2</w:t>
+              <w:t xml:space="preserve">  Movie ID: 2</w:t>
             </w:r>
           </w:p>
           <w:p>
             <w:r>
               <w:lastRenderedPageBreak/>
-              <w:t xml:space="preserve">  </w:t>
-            </w:r>
-            <w:proofErr w:type="spellStart"/>
-            <w:r>
-              <w:t>Rent</w:t>
-            </w:r>
-            <w:proofErr w:type="spellEnd"/>
-            <w:r>
-              <w:t xml:space="preserve"> Date: {'</w:t>
-            </w:r>
-            <w:proofErr w:type="spellStart"/>
-            <w:r>
-              <w:t>day</w:t>
-            </w:r>
-            <w:proofErr w:type="spellEnd"/>
-            <w:r>
-              <w:t>': 19, '</w:t>
-            </w:r>
-            <w:proofErr w:type="spellStart"/>
-            <w:r>
-              <w:t>month</w:t>
-            </w:r>
-            <w:proofErr w:type="spellEnd"/>
-            <w:r>
-              <w:t>': 11, '</w:t>
-            </w:r>
-            <w:proofErr w:type="spellStart"/>
-            <w:r>
-              <w:t>year</w:t>
-            </w:r>
-            <w:proofErr w:type="spellEnd"/>
-            <w:r>
-              <w:t>': 2024}</w:t>
-            </w:r>
-          </w:p>
-          <w:p>
-            <w:r>
-              <w:t xml:space="preserve">  </w:t>
-            </w:r>
-            <w:proofErr w:type="spellStart"/>
-            <w:r>
-              <w:t>Return</w:t>
-            </w:r>
-            <w:proofErr w:type="spellEnd"/>
-            <w:r>
-              <w:t xml:space="preserve"> Date: </w:t>
-            </w:r>
-            <w:proofErr w:type="spellStart"/>
-            <w:r>
-              <w:t>Not</w:t>
-            </w:r>
-            <w:proofErr w:type="spellEnd"/>
-            <w:r>
-              <w:t xml:space="preserve"> </w:t>
-            </w:r>
-            <w:proofErr w:type="spellStart"/>
-            <w:r>
-              <w:t>yet</w:t>
-            </w:r>
-            <w:proofErr w:type="spellEnd"/>
-            <w:r>
-              <w:t xml:space="preserve"> </w:t>
-            </w:r>
-            <w:proofErr w:type="spellStart"/>
-            <w:r>
-              <w:t>returned</w:t>
-            </w:r>
-            <w:proofErr w:type="spellEnd"/>
+              <w:t xml:space="preserve">  Rent Date: {'day': 19, 'month': 11, 'year': 2024}</w:t>
+            </w:r>
+          </w:p>
+          <w:p>
+            <w:r>
+              <w:t xml:space="preserve">  Return Date: Not yet returned</w:t>
+            </w:r>
           </w:p>
         </w:tc>
         <w:tc>
@@ -4010,11 +3737,9 @@
             <w:tcW w:w="1800" w:type="dxa"/>
           </w:tcPr>
           <w:p>
-            <w:proofErr w:type="spellStart"/>
             <w:r>
               <w:t>add_return</w:t>
             </w:r>
-            <w:proofErr w:type="spellEnd"/>
           </w:p>
         </w:tc>
         <w:tc>
@@ -4046,37 +3771,8 @@
             <w:tcW w:w="5130" w:type="dxa"/>
           </w:tcPr>
           <w:p>
-            <w:proofErr w:type="spellStart"/>
-            <w:r>
-              <w:t>Enter</w:t>
-            </w:r>
-            <w:proofErr w:type="spellEnd"/>
-            <w:r>
-              <w:t xml:space="preserve"> </w:t>
-            </w:r>
-            <w:proofErr w:type="spellStart"/>
-            <w:r>
-              <w:t>rent</w:t>
-            </w:r>
-            <w:proofErr w:type="spellEnd"/>
-            <w:r>
-              <w:t xml:space="preserve"> ID </w:t>
-            </w:r>
-            <w:proofErr w:type="spellStart"/>
-            <w:r>
-              <w:t>to</w:t>
-            </w:r>
-            <w:proofErr w:type="spellEnd"/>
-            <w:r>
-              <w:t xml:space="preserve"> </w:t>
-            </w:r>
-            <w:proofErr w:type="spellStart"/>
-            <w:r>
-              <w:t>return</w:t>
-            </w:r>
-            <w:proofErr w:type="spellEnd"/>
-            <w:r>
-              <w:t>:</w:t>
+            <w:r>
+              <w:t>Enter rent ID to return:</w:t>
             </w:r>
           </w:p>
         </w:tc>
@@ -4128,21 +3824,8 @@
                 <w:tab w:val="left" w:pos="990"/>
               </w:tabs>
             </w:pPr>
-            <w:proofErr w:type="spellStart"/>
-            <w:r>
-              <w:t>Enter</w:t>
-            </w:r>
-            <w:proofErr w:type="spellEnd"/>
-            <w:r>
-              <w:t xml:space="preserve"> day of </w:t>
-            </w:r>
-            <w:proofErr w:type="spellStart"/>
-            <w:r>
-              <w:t>return</w:t>
-            </w:r>
-            <w:proofErr w:type="spellEnd"/>
-            <w:r>
-              <w:t>:</w:t>
+            <w:r>
+              <w:t>Enter day of return:</w:t>
             </w:r>
           </w:p>
         </w:tc>
@@ -4189,29 +3872,8 @@
             <w:tcW w:w="5130" w:type="dxa"/>
           </w:tcPr>
           <w:p>
-            <w:proofErr w:type="spellStart"/>
-            <w:r>
-              <w:t>Enter</w:t>
-            </w:r>
-            <w:proofErr w:type="spellEnd"/>
-            <w:r>
-              <w:t xml:space="preserve"> </w:t>
-            </w:r>
-            <w:proofErr w:type="spellStart"/>
-            <w:r>
-              <w:t>month</w:t>
-            </w:r>
-            <w:proofErr w:type="spellEnd"/>
-            <w:r>
-              <w:t xml:space="preserve"> of </w:t>
-            </w:r>
-            <w:proofErr w:type="spellStart"/>
-            <w:r>
-              <w:t>return</w:t>
-            </w:r>
-            <w:proofErr w:type="spellEnd"/>
-            <w:r>
-              <w:t>:</w:t>
+            <w:r>
+              <w:t>Enter month of return:</w:t>
             </w:r>
           </w:p>
         </w:tc>
@@ -4258,29 +3920,8 @@
             <w:tcW w:w="5130" w:type="dxa"/>
           </w:tcPr>
           <w:p>
-            <w:proofErr w:type="spellStart"/>
-            <w:r>
-              <w:t>Enter</w:t>
-            </w:r>
-            <w:proofErr w:type="spellEnd"/>
-            <w:r>
-              <w:t xml:space="preserve"> </w:t>
-            </w:r>
-            <w:proofErr w:type="spellStart"/>
-            <w:r>
-              <w:t>year</w:t>
-            </w:r>
-            <w:proofErr w:type="spellEnd"/>
-            <w:r>
-              <w:t xml:space="preserve"> of </w:t>
-            </w:r>
-            <w:proofErr w:type="spellStart"/>
-            <w:r>
-              <w:t>return</w:t>
-            </w:r>
-            <w:proofErr w:type="spellEnd"/>
-            <w:r>
-              <w:t>:</w:t>
+            <w:r>
+              <w:t>Enter year of return:</w:t>
             </w:r>
           </w:p>
         </w:tc>
@@ -4333,11 +3974,9 @@
             <w:tcW w:w="1800" w:type="dxa"/>
           </w:tcPr>
           <w:p>
-            <w:proofErr w:type="spellStart"/>
             <w:r>
               <w:t>print_rents</w:t>
             </w:r>
-            <w:proofErr w:type="spellEnd"/>
           </w:p>
         </w:tc>
         <w:tc>
@@ -4345,13 +3984,8 @@
             <w:tcW w:w="5130" w:type="dxa"/>
           </w:tcPr>
           <w:p>
-            <w:proofErr w:type="spellStart"/>
-            <w:r>
-              <w:t>Rent</w:t>
-            </w:r>
-            <w:proofErr w:type="spellEnd"/>
-            <w:r>
-              <w:t>:</w:t>
+            <w:r>
+              <w:t>Rent:</w:t>
             </w:r>
           </w:p>
           <w:p>
@@ -4366,86 +4000,17 @@
           </w:p>
           <w:p>
             <w:r>
-              <w:t xml:space="preserve">  </w:t>
-            </w:r>
-            <w:proofErr w:type="spellStart"/>
-            <w:r>
-              <w:t>Movie</w:t>
-            </w:r>
-            <w:proofErr w:type="spellEnd"/>
-            <w:r>
-              <w:t xml:space="preserve"> ID: 2</w:t>
-            </w:r>
-          </w:p>
-          <w:p>
-            <w:r>
-              <w:t xml:space="preserve">  </w:t>
-            </w:r>
-            <w:proofErr w:type="spellStart"/>
-            <w:r>
-              <w:t>Rent</w:t>
-            </w:r>
-            <w:proofErr w:type="spellEnd"/>
-            <w:r>
-              <w:t xml:space="preserve"> Date: {'</w:t>
-            </w:r>
-            <w:proofErr w:type="spellStart"/>
-            <w:r>
-              <w:t>day</w:t>
-            </w:r>
-            <w:proofErr w:type="spellEnd"/>
-            <w:r>
-              <w:t>': 19, '</w:t>
-            </w:r>
-            <w:proofErr w:type="spellStart"/>
-            <w:r>
-              <w:t>month</w:t>
-            </w:r>
-            <w:proofErr w:type="spellEnd"/>
-            <w:r>
-              <w:t>': 11, '</w:t>
-            </w:r>
-            <w:proofErr w:type="spellStart"/>
-            <w:r>
-              <w:t>year</w:t>
-            </w:r>
-            <w:proofErr w:type="spellEnd"/>
-            <w:r>
-              <w:t>': 2024}</w:t>
-            </w:r>
-          </w:p>
-          <w:p>
-            <w:proofErr w:type="spellStart"/>
-            <w:r>
-              <w:t>Return</w:t>
-            </w:r>
-            <w:proofErr w:type="spellEnd"/>
-            <w:r>
-              <w:t xml:space="preserve"> Date: {'</w:t>
-            </w:r>
-            <w:proofErr w:type="spellStart"/>
-            <w:r>
-              <w:t>day</w:t>
-            </w:r>
-            <w:proofErr w:type="spellEnd"/>
-            <w:r>
-              <w:t>': 20, '</w:t>
-            </w:r>
-            <w:proofErr w:type="spellStart"/>
-            <w:r>
-              <w:t>month</w:t>
-            </w:r>
-            <w:proofErr w:type="spellEnd"/>
-            <w:r>
-              <w:t>': 11, '</w:t>
-            </w:r>
-            <w:proofErr w:type="spellStart"/>
-            <w:r>
-              <w:t>year</w:t>
-            </w:r>
-            <w:proofErr w:type="spellEnd"/>
-            <w:r>
-              <w:t>': 2024}</w:t>
+              <w:t xml:space="preserve">  Movie ID: 2</w:t>
+            </w:r>
+          </w:p>
+          <w:p>
+            <w:r>
+              <w:t xml:space="preserve">  Rent Date: {'day': 19, 'month': 11, 'year': 2024}</w:t>
+            </w:r>
+          </w:p>
+          <w:p>
+            <w:r>
+              <w:t>Return Date: {'day': 20, 'month': 11, 'year': 2024}</w:t>
             </w:r>
           </w:p>
         </w:tc>
@@ -4462,11 +4027,9 @@
             <w:tcW w:w="1800" w:type="dxa"/>
           </w:tcPr>
           <w:p>
-            <w:proofErr w:type="spellStart"/>
             <w:r>
               <w:t>modify_rent</w:t>
             </w:r>
-            <w:proofErr w:type="spellEnd"/>
           </w:p>
         </w:tc>
         <w:tc>
@@ -4504,37 +4067,8 @@
             <w:tcW w:w="5130" w:type="dxa"/>
           </w:tcPr>
           <w:p>
-            <w:proofErr w:type="spellStart"/>
-            <w:r>
-              <w:t>Enter</w:t>
-            </w:r>
-            <w:proofErr w:type="spellEnd"/>
-            <w:r>
-              <w:t xml:space="preserve"> </w:t>
-            </w:r>
-            <w:proofErr w:type="spellStart"/>
-            <w:r>
-              <w:t>new</w:t>
-            </w:r>
-            <w:proofErr w:type="spellEnd"/>
-            <w:r>
-              <w:t xml:space="preserve"> ID(</w:t>
-            </w:r>
-            <w:proofErr w:type="spellStart"/>
-            <w:r>
-              <w:t>leave</w:t>
-            </w:r>
-            <w:proofErr w:type="spellEnd"/>
-            <w:r>
-              <w:t xml:space="preserve"> </w:t>
-            </w:r>
-            <w:proofErr w:type="spellStart"/>
-            <w:r>
-              <w:t>empty</w:t>
-            </w:r>
-            <w:proofErr w:type="spellEnd"/>
-            <w:r>
-              <w:t xml:space="preserve"> to keep current):</w:t>
+            <w:r>
+              <w:t>Enter new ID(leave empty to keep current):</w:t>
             </w:r>
           </w:p>
         </w:tc>
@@ -4557,61 +4091,8 @@
             <w:tcW w:w="5130" w:type="dxa"/>
           </w:tcPr>
           <w:p>
-            <w:proofErr w:type="spellStart"/>
-            <w:r>
-              <w:t>Enter</w:t>
-            </w:r>
-            <w:proofErr w:type="spellEnd"/>
-            <w:r>
-              <w:t xml:space="preserve"> </w:t>
-            </w:r>
-            <w:proofErr w:type="spellStart"/>
-            <w:r>
-              <w:t>new</w:t>
-            </w:r>
-            <w:proofErr w:type="spellEnd"/>
-            <w:r>
-              <w:t xml:space="preserve"> client ID(</w:t>
-            </w:r>
-            <w:proofErr w:type="spellStart"/>
-            <w:r>
-              <w:t>leave</w:t>
-            </w:r>
-            <w:proofErr w:type="spellEnd"/>
-            <w:r>
-              <w:t xml:space="preserve"> </w:t>
-            </w:r>
-            <w:proofErr w:type="spellStart"/>
-            <w:r>
-              <w:t>empty</w:t>
-            </w:r>
-            <w:proofErr w:type="spellEnd"/>
-            <w:r>
-              <w:t xml:space="preserve"> </w:t>
-            </w:r>
-            <w:proofErr w:type="spellStart"/>
-            <w:r>
-              <w:t>to</w:t>
-            </w:r>
-            <w:proofErr w:type="spellEnd"/>
-            <w:r>
-              <w:t xml:space="preserve"> </w:t>
-            </w:r>
-            <w:proofErr w:type="spellStart"/>
-            <w:r>
-              <w:t>keep</w:t>
-            </w:r>
-            <w:proofErr w:type="spellEnd"/>
-            <w:r>
-              <w:t xml:space="preserve"> </w:t>
-            </w:r>
-            <w:proofErr w:type="spellStart"/>
-            <w:r>
-              <w:t>current</w:t>
-            </w:r>
-            <w:proofErr w:type="spellEnd"/>
-            <w:r>
-              <w:t>):</w:t>
+            <w:r>
+              <w:t>Enter new client ID(leave empty to keep current):</w:t>
             </w:r>
           </w:p>
         </w:tc>
@@ -4634,69 +4115,8 @@
             <w:tcW w:w="5130" w:type="dxa"/>
           </w:tcPr>
           <w:p>
-            <w:proofErr w:type="spellStart"/>
-            <w:r>
-              <w:t>Enter</w:t>
-            </w:r>
-            <w:proofErr w:type="spellEnd"/>
-            <w:r>
-              <w:t xml:space="preserve"> </w:t>
-            </w:r>
-            <w:proofErr w:type="spellStart"/>
-            <w:r>
-              <w:t>new</w:t>
-            </w:r>
-            <w:proofErr w:type="spellEnd"/>
-            <w:r>
-              <w:t xml:space="preserve"> </w:t>
-            </w:r>
-            <w:proofErr w:type="spellStart"/>
-            <w:r>
-              <w:t>movie</w:t>
-            </w:r>
-            <w:proofErr w:type="spellEnd"/>
-            <w:r>
-              <w:t xml:space="preserve"> ID(</w:t>
-            </w:r>
-            <w:proofErr w:type="spellStart"/>
-            <w:r>
-              <w:t>leave</w:t>
-            </w:r>
-            <w:proofErr w:type="spellEnd"/>
-            <w:r>
-              <w:t xml:space="preserve"> </w:t>
-            </w:r>
-            <w:proofErr w:type="spellStart"/>
-            <w:r>
-              <w:t>empty</w:t>
-            </w:r>
-            <w:proofErr w:type="spellEnd"/>
-            <w:r>
-              <w:t xml:space="preserve"> </w:t>
-            </w:r>
-            <w:proofErr w:type="spellStart"/>
-            <w:r>
-              <w:t>to</w:t>
-            </w:r>
-            <w:proofErr w:type="spellEnd"/>
-            <w:r>
-              <w:t xml:space="preserve"> </w:t>
-            </w:r>
-            <w:proofErr w:type="spellStart"/>
-            <w:r>
-              <w:t>keep</w:t>
-            </w:r>
-            <w:proofErr w:type="spellEnd"/>
-            <w:r>
-              <w:t xml:space="preserve"> </w:t>
-            </w:r>
-            <w:proofErr w:type="spellStart"/>
-            <w:r>
-              <w:t>current</w:t>
-            </w:r>
-            <w:proofErr w:type="spellEnd"/>
-            <w:r>
-              <w:t>):</w:t>
+            <w:r>
+              <w:t>Enter new movie ID(leave empty to keep current):</w:t>
             </w:r>
           </w:p>
         </w:tc>
@@ -4719,69 +4139,8 @@
             <w:tcW w:w="5130" w:type="dxa"/>
           </w:tcPr>
           <w:p>
-            <w:proofErr w:type="spellStart"/>
-            <w:r>
-              <w:t>Enter</w:t>
-            </w:r>
-            <w:proofErr w:type="spellEnd"/>
-            <w:r>
-              <w:t xml:space="preserve"> </w:t>
-            </w:r>
-            <w:proofErr w:type="spellStart"/>
-            <w:r>
-              <w:t>new</w:t>
-            </w:r>
-            <w:proofErr w:type="spellEnd"/>
-            <w:r>
-              <w:t xml:space="preserve"> </w:t>
-            </w:r>
-            <w:proofErr w:type="spellStart"/>
-            <w:r>
-              <w:t>rent</w:t>
-            </w:r>
-            <w:proofErr w:type="spellEnd"/>
-            <w:r>
-              <w:t xml:space="preserve"> </w:t>
-            </w:r>
-            <w:proofErr w:type="spellStart"/>
-            <w:r>
-              <w:t>day</w:t>
-            </w:r>
-            <w:proofErr w:type="spellEnd"/>
-            <w:r>
-              <w:t>(</w:t>
-            </w:r>
-            <w:proofErr w:type="spellStart"/>
-            <w:r>
-              <w:t>leave</w:t>
-            </w:r>
-            <w:proofErr w:type="spellEnd"/>
-            <w:r>
-              <w:t xml:space="preserve"> </w:t>
-            </w:r>
-            <w:proofErr w:type="spellStart"/>
-            <w:r>
-              <w:t>empty</w:t>
-            </w:r>
-            <w:proofErr w:type="spellEnd"/>
-            <w:r>
-              <w:t xml:space="preserve"> to </w:t>
-            </w:r>
-            <w:proofErr w:type="spellStart"/>
-            <w:r>
-              <w:t>keep</w:t>
-            </w:r>
-            <w:proofErr w:type="spellEnd"/>
-            <w:r>
-              <w:t xml:space="preserve"> </w:t>
-            </w:r>
-            <w:proofErr w:type="spellStart"/>
-            <w:r>
-              <w:t>current</w:t>
-            </w:r>
-            <w:proofErr w:type="spellEnd"/>
-            <w:r>
-              <w:t>):</w:t>
+            <w:r>
+              <w:t>Enter new rent day(leave empty to keep current):</w:t>
             </w:r>
           </w:p>
         </w:tc>
@@ -4828,77 +4187,8 @@
             <w:tcW w:w="5130" w:type="dxa"/>
           </w:tcPr>
           <w:p>
-            <w:proofErr w:type="spellStart"/>
-            <w:r>
-              <w:t>Enter</w:t>
-            </w:r>
-            <w:proofErr w:type="spellEnd"/>
-            <w:r>
-              <w:t xml:space="preserve"> </w:t>
-            </w:r>
-            <w:proofErr w:type="spellStart"/>
-            <w:r>
-              <w:t>new</w:t>
-            </w:r>
-            <w:proofErr w:type="spellEnd"/>
-            <w:r>
-              <w:t xml:space="preserve"> </w:t>
-            </w:r>
-            <w:proofErr w:type="spellStart"/>
-            <w:r>
-              <w:t>rent</w:t>
-            </w:r>
-            <w:proofErr w:type="spellEnd"/>
-            <w:r>
-              <w:t xml:space="preserve"> </w:t>
-            </w:r>
-            <w:proofErr w:type="spellStart"/>
-            <w:r>
-              <w:t>month</w:t>
-            </w:r>
-            <w:proofErr w:type="spellEnd"/>
-            <w:r>
-              <w:t>(</w:t>
-            </w:r>
-            <w:proofErr w:type="spellStart"/>
-            <w:r>
-              <w:t>leave</w:t>
-            </w:r>
-            <w:proofErr w:type="spellEnd"/>
-            <w:r>
-              <w:t xml:space="preserve"> </w:t>
-            </w:r>
-            <w:proofErr w:type="spellStart"/>
-            <w:r>
-              <w:t>empty</w:t>
-            </w:r>
-            <w:proofErr w:type="spellEnd"/>
-            <w:r>
-              <w:t xml:space="preserve"> </w:t>
-            </w:r>
-            <w:proofErr w:type="spellStart"/>
-            <w:r>
-              <w:t>to</w:t>
-            </w:r>
-            <w:proofErr w:type="spellEnd"/>
-            <w:r>
-              <w:t xml:space="preserve"> </w:t>
-            </w:r>
-            <w:proofErr w:type="spellStart"/>
-            <w:r>
-              <w:t>keep</w:t>
-            </w:r>
-            <w:proofErr w:type="spellEnd"/>
-            <w:r>
-              <w:t xml:space="preserve"> </w:t>
-            </w:r>
-            <w:proofErr w:type="spellStart"/>
-            <w:r>
-              <w:t>current</w:t>
-            </w:r>
-            <w:proofErr w:type="spellEnd"/>
-            <w:r>
-              <w:t>):</w:t>
+            <w:r>
+              <w:t>Enter new rent month(leave empty to keep current):</w:t>
             </w:r>
           </w:p>
         </w:tc>
@@ -4921,77 +4211,8 @@
             <w:tcW w:w="5130" w:type="dxa"/>
           </w:tcPr>
           <w:p>
-            <w:proofErr w:type="spellStart"/>
-            <w:r>
-              <w:t>Enter</w:t>
-            </w:r>
-            <w:proofErr w:type="spellEnd"/>
-            <w:r>
-              <w:t xml:space="preserve"> </w:t>
-            </w:r>
-            <w:proofErr w:type="spellStart"/>
-            <w:r>
-              <w:t>new</w:t>
-            </w:r>
-            <w:proofErr w:type="spellEnd"/>
-            <w:r>
-              <w:t xml:space="preserve"> </w:t>
-            </w:r>
-            <w:proofErr w:type="spellStart"/>
-            <w:r>
-              <w:t>rent</w:t>
-            </w:r>
-            <w:proofErr w:type="spellEnd"/>
-            <w:r>
-              <w:t xml:space="preserve"> </w:t>
-            </w:r>
-            <w:proofErr w:type="spellStart"/>
-            <w:r>
-              <w:t>year</w:t>
-            </w:r>
-            <w:proofErr w:type="spellEnd"/>
-            <w:r>
-              <w:t>(</w:t>
-            </w:r>
-            <w:proofErr w:type="spellStart"/>
-            <w:r>
-              <w:t>leave</w:t>
-            </w:r>
-            <w:proofErr w:type="spellEnd"/>
-            <w:r>
-              <w:t xml:space="preserve"> </w:t>
-            </w:r>
-            <w:proofErr w:type="spellStart"/>
-            <w:r>
-              <w:t>empty</w:t>
-            </w:r>
-            <w:proofErr w:type="spellEnd"/>
-            <w:r>
-              <w:t xml:space="preserve"> </w:t>
-            </w:r>
-            <w:proofErr w:type="spellStart"/>
-            <w:r>
-              <w:t>to</w:t>
-            </w:r>
-            <w:proofErr w:type="spellEnd"/>
-            <w:r>
-              <w:t xml:space="preserve"> </w:t>
-            </w:r>
-            <w:proofErr w:type="spellStart"/>
-            <w:r>
-              <w:t>keep</w:t>
-            </w:r>
-            <w:proofErr w:type="spellEnd"/>
-            <w:r>
-              <w:t xml:space="preserve"> </w:t>
-            </w:r>
-            <w:proofErr w:type="spellStart"/>
-            <w:r>
-              <w:t>current</w:t>
-            </w:r>
-            <w:proofErr w:type="spellEnd"/>
-            <w:r>
-              <w:t>):</w:t>
+            <w:r>
+              <w:t>Enter new rent year(leave empty to keep current):</w:t>
             </w:r>
           </w:p>
         </w:tc>
@@ -5014,69 +4235,8 @@
             <w:tcW w:w="5130" w:type="dxa"/>
           </w:tcPr>
           <w:p>
-            <w:proofErr w:type="spellStart"/>
-            <w:r>
-              <w:t>Enter</w:t>
-            </w:r>
-            <w:proofErr w:type="spellEnd"/>
-            <w:r>
-              <w:t xml:space="preserve"> </w:t>
-            </w:r>
-            <w:proofErr w:type="spellStart"/>
-            <w:r>
-              <w:t>new</w:t>
-            </w:r>
-            <w:proofErr w:type="spellEnd"/>
-            <w:r>
-              <w:t xml:space="preserve"> </w:t>
-            </w:r>
-            <w:proofErr w:type="spellStart"/>
-            <w:r>
-              <w:t>return</w:t>
-            </w:r>
-            <w:proofErr w:type="spellEnd"/>
-            <w:r>
-              <w:t xml:space="preserve"> </w:t>
-            </w:r>
-            <w:proofErr w:type="spellStart"/>
-            <w:r>
-              <w:t>day</w:t>
-            </w:r>
-            <w:proofErr w:type="spellEnd"/>
-            <w:r>
-              <w:t>(</w:t>
-            </w:r>
-            <w:proofErr w:type="spellStart"/>
-            <w:r>
-              <w:t>leave</w:t>
-            </w:r>
-            <w:proofErr w:type="spellEnd"/>
-            <w:r>
-              <w:t xml:space="preserve"> </w:t>
-            </w:r>
-            <w:proofErr w:type="spellStart"/>
-            <w:r>
-              <w:t>empty</w:t>
-            </w:r>
-            <w:proofErr w:type="spellEnd"/>
-            <w:r>
-              <w:t xml:space="preserve"> to </w:t>
-            </w:r>
-            <w:proofErr w:type="spellStart"/>
-            <w:r>
-              <w:t>keep</w:t>
-            </w:r>
-            <w:proofErr w:type="spellEnd"/>
-            <w:r>
-              <w:t xml:space="preserve"> </w:t>
-            </w:r>
-            <w:proofErr w:type="spellStart"/>
-            <w:r>
-              <w:t>current</w:t>
-            </w:r>
-            <w:proofErr w:type="spellEnd"/>
-            <w:r>
-              <w:t>):</w:t>
+            <w:r>
+              <w:t>Enter new return day(leave empty to keep current):</w:t>
             </w:r>
           </w:p>
         </w:tc>
@@ -5123,77 +4283,8 @@
             <w:tcW w:w="5130" w:type="dxa"/>
           </w:tcPr>
           <w:p>
-            <w:proofErr w:type="spellStart"/>
-            <w:r>
-              <w:t>Enter</w:t>
-            </w:r>
-            <w:proofErr w:type="spellEnd"/>
-            <w:r>
-              <w:t xml:space="preserve"> </w:t>
-            </w:r>
-            <w:proofErr w:type="spellStart"/>
-            <w:r>
-              <w:t>new</w:t>
-            </w:r>
-            <w:proofErr w:type="spellEnd"/>
-            <w:r>
-              <w:t xml:space="preserve"> </w:t>
-            </w:r>
-            <w:proofErr w:type="spellStart"/>
-            <w:r>
-              <w:t>return</w:t>
-            </w:r>
-            <w:proofErr w:type="spellEnd"/>
-            <w:r>
-              <w:t xml:space="preserve"> </w:t>
-            </w:r>
-            <w:proofErr w:type="spellStart"/>
-            <w:r>
-              <w:t>month</w:t>
-            </w:r>
-            <w:proofErr w:type="spellEnd"/>
-            <w:r>
-              <w:t>(</w:t>
-            </w:r>
-            <w:proofErr w:type="spellStart"/>
-            <w:r>
-              <w:t>leave</w:t>
-            </w:r>
-            <w:proofErr w:type="spellEnd"/>
-            <w:r>
-              <w:t xml:space="preserve"> </w:t>
-            </w:r>
-            <w:proofErr w:type="spellStart"/>
-            <w:r>
-              <w:t>empty</w:t>
-            </w:r>
-            <w:proofErr w:type="spellEnd"/>
-            <w:r>
-              <w:t xml:space="preserve"> </w:t>
-            </w:r>
-            <w:proofErr w:type="spellStart"/>
-            <w:r>
-              <w:t>to</w:t>
-            </w:r>
-            <w:proofErr w:type="spellEnd"/>
-            <w:r>
-              <w:t xml:space="preserve"> </w:t>
-            </w:r>
-            <w:proofErr w:type="spellStart"/>
-            <w:r>
-              <w:t>keep</w:t>
-            </w:r>
-            <w:proofErr w:type="spellEnd"/>
-            <w:r>
-              <w:t xml:space="preserve"> </w:t>
-            </w:r>
-            <w:proofErr w:type="spellStart"/>
-            <w:r>
-              <w:t>current</w:t>
-            </w:r>
-            <w:proofErr w:type="spellEnd"/>
-            <w:r>
-              <w:t>):</w:t>
+            <w:r>
+              <w:t>Enter new return month(leave empty to keep current):</w:t>
             </w:r>
           </w:p>
         </w:tc>
@@ -5221,77 +4312,8 @@
                 <w:lang w:val="en-US"/>
               </w:rPr>
             </w:pPr>
-            <w:proofErr w:type="spellStart"/>
-            <w:r>
-              <w:t>Enter</w:t>
-            </w:r>
-            <w:proofErr w:type="spellEnd"/>
-            <w:r>
-              <w:t xml:space="preserve"> </w:t>
-            </w:r>
-            <w:proofErr w:type="spellStart"/>
-            <w:r>
-              <w:t>new</w:t>
-            </w:r>
-            <w:proofErr w:type="spellEnd"/>
-            <w:r>
-              <w:t xml:space="preserve"> </w:t>
-            </w:r>
-            <w:proofErr w:type="spellStart"/>
-            <w:r>
-              <w:t>return</w:t>
-            </w:r>
-            <w:proofErr w:type="spellEnd"/>
-            <w:r>
-              <w:t xml:space="preserve"> </w:t>
-            </w:r>
-            <w:proofErr w:type="spellStart"/>
-            <w:r>
-              <w:t>year</w:t>
-            </w:r>
-            <w:proofErr w:type="spellEnd"/>
-            <w:r>
-              <w:t>(</w:t>
-            </w:r>
-            <w:proofErr w:type="spellStart"/>
-            <w:r>
-              <w:t>leave</w:t>
-            </w:r>
-            <w:proofErr w:type="spellEnd"/>
-            <w:r>
-              <w:t xml:space="preserve"> </w:t>
-            </w:r>
-            <w:proofErr w:type="spellStart"/>
-            <w:r>
-              <w:t>empty</w:t>
-            </w:r>
-            <w:proofErr w:type="spellEnd"/>
-            <w:r>
-              <w:t xml:space="preserve"> </w:t>
-            </w:r>
-            <w:proofErr w:type="spellStart"/>
-            <w:r>
-              <w:t>to</w:t>
-            </w:r>
-            <w:proofErr w:type="spellEnd"/>
-            <w:r>
-              <w:t xml:space="preserve"> </w:t>
-            </w:r>
-            <w:proofErr w:type="spellStart"/>
-            <w:r>
-              <w:t>keep</w:t>
-            </w:r>
-            <w:proofErr w:type="spellEnd"/>
-            <w:r>
-              <w:t xml:space="preserve"> </w:t>
-            </w:r>
-            <w:proofErr w:type="spellStart"/>
-            <w:r>
-              <w:t>current</w:t>
-            </w:r>
-            <w:proofErr w:type="spellEnd"/>
-            <w:r>
-              <w:t>):</w:t>
+            <w:r>
+              <w:t>Enter new return year(leave empty to keep current):</w:t>
             </w:r>
           </w:p>
         </w:tc>
@@ -5308,11 +4330,9 @@
             <w:tcW w:w="1800" w:type="dxa"/>
           </w:tcPr>
           <w:p>
-            <w:proofErr w:type="spellStart"/>
             <w:r>
               <w:t>print_rents</w:t>
             </w:r>
-            <w:proofErr w:type="spellEnd"/>
           </w:p>
         </w:tc>
         <w:tc>
@@ -5340,13 +4360,8 @@
             <w:tcW w:w="5130" w:type="dxa"/>
           </w:tcPr>
           <w:p>
-            <w:proofErr w:type="spellStart"/>
-            <w:r>
-              <w:t>Rent</w:t>
-            </w:r>
-            <w:proofErr w:type="spellEnd"/>
-            <w:r>
-              <w:t>:</w:t>
+            <w:r>
+              <w:t>Rent:</w:t>
             </w:r>
           </w:p>
           <w:p>
@@ -5362,89 +4377,17 @@
           <w:p>
             <w:r>
               <w:lastRenderedPageBreak/>
-              <w:t xml:space="preserve">  </w:t>
-            </w:r>
-            <w:proofErr w:type="spellStart"/>
-            <w:r>
-              <w:t>Movie</w:t>
-            </w:r>
-            <w:proofErr w:type="spellEnd"/>
-            <w:r>
-              <w:t xml:space="preserve"> ID: 2</w:t>
-            </w:r>
-          </w:p>
-          <w:p>
-            <w:r>
-              <w:t xml:space="preserve">  </w:t>
-            </w:r>
-            <w:proofErr w:type="spellStart"/>
-            <w:r>
-              <w:t>Rent</w:t>
-            </w:r>
-            <w:proofErr w:type="spellEnd"/>
-            <w:r>
-              <w:t xml:space="preserve"> Date: {'</w:t>
-            </w:r>
-            <w:proofErr w:type="spellStart"/>
-            <w:r>
-              <w:t>day</w:t>
-            </w:r>
-            <w:proofErr w:type="spellEnd"/>
-            <w:r>
-              <w:t>': 18, '</w:t>
-            </w:r>
-            <w:proofErr w:type="spellStart"/>
-            <w:r>
-              <w:t>month</w:t>
-            </w:r>
-            <w:proofErr w:type="spellEnd"/>
-            <w:r>
-              <w:t>': 11, '</w:t>
-            </w:r>
-            <w:proofErr w:type="spellStart"/>
-            <w:r>
-              <w:t>year</w:t>
-            </w:r>
-            <w:proofErr w:type="spellEnd"/>
-            <w:r>
-              <w:t>': 2024}</w:t>
-            </w:r>
-          </w:p>
-          <w:p>
-            <w:r>
-              <w:t xml:space="preserve">  </w:t>
-            </w:r>
-            <w:proofErr w:type="spellStart"/>
-            <w:r>
-              <w:t>Return</w:t>
-            </w:r>
-            <w:proofErr w:type="spellEnd"/>
-            <w:r>
-              <w:t xml:space="preserve"> Date: {'</w:t>
-            </w:r>
-            <w:proofErr w:type="spellStart"/>
-            <w:r>
-              <w:t>day</w:t>
-            </w:r>
-            <w:proofErr w:type="spellEnd"/>
-            <w:r>
-              <w:t>': 21, '</w:t>
-            </w:r>
-            <w:proofErr w:type="spellStart"/>
-            <w:r>
-              <w:t>month</w:t>
-            </w:r>
-            <w:proofErr w:type="spellEnd"/>
-            <w:r>
-              <w:t>': 11, '</w:t>
-            </w:r>
-            <w:proofErr w:type="spellStart"/>
-            <w:r>
-              <w:t>year</w:t>
-            </w:r>
-            <w:proofErr w:type="spellEnd"/>
-            <w:r>
-              <w:t>': 2024}</w:t>
+              <w:t xml:space="preserve">  Movie ID: 2</w:t>
+            </w:r>
+          </w:p>
+          <w:p>
+            <w:r>
+              <w:t xml:space="preserve">  Rent Date: {'day': 18, 'month': 11, 'year': 2024}</w:t>
+            </w:r>
+          </w:p>
+          <w:p>
+            <w:r>
+              <w:t xml:space="preserve">  Return Date: {'day': 21, 'month': 11, 'year': 2024}</w:t>
             </w:r>
           </w:p>
         </w:tc>
@@ -5461,11 +4404,9 @@
             <w:tcW w:w="1800" w:type="dxa"/>
           </w:tcPr>
           <w:p>
-            <w:proofErr w:type="spellStart"/>
             <w:r>
               <w:t>delete_rent</w:t>
             </w:r>
-            <w:proofErr w:type="spellEnd"/>
           </w:p>
         </w:tc>
         <w:tc>
@@ -5497,29 +4438,8 @@
             <w:tcW w:w="5130" w:type="dxa"/>
           </w:tcPr>
           <w:p>
-            <w:proofErr w:type="spellStart"/>
-            <w:r>
-              <w:t>Enter</w:t>
-            </w:r>
-            <w:proofErr w:type="spellEnd"/>
-            <w:r>
-              <w:t xml:space="preserve"> </w:t>
-            </w:r>
-            <w:proofErr w:type="spellStart"/>
-            <w:r>
-              <w:t>rent</w:t>
-            </w:r>
-            <w:proofErr w:type="spellEnd"/>
-            <w:r>
-              <w:t xml:space="preserve"> ID </w:t>
-            </w:r>
-            <w:proofErr w:type="spellStart"/>
-            <w:r>
-              <w:t>to</w:t>
-            </w:r>
-            <w:proofErr w:type="spellEnd"/>
-            <w:r>
-              <w:t xml:space="preserve"> delete:</w:t>
+            <w:r>
+              <w:t>Enter rent ID to delete:</w:t>
             </w:r>
           </w:p>
         </w:tc>
@@ -5629,11 +4549,9 @@
             <w:tcW w:w="3432" w:type="dxa"/>
           </w:tcPr>
           <w:p>
-            <w:proofErr w:type="spellStart"/>
             <w:r>
               <w:t>search_client_by_first_name</w:t>
             </w:r>
-            <w:proofErr w:type="spellEnd"/>
           </w:p>
         </w:tc>
         <w:tc>
@@ -5641,53 +4559,8 @@
             <w:tcW w:w="2987" w:type="dxa"/>
           </w:tcPr>
           <w:p>
-            <w:proofErr w:type="spellStart"/>
-            <w:r>
-              <w:t>Enter</w:t>
-            </w:r>
-            <w:proofErr w:type="spellEnd"/>
-            <w:r>
-              <w:t xml:space="preserve"> </w:t>
-            </w:r>
-            <w:proofErr w:type="spellStart"/>
-            <w:r>
-              <w:t>the</w:t>
-            </w:r>
-            <w:proofErr w:type="spellEnd"/>
-            <w:r>
-              <w:t xml:space="preserve"> </w:t>
-            </w:r>
-            <w:proofErr w:type="spellStart"/>
-            <w:r>
-              <w:t>first</w:t>
-            </w:r>
-            <w:proofErr w:type="spellEnd"/>
-            <w:r>
-              <w:t xml:space="preserve"> </w:t>
-            </w:r>
-            <w:proofErr w:type="spellStart"/>
-            <w:r>
-              <w:t>name</w:t>
-            </w:r>
-            <w:proofErr w:type="spellEnd"/>
-            <w:r>
-              <w:t xml:space="preserve"> </w:t>
-            </w:r>
-            <w:proofErr w:type="spellStart"/>
-            <w:r>
-              <w:t>to</w:t>
-            </w:r>
-            <w:proofErr w:type="spellEnd"/>
-            <w:r>
-              <w:t xml:space="preserve"> </w:t>
-            </w:r>
-            <w:proofErr w:type="spellStart"/>
-            <w:r>
-              <w:t>search</w:t>
-            </w:r>
-            <w:proofErr w:type="spellEnd"/>
-            <w:r>
-              <w:t xml:space="preserve"> for:</w:t>
+            <w:r>
+              <w:t>Enter the first name to search for:</w:t>
             </w:r>
           </w:p>
         </w:tc>
@@ -5697,14 +4570,33 @@
           </w:tcPr>
           <w:p>
             <w:r>
-              <w:t xml:space="preserve">Se caută clienți cu prenumele </w:t>
-            </w:r>
-            <w:proofErr w:type="spellStart"/>
+              <w:t>Se caută clienți cu prenumele Kobe</w:t>
+            </w:r>
+          </w:p>
+        </w:tc>
+      </w:tr>
+      <w:tr>
+        <w:tc>
+          <w:tcPr>
+            <w:tcW w:w="3432" w:type="dxa"/>
+          </w:tcPr>
+          <w:p>
             <w:r>
               <w:t>Kobe</w:t>
             </w:r>
-            <w:proofErr w:type="spellEnd"/>
-          </w:p>
+          </w:p>
+        </w:tc>
+        <w:tc>
+          <w:tcPr>
+            <w:tcW w:w="2987" w:type="dxa"/>
+          </w:tcPr>
+          <w:p/>
+        </w:tc>
+        <w:tc>
+          <w:tcPr>
+            <w:tcW w:w="2931" w:type="dxa"/>
+          </w:tcPr>
+          <w:p/>
         </w:tc>
       </w:tr>
       <w:tr>
@@ -5712,19 +4604,37 @@
           <w:tcPr>
             <w:tcW w:w="3432" w:type="dxa"/>
           </w:tcPr>
-          <w:p>
-            <w:proofErr w:type="spellStart"/>
-            <w:r>
-              <w:t>Kobe</w:t>
-            </w:r>
-            <w:proofErr w:type="spellEnd"/>
-          </w:p>
+          <w:p/>
         </w:tc>
         <w:tc>
           <w:tcPr>
             <w:tcW w:w="2987" w:type="dxa"/>
           </w:tcPr>
-          <w:p/>
+          <w:p>
+            <w:r>
+              <w:t>Client:</w:t>
+            </w:r>
+          </w:p>
+          <w:p>
+            <w:r>
+              <w:t xml:space="preserve">  ID: 1</w:t>
+            </w:r>
+          </w:p>
+          <w:p>
+            <w:r>
+              <w:t xml:space="preserve">  First Name: Kobe</w:t>
+            </w:r>
+          </w:p>
+          <w:p>
+            <w:r>
+              <w:t xml:space="preserve">  Last Name: Bryant</w:t>
+            </w:r>
+          </w:p>
+          <w:p>
+            <w:r>
+              <w:t xml:space="preserve">  CNP: 1234567890123</w:t>
+            </w:r>
+          </w:p>
         </w:tc>
         <w:tc>
           <w:tcPr>
@@ -5738,7 +4648,17 @@
           <w:tcPr>
             <w:tcW w:w="3432" w:type="dxa"/>
           </w:tcPr>
-          <w:p/>
+          <w:p>
+            <w:r>
+              <w:t>search_client_by_</w:t>
+            </w:r>
+            <w:r>
+              <w:t>last</w:t>
+            </w:r>
+            <w:r>
+              <w:t>_name</w:t>
+            </w:r>
+          </w:p>
         </w:tc>
         <w:tc>
           <w:tcPr>
@@ -5746,6 +4666,64 @@
           </w:tcPr>
           <w:p>
             <w:r>
+              <w:t xml:space="preserve">Enter the </w:t>
+            </w:r>
+            <w:r>
+              <w:t>last</w:t>
+            </w:r>
+            <w:r>
+              <w:t xml:space="preserve"> name to search for:</w:t>
+            </w:r>
+          </w:p>
+        </w:tc>
+        <w:tc>
+          <w:tcPr>
+            <w:tcW w:w="2931" w:type="dxa"/>
+          </w:tcPr>
+          <w:p>
+            <w:r>
+              <w:t>Se caută clienți cu numele Bryant</w:t>
+            </w:r>
+          </w:p>
+        </w:tc>
+      </w:tr>
+      <w:tr>
+        <w:tc>
+          <w:tcPr>
+            <w:tcW w:w="3432" w:type="dxa"/>
+          </w:tcPr>
+          <w:p>
+            <w:r>
+              <w:t>Bryant</w:t>
+            </w:r>
+          </w:p>
+        </w:tc>
+        <w:tc>
+          <w:tcPr>
+            <w:tcW w:w="2987" w:type="dxa"/>
+          </w:tcPr>
+          <w:p/>
+        </w:tc>
+        <w:tc>
+          <w:tcPr>
+            <w:tcW w:w="2931" w:type="dxa"/>
+          </w:tcPr>
+          <w:p/>
+        </w:tc>
+      </w:tr>
+      <w:tr>
+        <w:tc>
+          <w:tcPr>
+            <w:tcW w:w="3432" w:type="dxa"/>
+          </w:tcPr>
+          <w:p/>
+        </w:tc>
+        <w:tc>
+          <w:tcPr>
+            <w:tcW w:w="2987" w:type="dxa"/>
+          </w:tcPr>
+          <w:p>
+            <w:r>
               <w:t>Client:</w:t>
             </w:r>
           </w:p>
@@ -5756,55 +4734,13 @@
           </w:p>
           <w:p>
             <w:r>
-              <w:t xml:space="preserve">  </w:t>
-            </w:r>
-            <w:proofErr w:type="spellStart"/>
-            <w:r>
-              <w:t>First</w:t>
-            </w:r>
-            <w:proofErr w:type="spellEnd"/>
-            <w:r>
-              <w:t xml:space="preserve"> </w:t>
-            </w:r>
-            <w:proofErr w:type="spellStart"/>
-            <w:r>
-              <w:t>Name</w:t>
-            </w:r>
-            <w:proofErr w:type="spellEnd"/>
-            <w:r>
-              <w:t xml:space="preserve">: </w:t>
-            </w:r>
-            <w:proofErr w:type="spellStart"/>
-            <w:r>
-              <w:t>Kobe</w:t>
-            </w:r>
-            <w:proofErr w:type="spellEnd"/>
-          </w:p>
-          <w:p>
-            <w:r>
-              <w:t xml:space="preserve">  </w:t>
-            </w:r>
-            <w:proofErr w:type="spellStart"/>
-            <w:r>
-              <w:t>Last</w:t>
-            </w:r>
-            <w:proofErr w:type="spellEnd"/>
-            <w:r>
-              <w:t xml:space="preserve"> </w:t>
-            </w:r>
-            <w:proofErr w:type="spellStart"/>
-            <w:r>
-              <w:t>Name</w:t>
-            </w:r>
-            <w:proofErr w:type="spellEnd"/>
-            <w:r>
-              <w:t xml:space="preserve">: </w:t>
-            </w:r>
-            <w:proofErr w:type="spellStart"/>
-            <w:r>
-              <w:t>Bryant</w:t>
-            </w:r>
-            <w:proofErr w:type="spellEnd"/>
+              <w:t xml:space="preserve">  First Name: Kobe</w:t>
+            </w:r>
+          </w:p>
+          <w:p>
+            <w:r>
+              <w:t xml:space="preserve">  Last Name: Bryant</w:t>
+            </w:r>
           </w:p>
           <w:p>
             <w:r>
@@ -5825,17 +4761,9 @@
             <w:tcW w:w="3432" w:type="dxa"/>
           </w:tcPr>
           <w:p>
-            <w:proofErr w:type="spellStart"/>
-            <w:r>
-              <w:t>search_client_by_</w:t>
-            </w:r>
-            <w:r>
-              <w:t>last</w:t>
-            </w:r>
-            <w:r>
-              <w:t>_name</w:t>
-            </w:r>
-            <w:proofErr w:type="spellEnd"/>
+            <w:r>
+              <w:t>search_client_by_cnp</w:t>
+            </w:r>
           </w:p>
         </w:tc>
         <w:tc>
@@ -5843,53 +4771,14 @@
             <w:tcW w:w="2987" w:type="dxa"/>
           </w:tcPr>
           <w:p>
-            <w:proofErr w:type="spellStart"/>
-            <w:r>
-              <w:t>Enter</w:t>
-            </w:r>
-            <w:proofErr w:type="spellEnd"/>
-            <w:r>
-              <w:t xml:space="preserve"> </w:t>
-            </w:r>
-            <w:proofErr w:type="spellStart"/>
-            <w:r>
-              <w:t>the</w:t>
-            </w:r>
-            <w:proofErr w:type="spellEnd"/>
-            <w:r>
-              <w:t xml:space="preserve"> </w:t>
-            </w:r>
-            <w:proofErr w:type="spellStart"/>
-            <w:r>
-              <w:t>last</w:t>
-            </w:r>
-            <w:proofErr w:type="spellEnd"/>
-            <w:r>
-              <w:t xml:space="preserve"> </w:t>
-            </w:r>
-            <w:proofErr w:type="spellStart"/>
-            <w:r>
-              <w:t>name</w:t>
-            </w:r>
-            <w:proofErr w:type="spellEnd"/>
-            <w:r>
-              <w:t xml:space="preserve"> </w:t>
-            </w:r>
-            <w:proofErr w:type="spellStart"/>
-            <w:r>
-              <w:t>to</w:t>
-            </w:r>
-            <w:proofErr w:type="spellEnd"/>
-            <w:r>
-              <w:t xml:space="preserve"> </w:t>
-            </w:r>
-            <w:proofErr w:type="spellStart"/>
-            <w:r>
-              <w:t>search</w:t>
-            </w:r>
-            <w:proofErr w:type="spellEnd"/>
-            <w:r>
-              <w:t xml:space="preserve"> for:</w:t>
+            <w:r>
+              <w:t>Enter the CNP to search for</w:t>
+            </w:r>
+            <w:r>
+              <w:rPr>
+                <w:lang w:val="en-US"/>
+              </w:rPr>
+              <w:t>:</w:t>
             </w:r>
           </w:p>
         </w:tc>
@@ -5897,16 +4786,7 @@
           <w:tcPr>
             <w:tcW w:w="2931" w:type="dxa"/>
           </w:tcPr>
-          <w:p>
-            <w:r>
-              <w:t xml:space="preserve">Se caută clienți cu numele </w:t>
-            </w:r>
-            <w:proofErr w:type="spellStart"/>
-            <w:r>
-              <w:t>Bryant</w:t>
-            </w:r>
-            <w:proofErr w:type="spellEnd"/>
-          </w:p>
+          <w:p/>
         </w:tc>
       </w:tr>
       <w:tr>
@@ -5915,11 +4795,9 @@
             <w:tcW w:w="3432" w:type="dxa"/>
           </w:tcPr>
           <w:p>
-            <w:proofErr w:type="spellStart"/>
-            <w:r>
-              <w:t>Bryant</w:t>
-            </w:r>
-            <w:proofErr w:type="spellEnd"/>
+            <w:r>
+              <w:t>1234567890123</w:t>
+            </w:r>
           </w:p>
         </w:tc>
         <w:tc>
@@ -5958,55 +4836,13 @@
           </w:p>
           <w:p>
             <w:r>
-              <w:t xml:space="preserve">  </w:t>
-            </w:r>
-            <w:proofErr w:type="spellStart"/>
-            <w:r>
-              <w:t>First</w:t>
-            </w:r>
-            <w:proofErr w:type="spellEnd"/>
-            <w:r>
-              <w:t xml:space="preserve"> </w:t>
-            </w:r>
-            <w:proofErr w:type="spellStart"/>
-            <w:r>
-              <w:t>Name</w:t>
-            </w:r>
-            <w:proofErr w:type="spellEnd"/>
-            <w:r>
-              <w:t xml:space="preserve">: </w:t>
-            </w:r>
-            <w:proofErr w:type="spellStart"/>
-            <w:r>
-              <w:t>Kobe</w:t>
-            </w:r>
-            <w:proofErr w:type="spellEnd"/>
-          </w:p>
-          <w:p>
-            <w:r>
-              <w:t xml:space="preserve">  </w:t>
-            </w:r>
-            <w:proofErr w:type="spellStart"/>
-            <w:r>
-              <w:t>Last</w:t>
-            </w:r>
-            <w:proofErr w:type="spellEnd"/>
-            <w:r>
-              <w:t xml:space="preserve"> </w:t>
-            </w:r>
-            <w:proofErr w:type="spellStart"/>
-            <w:r>
-              <w:t>Name</w:t>
-            </w:r>
-            <w:proofErr w:type="spellEnd"/>
-            <w:r>
-              <w:t xml:space="preserve">: </w:t>
-            </w:r>
-            <w:proofErr w:type="spellStart"/>
-            <w:r>
-              <w:t>Bryant</w:t>
-            </w:r>
-            <w:proofErr w:type="spellEnd"/>
+              <w:t xml:space="preserve">  First Name: Kobe</w:t>
+            </w:r>
+          </w:p>
+          <w:p>
+            <w:r>
+              <w:t xml:space="preserve">  Last Name: Bryant</w:t>
+            </w:r>
           </w:p>
           <w:p>
             <w:r>
@@ -6027,57 +4863,16 @@
             <w:tcW w:w="3432" w:type="dxa"/>
           </w:tcPr>
           <w:p>
-            <w:proofErr w:type="spellStart"/>
-            <w:r>
-              <w:t>search_client_by_cnp</w:t>
-            </w:r>
-            <w:proofErr w:type="spellEnd"/>
+            <w:r>
+              <w:t>search_movie_by_title</w:t>
+            </w:r>
           </w:p>
         </w:tc>
         <w:tc>
           <w:tcPr>
             <w:tcW w:w="2987" w:type="dxa"/>
           </w:tcPr>
-          <w:p>
-            <w:proofErr w:type="spellStart"/>
-            <w:r>
-              <w:t>Enter</w:t>
-            </w:r>
-            <w:proofErr w:type="spellEnd"/>
-            <w:r>
-              <w:t xml:space="preserve"> </w:t>
-            </w:r>
-            <w:proofErr w:type="spellStart"/>
-            <w:r>
-              <w:t>the</w:t>
-            </w:r>
-            <w:proofErr w:type="spellEnd"/>
-            <w:r>
-              <w:t xml:space="preserve"> CNP </w:t>
-            </w:r>
-            <w:proofErr w:type="spellStart"/>
-            <w:r>
-              <w:t>to</w:t>
-            </w:r>
-            <w:proofErr w:type="spellEnd"/>
-            <w:r>
-              <w:t xml:space="preserve"> </w:t>
-            </w:r>
-            <w:proofErr w:type="spellStart"/>
-            <w:r>
-              <w:t>search</w:t>
-            </w:r>
-            <w:proofErr w:type="spellEnd"/>
-            <w:r>
-              <w:t xml:space="preserve"> for</w:t>
-            </w:r>
-            <w:r>
-              <w:rPr>
-                <w:lang w:val="en-US"/>
-              </w:rPr>
-              <w:t>:</w:t>
-            </w:r>
-          </w:p>
+          <w:p/>
         </w:tc>
         <w:tc>
           <w:tcPr>
@@ -6091,17 +4886,17 @@
           <w:tcPr>
             <w:tcW w:w="3432" w:type="dxa"/>
           </w:tcPr>
-          <w:p>
-            <w:r>
-              <w:t>1234567890123</w:t>
-            </w:r>
-          </w:p>
+          <w:p/>
         </w:tc>
         <w:tc>
           <w:tcPr>
             <w:tcW w:w="2987" w:type="dxa"/>
           </w:tcPr>
-          <w:p/>
+          <w:p>
+            <w:r>
+              <w:t>Enter the first name to search for:</w:t>
+            </w:r>
+          </w:p>
         </w:tc>
         <w:tc>
           <w:tcPr>
@@ -6115,194 +4910,11 @@
           <w:tcPr>
             <w:tcW w:w="3432" w:type="dxa"/>
           </w:tcPr>
-          <w:p/>
-        </w:tc>
-        <w:tc>
-          <w:tcPr>
-            <w:tcW w:w="2987" w:type="dxa"/>
-          </w:tcPr>
-          <w:p>
-            <w:r>
-              <w:t>Client:</w:t>
-            </w:r>
-          </w:p>
-          <w:p>
-            <w:r>
-              <w:t xml:space="preserve">  ID: 1</w:t>
-            </w:r>
-          </w:p>
-          <w:p>
-            <w:r>
-              <w:t xml:space="preserve">  </w:t>
-            </w:r>
-            <w:proofErr w:type="spellStart"/>
-            <w:r>
-              <w:t>First</w:t>
-            </w:r>
-            <w:proofErr w:type="spellEnd"/>
-            <w:r>
-              <w:t xml:space="preserve"> </w:t>
-            </w:r>
-            <w:proofErr w:type="spellStart"/>
-            <w:r>
-              <w:t>Name</w:t>
-            </w:r>
-            <w:proofErr w:type="spellEnd"/>
-            <w:r>
-              <w:t xml:space="preserve">: </w:t>
-            </w:r>
-            <w:proofErr w:type="spellStart"/>
-            <w:r>
-              <w:t>Kobe</w:t>
-            </w:r>
-            <w:proofErr w:type="spellEnd"/>
-          </w:p>
-          <w:p>
-            <w:r>
-              <w:t xml:space="preserve">  </w:t>
-            </w:r>
-            <w:proofErr w:type="spellStart"/>
-            <w:r>
-              <w:t>Last</w:t>
-            </w:r>
-            <w:proofErr w:type="spellEnd"/>
-            <w:r>
-              <w:t xml:space="preserve"> </w:t>
-            </w:r>
-            <w:proofErr w:type="spellStart"/>
-            <w:r>
-              <w:t>Name</w:t>
-            </w:r>
-            <w:proofErr w:type="spellEnd"/>
-            <w:r>
-              <w:t xml:space="preserve">: </w:t>
-            </w:r>
-            <w:proofErr w:type="spellStart"/>
-            <w:r>
-              <w:t>Bryant</w:t>
-            </w:r>
-            <w:proofErr w:type="spellEnd"/>
-          </w:p>
-          <w:p>
-            <w:r>
-              <w:t xml:space="preserve">  CNP: 1234567890123</w:t>
-            </w:r>
-          </w:p>
-        </w:tc>
-        <w:tc>
-          <w:tcPr>
-            <w:tcW w:w="2931" w:type="dxa"/>
-          </w:tcPr>
-          <w:p/>
-        </w:tc>
-      </w:tr>
-      <w:tr>
-        <w:tc>
-          <w:tcPr>
-            <w:tcW w:w="3432" w:type="dxa"/>
-          </w:tcPr>
-          <w:p>
-            <w:proofErr w:type="spellStart"/>
-            <w:r>
-              <w:t>search_movie_by_title</w:t>
-            </w:r>
-            <w:proofErr w:type="spellEnd"/>
-          </w:p>
-        </w:tc>
-        <w:tc>
-          <w:tcPr>
-            <w:tcW w:w="2987" w:type="dxa"/>
-          </w:tcPr>
-          <w:p/>
-        </w:tc>
-        <w:tc>
-          <w:tcPr>
-            <w:tcW w:w="2931" w:type="dxa"/>
-          </w:tcPr>
-          <w:p/>
-        </w:tc>
-      </w:tr>
-      <w:tr>
-        <w:tc>
-          <w:tcPr>
-            <w:tcW w:w="3432" w:type="dxa"/>
-          </w:tcPr>
-          <w:p/>
-        </w:tc>
-        <w:tc>
-          <w:tcPr>
-            <w:tcW w:w="2987" w:type="dxa"/>
-          </w:tcPr>
-          <w:p>
-            <w:proofErr w:type="spellStart"/>
-            <w:r>
-              <w:t>Enter</w:t>
-            </w:r>
-            <w:proofErr w:type="spellEnd"/>
-            <w:r>
-              <w:t xml:space="preserve"> </w:t>
-            </w:r>
-            <w:proofErr w:type="spellStart"/>
-            <w:r>
-              <w:t>the</w:t>
-            </w:r>
-            <w:proofErr w:type="spellEnd"/>
-            <w:r>
-              <w:t xml:space="preserve"> </w:t>
-            </w:r>
-            <w:proofErr w:type="spellStart"/>
-            <w:r>
-              <w:t>first</w:t>
-            </w:r>
-            <w:proofErr w:type="spellEnd"/>
-            <w:r>
-              <w:t xml:space="preserve"> </w:t>
-            </w:r>
-            <w:proofErr w:type="spellStart"/>
-            <w:r>
-              <w:t>name</w:t>
-            </w:r>
-            <w:proofErr w:type="spellEnd"/>
-            <w:r>
-              <w:t xml:space="preserve"> </w:t>
-            </w:r>
-            <w:proofErr w:type="spellStart"/>
-            <w:r>
-              <w:t>to</w:t>
-            </w:r>
-            <w:proofErr w:type="spellEnd"/>
-            <w:r>
-              <w:t xml:space="preserve"> </w:t>
-            </w:r>
-            <w:proofErr w:type="spellStart"/>
-            <w:r>
-              <w:t>search</w:t>
-            </w:r>
-            <w:proofErr w:type="spellEnd"/>
-            <w:r>
-              <w:t xml:space="preserve"> for:</w:t>
-            </w:r>
-          </w:p>
-        </w:tc>
-        <w:tc>
-          <w:tcPr>
-            <w:tcW w:w="2931" w:type="dxa"/>
-          </w:tcPr>
-          <w:p/>
-        </w:tc>
-      </w:tr>
-      <w:tr>
-        <w:tc>
-          <w:tcPr>
-            <w:tcW w:w="3432" w:type="dxa"/>
-          </w:tcPr>
-          <w:p>
-            <w:proofErr w:type="spellStart"/>
+          <w:p>
             <w:r>
               <w:lastRenderedPageBreak/>
               <w:t>Horse</w:t>
             </w:r>
-            <w:proofErr w:type="spellEnd"/>
           </w:p>
         </w:tc>
         <w:tc>
@@ -6330,13 +4942,8 @@
             <w:tcW w:w="2987" w:type="dxa"/>
           </w:tcPr>
           <w:p>
-            <w:proofErr w:type="spellStart"/>
-            <w:r>
-              <w:t>Movie</w:t>
-            </w:r>
-            <w:proofErr w:type="spellEnd"/>
-            <w:r>
-              <w:t>:</w:t>
+            <w:r>
+              <w:t>Movie:</w:t>
             </w:r>
           </w:p>
           <w:p>
@@ -6346,124 +4953,90 @@
           </w:p>
           <w:p>
             <w:r>
-              <w:t xml:space="preserve">  </w:t>
-            </w:r>
-            <w:proofErr w:type="spellStart"/>
-            <w:r>
-              <w:t>Title</w:t>
-            </w:r>
-            <w:proofErr w:type="spellEnd"/>
-            <w:r>
-              <w:t xml:space="preserve">:  The </w:t>
-            </w:r>
-            <w:proofErr w:type="spellStart"/>
-            <w:r>
-              <w:t>Horse</w:t>
-            </w:r>
-            <w:proofErr w:type="spellEnd"/>
-            <w:r>
-              <w:t xml:space="preserve"> in </w:t>
-            </w:r>
-            <w:proofErr w:type="spellStart"/>
-            <w:r>
-              <w:t>Motion</w:t>
-            </w:r>
-            <w:proofErr w:type="spellEnd"/>
-          </w:p>
-          <w:p>
-            <w:r>
-              <w:t xml:space="preserve">  </w:t>
-            </w:r>
-            <w:proofErr w:type="spellStart"/>
-            <w:r>
-              <w:t>Description</w:t>
-            </w:r>
-            <w:proofErr w:type="spellEnd"/>
-            <w:r>
-              <w:t xml:space="preserve">: </w:t>
-            </w:r>
-            <w:proofErr w:type="spellStart"/>
-            <w:r>
-              <w:t>First</w:t>
-            </w:r>
-            <w:proofErr w:type="spellEnd"/>
-            <w:r>
-              <w:t xml:space="preserve"> </w:t>
-            </w:r>
-            <w:proofErr w:type="spellStart"/>
-            <w:r>
-              <w:t>movie</w:t>
-            </w:r>
-            <w:proofErr w:type="spellEnd"/>
-            <w:r>
-              <w:t xml:space="preserve"> </w:t>
-            </w:r>
-            <w:proofErr w:type="spellStart"/>
-            <w:r>
-              <w:t>ever</w:t>
-            </w:r>
-            <w:proofErr w:type="spellEnd"/>
-          </w:p>
-          <w:p>
-            <w:r>
-              <w:t xml:space="preserve">  </w:t>
-            </w:r>
-            <w:proofErr w:type="spellStart"/>
-            <w:r>
-              <w:t>Genre</w:t>
-            </w:r>
-            <w:proofErr w:type="spellEnd"/>
-            <w:r>
-              <w:t xml:space="preserve">: </w:t>
-            </w:r>
-            <w:proofErr w:type="spellStart"/>
+              <w:t xml:space="preserve">  Title:  The Horse in Motion</w:t>
+            </w:r>
+          </w:p>
+          <w:p>
+            <w:r>
+              <w:t xml:space="preserve">  Description: First movie ever</w:t>
+            </w:r>
+          </w:p>
+          <w:p>
+            <w:r>
+              <w:t xml:space="preserve">  Genre: Action</w:t>
+            </w:r>
+          </w:p>
+          <w:p>
+            <w:r>
+              <w:t xml:space="preserve">  Release Year: 1878</w:t>
+            </w:r>
+          </w:p>
+          <w:p>
+            <w:r>
+              <w:t xml:space="preserve">  Copies Rented: 0</w:t>
+            </w:r>
+          </w:p>
+        </w:tc>
+        <w:tc>
+          <w:tcPr>
+            <w:tcW w:w="2931" w:type="dxa"/>
+          </w:tcPr>
+          <w:p/>
+        </w:tc>
+      </w:tr>
+      <w:tr>
+        <w:tc>
+          <w:tcPr>
+            <w:tcW w:w="3432" w:type="dxa"/>
+          </w:tcPr>
+          <w:p>
+            <w:r>
+              <w:t>search_movie_by_genre</w:t>
+            </w:r>
+          </w:p>
+        </w:tc>
+        <w:tc>
+          <w:tcPr>
+            <w:tcW w:w="2987" w:type="dxa"/>
+          </w:tcPr>
+          <w:p>
+            <w:pPr>
+              <w:rPr>
+                <w:lang w:val="en-US"/>
+              </w:rPr>
+            </w:pPr>
+            <w:r>
+              <w:rPr>
+                <w:lang w:val="en-US"/>
+              </w:rPr>
+              <w:t>Enter the genre to search for:</w:t>
+            </w:r>
+          </w:p>
+          <w:p/>
+        </w:tc>
+        <w:tc>
+          <w:tcPr>
+            <w:tcW w:w="2931" w:type="dxa"/>
+          </w:tcPr>
+          <w:p/>
+        </w:tc>
+      </w:tr>
+      <w:tr>
+        <w:tc>
+          <w:tcPr>
+            <w:tcW w:w="3432" w:type="dxa"/>
+          </w:tcPr>
+          <w:p>
             <w:r>
               <w:t>Action</w:t>
             </w:r>
-            <w:proofErr w:type="spellEnd"/>
-          </w:p>
-          <w:p>
-            <w:r>
-              <w:t xml:space="preserve">  </w:t>
-            </w:r>
-            <w:proofErr w:type="spellStart"/>
-            <w:r>
-              <w:t>Release</w:t>
-            </w:r>
-            <w:proofErr w:type="spellEnd"/>
-            <w:r>
-              <w:t xml:space="preserve"> </w:t>
-            </w:r>
-            <w:proofErr w:type="spellStart"/>
-            <w:r>
-              <w:t>Year</w:t>
-            </w:r>
-            <w:proofErr w:type="spellEnd"/>
-            <w:r>
-              <w:t>: 1878</w:t>
-            </w:r>
-          </w:p>
-          <w:p>
-            <w:r>
-              <w:t xml:space="preserve">  </w:t>
-            </w:r>
-            <w:proofErr w:type="spellStart"/>
-            <w:r>
-              <w:t>Copies</w:t>
-            </w:r>
-            <w:proofErr w:type="spellEnd"/>
-            <w:r>
-              <w:t xml:space="preserve"> </w:t>
-            </w:r>
-            <w:proofErr w:type="spellStart"/>
-            <w:r>
-              <w:t>Rented</w:t>
-            </w:r>
-            <w:proofErr w:type="spellEnd"/>
-            <w:r>
-              <w:t>: 0</w:t>
-            </w:r>
-          </w:p>
+          </w:p>
+        </w:tc>
+        <w:tc>
+          <w:tcPr>
+            <w:tcW w:w="2987" w:type="dxa"/>
+          </w:tcPr>
+          <w:p/>
         </w:tc>
         <w:tc>
           <w:tcPr>
@@ -6477,32 +5050,47 @@
           <w:tcPr>
             <w:tcW w:w="3432" w:type="dxa"/>
           </w:tcPr>
-          <w:p>
-            <w:proofErr w:type="spellStart"/>
-            <w:r>
-              <w:t>search_movie_by_genre</w:t>
-            </w:r>
-            <w:proofErr w:type="spellEnd"/>
-          </w:p>
+          <w:p/>
         </w:tc>
         <w:tc>
           <w:tcPr>
             <w:tcW w:w="2987" w:type="dxa"/>
           </w:tcPr>
           <w:p>
-            <w:pPr>
-              <w:rPr>
-                <w:lang w:val="en-US"/>
-              </w:rPr>
-            </w:pPr>
-            <w:r>
-              <w:rPr>
-                <w:lang w:val="en-US"/>
-              </w:rPr>
-              <w:t>Enter the genre to search for:</w:t>
-            </w:r>
-          </w:p>
-          <w:p/>
+            <w:r>
+              <w:t>Movie:</w:t>
+            </w:r>
+          </w:p>
+          <w:p>
+            <w:r>
+              <w:t xml:space="preserve">  ID: 2</w:t>
+            </w:r>
+          </w:p>
+          <w:p>
+            <w:r>
+              <w:t xml:space="preserve">  Title:  The Horse in Motion</w:t>
+            </w:r>
+          </w:p>
+          <w:p>
+            <w:r>
+              <w:t xml:space="preserve">  Description: First movie ever</w:t>
+            </w:r>
+          </w:p>
+          <w:p>
+            <w:r>
+              <w:t xml:space="preserve">  Genre: Action</w:t>
+            </w:r>
+          </w:p>
+          <w:p>
+            <w:r>
+              <w:t xml:space="preserve">  Release Year: 1878</w:t>
+            </w:r>
+          </w:p>
+          <w:p>
+            <w:r>
+              <w:t xml:space="preserve">  Copies Rented: 0</w:t>
+            </w:r>
+          </w:p>
         </w:tc>
         <w:tc>
           <w:tcPr>
@@ -6517,17 +5105,28 @@
             <w:tcW w:w="3432" w:type="dxa"/>
           </w:tcPr>
           <w:p>
-            <w:proofErr w:type="spellStart"/>
-            <w:r>
-              <w:t>Action</w:t>
-            </w:r>
-            <w:proofErr w:type="spellEnd"/>
+            <w:r>
+              <w:t>search_movie_by_release_year</w:t>
+            </w:r>
           </w:p>
         </w:tc>
         <w:tc>
           <w:tcPr>
             <w:tcW w:w="2987" w:type="dxa"/>
           </w:tcPr>
+          <w:p>
+            <w:pPr>
+              <w:rPr>
+                <w:lang w:val="en-US"/>
+              </w:rPr>
+            </w:pPr>
+            <w:r>
+              <w:rPr>
+                <w:lang w:val="en-US"/>
+              </w:rPr>
+              <w:t>Enter the release year to search for:</w:t>
+            </w:r>
+          </w:p>
           <w:p/>
         </w:tc>
         <w:tc>
@@ -6542,20 +5141,45 @@
           <w:tcPr>
             <w:tcW w:w="3432" w:type="dxa"/>
           </w:tcPr>
-          <w:p/>
+          <w:p>
+            <w:r>
+              <w:t>1878</w:t>
+            </w:r>
+          </w:p>
         </w:tc>
         <w:tc>
           <w:tcPr>
             <w:tcW w:w="2987" w:type="dxa"/>
           </w:tcPr>
           <w:p>
-            <w:proofErr w:type="spellStart"/>
-            <w:r>
-              <w:t>Movie</w:t>
-            </w:r>
-            <w:proofErr w:type="spellEnd"/>
-            <w:r>
-              <w:t>:</w:t>
+            <w:pPr>
+              <w:rPr>
+                <w:lang w:val="en-US"/>
+              </w:rPr>
+            </w:pPr>
+          </w:p>
+        </w:tc>
+        <w:tc>
+          <w:tcPr>
+            <w:tcW w:w="2931" w:type="dxa"/>
+          </w:tcPr>
+          <w:p/>
+        </w:tc>
+      </w:tr>
+      <w:tr>
+        <w:tc>
+          <w:tcPr>
+            <w:tcW w:w="3432" w:type="dxa"/>
+          </w:tcPr>
+          <w:p/>
+        </w:tc>
+        <w:tc>
+          <w:tcPr>
+            <w:tcW w:w="2987" w:type="dxa"/>
+          </w:tcPr>
+          <w:p>
+            <w:r>
+              <w:t>Movie:</w:t>
             </w:r>
           </w:p>
           <w:p>
@@ -6565,122 +5189,32 @@
           </w:p>
           <w:p>
             <w:r>
-              <w:t xml:space="preserve">  </w:t>
-            </w:r>
-            <w:proofErr w:type="spellStart"/>
-            <w:r>
-              <w:t>Title</w:t>
-            </w:r>
-            <w:proofErr w:type="spellEnd"/>
-            <w:r>
-              <w:t xml:space="preserve">:  The </w:t>
-            </w:r>
-            <w:proofErr w:type="spellStart"/>
-            <w:r>
-              <w:t>Horse</w:t>
-            </w:r>
-            <w:proofErr w:type="spellEnd"/>
-            <w:r>
-              <w:t xml:space="preserve"> in </w:t>
-            </w:r>
-            <w:proofErr w:type="spellStart"/>
-            <w:r>
-              <w:t>Motion</w:t>
-            </w:r>
-            <w:proofErr w:type="spellEnd"/>
-          </w:p>
-          <w:p>
-            <w:r>
-              <w:t xml:space="preserve">  </w:t>
-            </w:r>
-            <w:proofErr w:type="spellStart"/>
-            <w:r>
-              <w:t>Description</w:t>
-            </w:r>
-            <w:proofErr w:type="spellEnd"/>
-            <w:r>
-              <w:t xml:space="preserve">: </w:t>
-            </w:r>
-            <w:proofErr w:type="spellStart"/>
-            <w:r>
-              <w:t>First</w:t>
-            </w:r>
-            <w:proofErr w:type="spellEnd"/>
-            <w:r>
-              <w:t xml:space="preserve"> </w:t>
-            </w:r>
-            <w:proofErr w:type="spellStart"/>
-            <w:r>
-              <w:t>movie</w:t>
-            </w:r>
-            <w:proofErr w:type="spellEnd"/>
-            <w:r>
-              <w:t xml:space="preserve"> </w:t>
-            </w:r>
-            <w:proofErr w:type="spellStart"/>
-            <w:r>
-              <w:t>ever</w:t>
-            </w:r>
-            <w:proofErr w:type="spellEnd"/>
-          </w:p>
-          <w:p>
-            <w:r>
-              <w:t xml:space="preserve">  </w:t>
-            </w:r>
-            <w:proofErr w:type="spellStart"/>
-            <w:r>
-              <w:t>Genre</w:t>
-            </w:r>
-            <w:proofErr w:type="spellEnd"/>
-            <w:r>
-              <w:t xml:space="preserve">: </w:t>
-            </w:r>
-            <w:proofErr w:type="spellStart"/>
-            <w:r>
-              <w:t>Action</w:t>
-            </w:r>
-            <w:proofErr w:type="spellEnd"/>
-          </w:p>
-          <w:p>
-            <w:r>
-              <w:t xml:space="preserve">  </w:t>
-            </w:r>
-            <w:proofErr w:type="spellStart"/>
-            <w:r>
-              <w:t>Release</w:t>
-            </w:r>
-            <w:proofErr w:type="spellEnd"/>
-            <w:r>
-              <w:t xml:space="preserve"> </w:t>
-            </w:r>
-            <w:proofErr w:type="spellStart"/>
-            <w:r>
-              <w:t>Year</w:t>
-            </w:r>
-            <w:proofErr w:type="spellEnd"/>
-            <w:r>
-              <w:t>: 1878</w:t>
-            </w:r>
-          </w:p>
-          <w:p>
-            <w:r>
-              <w:t xml:space="preserve">  </w:t>
-            </w:r>
-            <w:proofErr w:type="spellStart"/>
-            <w:r>
-              <w:t>Copies</w:t>
-            </w:r>
-            <w:proofErr w:type="spellEnd"/>
-            <w:r>
-              <w:t xml:space="preserve"> </w:t>
-            </w:r>
-            <w:proofErr w:type="spellStart"/>
-            <w:r>
-              <w:t>Rented</w:t>
-            </w:r>
-            <w:proofErr w:type="spellEnd"/>
-            <w:r>
-              <w:t>: 0</w:t>
+              <w:t xml:space="preserve">  Title:  The Horse in Motion</w:t>
+            </w:r>
+          </w:p>
+          <w:p>
+            <w:r>
+              <w:t xml:space="preserve">  Description: First movie ever</w:t>
+            </w:r>
+          </w:p>
+          <w:p>
+            <w:r>
+              <w:t xml:space="preserve">  Genre: Action</w:t>
+            </w:r>
+          </w:p>
+          <w:p>
+            <w:r>
+              <w:t xml:space="preserve">  Release Year: 1878</w:t>
+            </w:r>
+          </w:p>
+          <w:p>
+            <w:pPr>
+              <w:rPr>
+                <w:lang w:val="en-US"/>
+              </w:rPr>
+            </w:pPr>
+            <w:r>
+              <w:t xml:space="preserve">  Copies Rented: 0</w:t>
             </w:r>
           </w:p>
         </w:tc>
@@ -6697,11 +5231,9 @@
             <w:tcW w:w="3432" w:type="dxa"/>
           </w:tcPr>
           <w:p>
-            <w:proofErr w:type="spellStart"/>
-            <w:r>
-              <w:t>search_movie_by_release_year</w:t>
-            </w:r>
-            <w:proofErr w:type="spellEnd"/>
+            <w:r>
+              <w:t>search_rent_by_client_id</w:t>
+            </w:r>
           </w:p>
         </w:tc>
         <w:tc>
@@ -6714,14 +5246,7 @@
                 <w:lang w:val="en-US"/>
               </w:rPr>
             </w:pPr>
-            <w:r>
-              <w:rPr>
-                <w:lang w:val="en-US"/>
-              </w:rPr>
-              <w:t>Enter the release year to search for:</w:t>
-            </w:r>
-          </w:p>
-          <w:p/>
+          </w:p>
         </w:tc>
         <w:tc>
           <w:tcPr>
@@ -6735,11 +5260,7 @@
           <w:tcPr>
             <w:tcW w:w="3432" w:type="dxa"/>
           </w:tcPr>
-          <w:p>
-            <w:r>
-              <w:t>1878</w:t>
-            </w:r>
-          </w:p>
+          <w:p/>
         </w:tc>
         <w:tc>
           <w:tcPr>
@@ -6751,6 +5272,12 @@
                 <w:lang w:val="en-US"/>
               </w:rPr>
             </w:pPr>
+            <w:r>
+              <w:rPr>
+                <w:lang w:val="en-US"/>
+              </w:rPr>
+              <w:t>Enter the client ID to search for:</w:t>
+            </w:r>
           </w:p>
         </w:tc>
         <w:tc>
@@ -6765,151 +5292,22 @@
           <w:tcPr>
             <w:tcW w:w="3432" w:type="dxa"/>
           </w:tcPr>
-          <w:p/>
+          <w:p>
+            <w:r>
+              <w:t>1</w:t>
+            </w:r>
+          </w:p>
         </w:tc>
         <w:tc>
           <w:tcPr>
             <w:tcW w:w="2987" w:type="dxa"/>
           </w:tcPr>
           <w:p>
-            <w:proofErr w:type="spellStart"/>
-            <w:r>
-              <w:t>Movie</w:t>
-            </w:r>
-            <w:proofErr w:type="spellEnd"/>
-            <w:r>
-              <w:t>:</w:t>
-            </w:r>
-          </w:p>
-          <w:p>
-            <w:r>
-              <w:t xml:space="preserve">  ID: 2</w:t>
-            </w:r>
-          </w:p>
-          <w:p>
-            <w:r>
-              <w:t xml:space="preserve">  </w:t>
-            </w:r>
-            <w:proofErr w:type="spellStart"/>
-            <w:r>
-              <w:t>Title</w:t>
-            </w:r>
-            <w:proofErr w:type="spellEnd"/>
-            <w:r>
-              <w:t xml:space="preserve">:  The </w:t>
-            </w:r>
-            <w:proofErr w:type="spellStart"/>
-            <w:r>
-              <w:t>Horse</w:t>
-            </w:r>
-            <w:proofErr w:type="spellEnd"/>
-            <w:r>
-              <w:t xml:space="preserve"> in </w:t>
-            </w:r>
-            <w:proofErr w:type="spellStart"/>
-            <w:r>
-              <w:t>Motion</w:t>
-            </w:r>
-            <w:proofErr w:type="spellEnd"/>
-          </w:p>
-          <w:p>
-            <w:r>
-              <w:t xml:space="preserve">  </w:t>
-            </w:r>
-            <w:proofErr w:type="spellStart"/>
-            <w:r>
-              <w:t>Description</w:t>
-            </w:r>
-            <w:proofErr w:type="spellEnd"/>
-            <w:r>
-              <w:t xml:space="preserve">: </w:t>
-            </w:r>
-            <w:proofErr w:type="spellStart"/>
-            <w:r>
-              <w:t>First</w:t>
-            </w:r>
-            <w:proofErr w:type="spellEnd"/>
-            <w:r>
-              <w:t xml:space="preserve"> </w:t>
-            </w:r>
-            <w:proofErr w:type="spellStart"/>
-            <w:r>
-              <w:t>movie</w:t>
-            </w:r>
-            <w:proofErr w:type="spellEnd"/>
-            <w:r>
-              <w:t xml:space="preserve"> </w:t>
-            </w:r>
-            <w:proofErr w:type="spellStart"/>
-            <w:r>
-              <w:t>ever</w:t>
-            </w:r>
-            <w:proofErr w:type="spellEnd"/>
-          </w:p>
-          <w:p>
-            <w:r>
-              <w:t xml:space="preserve">  </w:t>
-            </w:r>
-            <w:proofErr w:type="spellStart"/>
-            <w:r>
-              <w:t>Genre</w:t>
-            </w:r>
-            <w:proofErr w:type="spellEnd"/>
-            <w:r>
-              <w:t xml:space="preserve">: </w:t>
-            </w:r>
-            <w:proofErr w:type="spellStart"/>
-            <w:r>
-              <w:t>Action</w:t>
-            </w:r>
-            <w:proofErr w:type="spellEnd"/>
-          </w:p>
-          <w:p>
-            <w:r>
-              <w:t xml:space="preserve">  </w:t>
-            </w:r>
-            <w:proofErr w:type="spellStart"/>
-            <w:r>
-              <w:t>Release</w:t>
-            </w:r>
-            <w:proofErr w:type="spellEnd"/>
-            <w:r>
-              <w:t xml:space="preserve"> </w:t>
-            </w:r>
-            <w:proofErr w:type="spellStart"/>
-            <w:r>
-              <w:t>Year</w:t>
-            </w:r>
-            <w:proofErr w:type="spellEnd"/>
-            <w:r>
-              <w:t>: 1878</w:t>
-            </w:r>
-          </w:p>
-          <w:p>
-            <w:pPr>
-              <w:rPr>
-                <w:lang w:val="en-US"/>
-              </w:rPr>
-            </w:pPr>
-            <w:r>
-              <w:t xml:space="preserve">  </w:t>
-            </w:r>
-            <w:proofErr w:type="spellStart"/>
-            <w:r>
-              <w:t>Copies</w:t>
-            </w:r>
-            <w:proofErr w:type="spellEnd"/>
-            <w:r>
-              <w:t xml:space="preserve"> </w:t>
-            </w:r>
-            <w:proofErr w:type="spellStart"/>
-            <w:r>
-              <w:t>Rented</w:t>
-            </w:r>
-            <w:proofErr w:type="spellEnd"/>
-            <w:r>
-              <w:t>: 0</w:t>
-            </w:r>
+            <w:pPr>
+              <w:rPr>
+                <w:lang w:val="en-US"/>
+              </w:rPr>
+            </w:pPr>
           </w:p>
         </w:tc>
         <w:tc>
@@ -6924,13 +5322,7 @@
           <w:tcPr>
             <w:tcW w:w="3432" w:type="dxa"/>
           </w:tcPr>
-          <w:p>
-            <w:proofErr w:type="spellStart"/>
-            <w:r>
-              <w:t>search_rent_by_client_id</w:t>
-            </w:r>
-            <w:proofErr w:type="spellEnd"/>
-          </w:p>
+          <w:p/>
         </w:tc>
         <w:tc>
           <w:tcPr>
@@ -6942,94 +5334,6 @@
                 <w:lang w:val="en-US"/>
               </w:rPr>
             </w:pPr>
-          </w:p>
-        </w:tc>
-        <w:tc>
-          <w:tcPr>
-            <w:tcW w:w="2931" w:type="dxa"/>
-          </w:tcPr>
-          <w:p/>
-        </w:tc>
-      </w:tr>
-      <w:tr>
-        <w:tc>
-          <w:tcPr>
-            <w:tcW w:w="3432" w:type="dxa"/>
-          </w:tcPr>
-          <w:p/>
-        </w:tc>
-        <w:tc>
-          <w:tcPr>
-            <w:tcW w:w="2987" w:type="dxa"/>
-          </w:tcPr>
-          <w:p>
-            <w:pPr>
-              <w:rPr>
-                <w:lang w:val="en-US"/>
-              </w:rPr>
-            </w:pPr>
-            <w:r>
-              <w:rPr>
-                <w:lang w:val="en-US"/>
-              </w:rPr>
-              <w:t>Enter the client ID to search for:</w:t>
-            </w:r>
-          </w:p>
-        </w:tc>
-        <w:tc>
-          <w:tcPr>
-            <w:tcW w:w="2931" w:type="dxa"/>
-          </w:tcPr>
-          <w:p/>
-        </w:tc>
-      </w:tr>
-      <w:tr>
-        <w:tc>
-          <w:tcPr>
-            <w:tcW w:w="3432" w:type="dxa"/>
-          </w:tcPr>
-          <w:p>
-            <w:r>
-              <w:t>1</w:t>
-            </w:r>
-          </w:p>
-        </w:tc>
-        <w:tc>
-          <w:tcPr>
-            <w:tcW w:w="2987" w:type="dxa"/>
-          </w:tcPr>
-          <w:p>
-            <w:pPr>
-              <w:rPr>
-                <w:lang w:val="en-US"/>
-              </w:rPr>
-            </w:pPr>
-          </w:p>
-        </w:tc>
-        <w:tc>
-          <w:tcPr>
-            <w:tcW w:w="2931" w:type="dxa"/>
-          </w:tcPr>
-          <w:p/>
-        </w:tc>
-      </w:tr>
-      <w:tr>
-        <w:tc>
-          <w:tcPr>
-            <w:tcW w:w="3432" w:type="dxa"/>
-          </w:tcPr>
-          <w:p/>
-        </w:tc>
-        <w:tc>
-          <w:tcPr>
-            <w:tcW w:w="2987" w:type="dxa"/>
-          </w:tcPr>
-          <w:p>
-            <w:pPr>
-              <w:rPr>
-                <w:lang w:val="en-US"/>
-              </w:rPr>
-            </w:pPr>
             <w:r>
               <w:rPr>
                 <w:lang w:val="en-US"/>
@@ -7092,21 +5396,7 @@
               <w:rPr>
                 <w:lang w:val="en-US"/>
               </w:rPr>
-              <w:t xml:space="preserve">  Rent </w:t>
-            </w:r>
-            <w:proofErr w:type="gramStart"/>
-            <w:r>
-              <w:rPr>
-                <w:lang w:val="en-US"/>
-              </w:rPr>
-              <w:t>Date: {</w:t>
-            </w:r>
-            <w:proofErr w:type="gramEnd"/>
-            <w:r>
-              <w:rPr>
-                <w:lang w:val="en-US"/>
-              </w:rPr>
-              <w:t>'day': 18, 'month': 11, 'year': 2024}</w:t>
+              <w:t xml:space="preserve">  Rent Date: {'day': 18, 'month': 11, 'year': 2024}</w:t>
             </w:r>
           </w:p>
           <w:p>
@@ -7137,7 +5427,6 @@
             <w:tcW w:w="3432" w:type="dxa"/>
           </w:tcPr>
           <w:p>
-            <w:proofErr w:type="spellStart"/>
             <w:r>
               <w:t>search_rent_by_</w:t>
             </w:r>
@@ -7147,7 +5436,6 @@
             <w:r>
               <w:t>_id</w:t>
             </w:r>
-            <w:proofErr w:type="spellEnd"/>
           </w:p>
         </w:tc>
         <w:tc>
@@ -7296,21 +5584,7 @@
               <w:rPr>
                 <w:lang w:val="en-US"/>
               </w:rPr>
-              <w:t xml:space="preserve">  Rent </w:t>
-            </w:r>
-            <w:proofErr w:type="gramStart"/>
-            <w:r>
-              <w:rPr>
-                <w:lang w:val="en-US"/>
-              </w:rPr>
-              <w:t>Date: {</w:t>
-            </w:r>
-            <w:proofErr w:type="gramEnd"/>
-            <w:r>
-              <w:rPr>
-                <w:lang w:val="en-US"/>
-              </w:rPr>
-              <w:t>'day': 18, 'month': 11, 'year': 2024}</w:t>
+              <w:t xml:space="preserve">  Rent Date: {'day': 18, 'month': 11, 'year': 2024}</w:t>
             </w:r>
           </w:p>
           <w:p>
@@ -7375,14 +5649,12 @@
                 <w:lang w:val="en-US"/>
               </w:rPr>
             </w:pPr>
-            <w:proofErr w:type="spellStart"/>
             <w:r>
               <w:rPr>
                 <w:lang w:val="en-US"/>
               </w:rPr>
               <w:t>Utilizator</w:t>
             </w:r>
-            <w:proofErr w:type="spellEnd"/>
           </w:p>
         </w:tc>
         <w:tc>
@@ -7429,14 +5701,12 @@
                 <w:lang w:val="en-US"/>
               </w:rPr>
             </w:pPr>
-            <w:proofErr w:type="spellStart"/>
             <w:r>
               <w:rPr>
                 <w:lang w:val="en-US"/>
               </w:rPr>
               <w:t>Descriere</w:t>
             </w:r>
-            <w:proofErr w:type="spellEnd"/>
           </w:p>
         </w:tc>
       </w:tr>
@@ -7459,14 +5729,12 @@
                 <w:lang w:val="en-US"/>
               </w:rPr>
             </w:pPr>
-            <w:proofErr w:type="spellStart"/>
             <w:r>
               <w:rPr>
                 <w:lang w:val="en-US"/>
               </w:rPr>
               <w:t>sort_clients_by_rents</w:t>
             </w:r>
-            <w:proofErr w:type="spellEnd"/>
           </w:p>
         </w:tc>
         <w:tc>
@@ -7567,98 +5835,12 @@
                 <w:lang w:val="en-US"/>
               </w:rPr>
             </w:pPr>
-            <w:proofErr w:type="spellStart"/>
-            <w:r>
-              <w:rPr>
-                <w:lang w:val="en-US"/>
-              </w:rPr>
-              <w:t>Sortează</w:t>
-            </w:r>
-            <w:proofErr w:type="spellEnd"/>
-            <w:r>
-              <w:rPr>
-                <w:lang w:val="en-US"/>
-              </w:rPr>
-              <w:t xml:space="preserve"> </w:t>
-            </w:r>
-            <w:proofErr w:type="spellStart"/>
-            <w:r>
-              <w:rPr>
-                <w:lang w:val="en-US"/>
-              </w:rPr>
-              <w:t>toți</w:t>
-            </w:r>
-            <w:proofErr w:type="spellEnd"/>
-            <w:r>
-              <w:rPr>
-                <w:lang w:val="en-US"/>
-              </w:rPr>
-              <w:t xml:space="preserve"> </w:t>
-            </w:r>
-            <w:proofErr w:type="spellStart"/>
-            <w:r>
-              <w:rPr>
-                <w:lang w:val="en-US"/>
-              </w:rPr>
-              <w:t>clienții</w:t>
-            </w:r>
-            <w:proofErr w:type="spellEnd"/>
-            <w:r>
-              <w:rPr>
-                <w:lang w:val="en-US"/>
-              </w:rPr>
-              <w:t xml:space="preserve"> care au </w:t>
-            </w:r>
-            <w:proofErr w:type="spellStart"/>
-            <w:r>
-              <w:rPr>
-                <w:lang w:val="en-US"/>
-              </w:rPr>
-              <w:t>închiriat</w:t>
-            </w:r>
-            <w:proofErr w:type="spellEnd"/>
-            <w:r>
-              <w:rPr>
-                <w:lang w:val="en-US"/>
-              </w:rPr>
-              <w:t xml:space="preserve"> </w:t>
-            </w:r>
-            <w:proofErr w:type="gramStart"/>
-            <w:r>
-              <w:rPr>
-                <w:lang w:val="en-US"/>
-              </w:rPr>
-              <w:t>un film</w:t>
-            </w:r>
-            <w:proofErr w:type="gramEnd"/>
-            <w:r>
-              <w:rPr>
-                <w:lang w:val="en-US"/>
-              </w:rPr>
-              <w:t xml:space="preserve"> </w:t>
-            </w:r>
-            <w:proofErr w:type="spellStart"/>
-            <w:r>
-              <w:rPr>
-                <w:lang w:val="en-US"/>
-              </w:rPr>
-              <w:t>după</w:t>
-            </w:r>
-            <w:proofErr w:type="spellEnd"/>
-            <w:r>
-              <w:rPr>
-                <w:lang w:val="en-US"/>
-              </w:rPr>
-              <w:t xml:space="preserve"> </w:t>
-            </w:r>
-            <w:proofErr w:type="spellStart"/>
-            <w:r>
-              <w:rPr>
-                <w:lang w:val="en-US"/>
-              </w:rPr>
-              <w:t>prenume</w:t>
-            </w:r>
-            <w:proofErr w:type="spellEnd"/>
+            <w:r>
+              <w:rPr>
+                <w:lang w:val="en-US"/>
+              </w:rPr>
+              <w:t>Sortează toți clienții care au închiriat un film după prenume</w:t>
+            </w:r>
           </w:p>
         </w:tc>
       </w:tr>
@@ -7681,11 +5863,9 @@
                 <w:lang w:val="en-US"/>
               </w:rPr>
             </w:pPr>
-            <w:proofErr w:type="spellStart"/>
             <w:r>
               <w:t>show_most_rented_movies</w:t>
             </w:r>
-            <w:proofErr w:type="spellEnd"/>
           </w:p>
         </w:tc>
         <w:tc>
@@ -7712,13 +5892,8 @@
               </w:rPr>
               <w:t xml:space="preserve"> </w:t>
             </w:r>
-            <w:proofErr w:type="spellStart"/>
-            <w:r>
-              <w:t>Movie</w:t>
-            </w:r>
-            <w:proofErr w:type="spellEnd"/>
-            <w:r>
-              <w:t>:</w:t>
+            <w:r>
+              <w:t>Movie:</w:t>
             </w:r>
             <w:r>
               <w:br/>
@@ -7726,44 +5901,18 @@
             </w:r>
             <w:r>
               <w:br/>
-            </w:r>
-            <w:proofErr w:type="spellStart"/>
-            <w:r>
-              <w:t>Title</w:t>
-            </w:r>
-            <w:proofErr w:type="spellEnd"/>
-            <w:r>
-              <w:t xml:space="preserve">: </w:t>
-            </w:r>
-            <w:proofErr w:type="spellStart"/>
-            <w:r>
-              <w:t>Inception</w:t>
-            </w:r>
-            <w:proofErr w:type="spellEnd"/>
+              <w:t>Title: Inception</w:t>
+            </w:r>
             <w:r>
               <w:br/>
-            </w:r>
-            <w:proofErr w:type="spellStart"/>
-            <w:r>
-              <w:t>Rents</w:t>
-            </w:r>
-            <w:proofErr w:type="spellEnd"/>
-            <w:r>
-              <w:t>: 50</w:t>
+              <w:t>Rents: 50</w:t>
             </w:r>
             <w:r>
               <w:br/>
             </w:r>
             <w:r>
               <w:br/>
-            </w:r>
-            <w:proofErr w:type="spellStart"/>
-            <w:r>
-              <w:t>Movie</w:t>
-            </w:r>
-            <w:proofErr w:type="spellEnd"/>
-            <w:r>
-              <w:t>:</w:t>
+              <w:t>Movie:</w:t>
             </w:r>
             <w:r>
               <w:br/>
@@ -7771,44 +5920,18 @@
             </w:r>
             <w:r>
               <w:br/>
-            </w:r>
-            <w:proofErr w:type="spellStart"/>
-            <w:r>
-              <w:t>Title</w:t>
-            </w:r>
-            <w:proofErr w:type="spellEnd"/>
-            <w:r>
-              <w:t xml:space="preserve">: </w:t>
-            </w:r>
-            <w:proofErr w:type="spellStart"/>
-            <w:r>
-              <w:t>Matrix</w:t>
-            </w:r>
-            <w:proofErr w:type="spellEnd"/>
+              <w:t>Title: Matrix</w:t>
+            </w:r>
             <w:r>
               <w:br/>
-            </w:r>
-            <w:proofErr w:type="spellStart"/>
-            <w:r>
-              <w:t>Rents</w:t>
-            </w:r>
-            <w:proofErr w:type="spellEnd"/>
-            <w:r>
-              <w:t>: 40</w:t>
+              <w:t>Rents: 40</w:t>
             </w:r>
             <w:r>
               <w:br/>
             </w:r>
             <w:r>
               <w:br/>
-            </w:r>
-            <w:proofErr w:type="spellStart"/>
-            <w:r>
-              <w:t>Movie</w:t>
-            </w:r>
-            <w:proofErr w:type="spellEnd"/>
-            <w:r>
-              <w:t>:</w:t>
+              <w:t>Movie:</w:t>
             </w:r>
             <w:r>
               <w:br/>
@@ -7819,25 +5942,11 @@
             </w:r>
             <w:r>
               <w:br/>
-            </w:r>
-            <w:proofErr w:type="spellStart"/>
-            <w:r>
-              <w:t>Title</w:t>
-            </w:r>
-            <w:proofErr w:type="spellEnd"/>
-            <w:r>
-              <w:t>: Avatar</w:t>
+              <w:t>Title: Avatar</w:t>
             </w:r>
             <w:r>
               <w:br/>
-            </w:r>
-            <w:proofErr w:type="spellStart"/>
-            <w:r>
-              <w:t>Rents</w:t>
-            </w:r>
-            <w:proofErr w:type="spellEnd"/>
-            <w:r>
-              <w:t>: 30</w:t>
+              <w:t>Rents: 30</w:t>
             </w:r>
           </w:p>
         </w:tc>
@@ -7931,96 +6040,21 @@
                 <w:rFonts w:ascii="Aptos" w:hAnsi="Aptos"/>
               </w:rPr>
               <w:br/>
-            </w:r>
-            <w:proofErr w:type="spellStart"/>
+              <w:t>First Name: John</w:t>
+            </w:r>
             <w:r>
               <w:rPr>
                 <w:rFonts w:ascii="Aptos" w:hAnsi="Aptos"/>
               </w:rPr>
-              <w:t>First</w:t>
-            </w:r>
-            <w:proofErr w:type="spellEnd"/>
+              <w:br/>
+              <w:t>Last Name: Doe</w:t>
+            </w:r>
             <w:r>
               <w:rPr>
                 <w:rFonts w:ascii="Aptos" w:hAnsi="Aptos"/>
               </w:rPr>
-              <w:t xml:space="preserve"> </w:t>
-            </w:r>
-            <w:proofErr w:type="spellStart"/>
-            <w:r>
-              <w:rPr>
-                <w:rFonts w:ascii="Aptos" w:hAnsi="Aptos"/>
-              </w:rPr>
-              <w:t>Name</w:t>
-            </w:r>
-            <w:proofErr w:type="spellEnd"/>
-            <w:r>
-              <w:rPr>
-                <w:rFonts w:ascii="Aptos" w:hAnsi="Aptos"/>
-              </w:rPr>
-              <w:t>: John</w:t>
-            </w:r>
-            <w:r>
-              <w:rPr>
-                <w:rFonts w:ascii="Aptos" w:hAnsi="Aptos"/>
-              </w:rPr>
               <w:br/>
-            </w:r>
-            <w:proofErr w:type="spellStart"/>
-            <w:r>
-              <w:rPr>
-                <w:rFonts w:ascii="Aptos" w:hAnsi="Aptos"/>
-              </w:rPr>
-              <w:t>Last</w:t>
-            </w:r>
-            <w:proofErr w:type="spellEnd"/>
-            <w:r>
-              <w:rPr>
-                <w:rFonts w:ascii="Aptos" w:hAnsi="Aptos"/>
-              </w:rPr>
-              <w:t xml:space="preserve"> </w:t>
-            </w:r>
-            <w:proofErr w:type="spellStart"/>
-            <w:r>
-              <w:rPr>
-                <w:rFonts w:ascii="Aptos" w:hAnsi="Aptos"/>
-              </w:rPr>
-              <w:t>Name</w:t>
-            </w:r>
-            <w:proofErr w:type="spellEnd"/>
-            <w:r>
-              <w:rPr>
-                <w:rFonts w:ascii="Aptos" w:hAnsi="Aptos"/>
-              </w:rPr>
-              <w:t xml:space="preserve">: </w:t>
-            </w:r>
-            <w:proofErr w:type="spellStart"/>
-            <w:r>
-              <w:rPr>
-                <w:rFonts w:ascii="Aptos" w:hAnsi="Aptos"/>
-              </w:rPr>
-              <w:t>Doe</w:t>
-            </w:r>
-            <w:proofErr w:type="spellEnd"/>
-            <w:r>
-              <w:rPr>
-                <w:rFonts w:ascii="Aptos" w:hAnsi="Aptos"/>
-              </w:rPr>
-              <w:br/>
-            </w:r>
-            <w:proofErr w:type="spellStart"/>
-            <w:r>
-              <w:rPr>
-                <w:rFonts w:ascii="Aptos" w:hAnsi="Aptos"/>
-              </w:rPr>
-              <w:t>Rents</w:t>
-            </w:r>
-            <w:proofErr w:type="spellEnd"/>
-            <w:r>
-              <w:rPr>
-                <w:rFonts w:ascii="Aptos" w:hAnsi="Aptos"/>
-              </w:rPr>
-              <w:t>: 10</w:t>
+              <w:t>Rents: 10</w:t>
             </w:r>
             <w:r>
               <w:rPr>
@@ -8047,88 +6081,21 @@
                 <w:rFonts w:ascii="Aptos" w:hAnsi="Aptos"/>
               </w:rPr>
               <w:br/>
-            </w:r>
-            <w:proofErr w:type="spellStart"/>
+              <w:t>First Name: Anna</w:t>
+            </w:r>
             <w:r>
               <w:rPr>
                 <w:rFonts w:ascii="Aptos" w:hAnsi="Aptos"/>
               </w:rPr>
-              <w:t>First</w:t>
-            </w:r>
-            <w:proofErr w:type="spellEnd"/>
+              <w:br/>
+              <w:t>Last Name: Smith</w:t>
+            </w:r>
             <w:r>
               <w:rPr>
                 <w:rFonts w:ascii="Aptos" w:hAnsi="Aptos"/>
               </w:rPr>
-              <w:t xml:space="preserve"> </w:t>
-            </w:r>
-            <w:proofErr w:type="spellStart"/>
-            <w:r>
-              <w:rPr>
-                <w:rFonts w:ascii="Aptos" w:hAnsi="Aptos"/>
-              </w:rPr>
-              <w:t>Name</w:t>
-            </w:r>
-            <w:proofErr w:type="spellEnd"/>
-            <w:r>
-              <w:rPr>
-                <w:rFonts w:ascii="Aptos" w:hAnsi="Aptos"/>
-              </w:rPr>
-              <w:t>: Anna</w:t>
-            </w:r>
-            <w:r>
-              <w:rPr>
-                <w:rFonts w:ascii="Aptos" w:hAnsi="Aptos"/>
-              </w:rPr>
               <w:br/>
-            </w:r>
-            <w:proofErr w:type="spellStart"/>
-            <w:r>
-              <w:rPr>
-                <w:rFonts w:ascii="Aptos" w:hAnsi="Aptos"/>
-              </w:rPr>
-              <w:t>Last</w:t>
-            </w:r>
-            <w:proofErr w:type="spellEnd"/>
-            <w:r>
-              <w:rPr>
-                <w:rFonts w:ascii="Aptos" w:hAnsi="Aptos"/>
-              </w:rPr>
-              <w:t xml:space="preserve"> </w:t>
-            </w:r>
-            <w:proofErr w:type="spellStart"/>
-            <w:r>
-              <w:rPr>
-                <w:rFonts w:ascii="Aptos" w:hAnsi="Aptos"/>
-              </w:rPr>
-              <w:t>Name</w:t>
-            </w:r>
-            <w:proofErr w:type="spellEnd"/>
-            <w:r>
-              <w:rPr>
-                <w:rFonts w:ascii="Aptos" w:hAnsi="Aptos"/>
-              </w:rPr>
-              <w:t>: Smith</w:t>
-            </w:r>
-            <w:r>
-              <w:rPr>
-                <w:rFonts w:ascii="Aptos" w:hAnsi="Aptos"/>
-              </w:rPr>
-              <w:br/>
-            </w:r>
-            <w:proofErr w:type="spellStart"/>
-            <w:r>
-              <w:rPr>
-                <w:rFonts w:ascii="Aptos" w:hAnsi="Aptos"/>
-              </w:rPr>
-              <w:t>Rents</w:t>
-            </w:r>
-            <w:proofErr w:type="spellEnd"/>
-            <w:r>
-              <w:rPr>
-                <w:rFonts w:ascii="Aptos" w:hAnsi="Aptos"/>
-              </w:rPr>
-              <w:t>: 8</w:t>
+              <w:t>Rents: 8</w:t>
             </w:r>
           </w:p>
           <w:p>
@@ -8182,11 +6149,9 @@
                 <w:tab w:val="left" w:pos="1980"/>
               </w:tabs>
             </w:pPr>
-            <w:proofErr w:type="spellStart"/>
             <w:r>
               <w:t>show_least_rented_movies</w:t>
             </w:r>
-            <w:proofErr w:type="spellEnd"/>
           </w:p>
         </w:tc>
         <w:tc>
@@ -8205,19 +6170,11 @@
                 <w:rFonts w:ascii="Aptos" w:hAnsi="Aptos"/>
               </w:rPr>
             </w:pPr>
-            <w:proofErr w:type="spellStart"/>
             <w:r>
               <w:rPr>
                 <w:rFonts w:ascii="Aptos" w:hAnsi="Aptos"/>
               </w:rPr>
-              <w:t>Movie</w:t>
-            </w:r>
-            <w:proofErr w:type="spellEnd"/>
-            <w:r>
-              <w:rPr>
-                <w:rFonts w:ascii="Aptos" w:hAnsi="Aptos"/>
-              </w:rPr>
-              <w:t>:</w:t>
+              <w:t>Movie:</w:t>
             </w:r>
             <w:r>
               <w:rPr>
@@ -8231,80 +6188,27 @@
                 <w:rFonts w:ascii="Aptos" w:hAnsi="Aptos"/>
               </w:rPr>
               <w:br/>
-            </w:r>
-            <w:proofErr w:type="spellStart"/>
+              <w:t>Title: A Quiet Place</w:t>
+            </w:r>
             <w:r>
               <w:rPr>
                 <w:rFonts w:ascii="Aptos" w:hAnsi="Aptos"/>
               </w:rPr>
-              <w:t>Title</w:t>
-            </w:r>
-            <w:proofErr w:type="spellEnd"/>
+              <w:br/>
+              <w:t>Rents: 1</w:t>
+            </w:r>
             <w:r>
               <w:rPr>
                 <w:rFonts w:ascii="Aptos" w:hAnsi="Aptos"/>
               </w:rPr>
-              <w:t xml:space="preserve">: A </w:t>
-            </w:r>
-            <w:proofErr w:type="spellStart"/>
+              <w:br/>
+            </w:r>
             <w:r>
               <w:rPr>
                 <w:rFonts w:ascii="Aptos" w:hAnsi="Aptos"/>
               </w:rPr>
-              <w:t>Quiet</w:t>
-            </w:r>
-            <w:proofErr w:type="spellEnd"/>
-            <w:r>
-              <w:rPr>
-                <w:rFonts w:ascii="Aptos" w:hAnsi="Aptos"/>
-              </w:rPr>
-              <w:t xml:space="preserve"> Place</w:t>
-            </w:r>
-            <w:r>
-              <w:rPr>
-                <w:rFonts w:ascii="Aptos" w:hAnsi="Aptos"/>
-              </w:rPr>
               <w:br/>
-            </w:r>
-            <w:proofErr w:type="spellStart"/>
-            <w:r>
-              <w:rPr>
-                <w:rFonts w:ascii="Aptos" w:hAnsi="Aptos"/>
-              </w:rPr>
-              <w:t>Rents</w:t>
-            </w:r>
-            <w:proofErr w:type="spellEnd"/>
-            <w:r>
-              <w:rPr>
-                <w:rFonts w:ascii="Aptos" w:hAnsi="Aptos"/>
-              </w:rPr>
-              <w:t>: 1</w:t>
-            </w:r>
-            <w:r>
-              <w:rPr>
-                <w:rFonts w:ascii="Aptos" w:hAnsi="Aptos"/>
-              </w:rPr>
-              <w:br/>
-            </w:r>
-            <w:r>
-              <w:rPr>
-                <w:rFonts w:ascii="Aptos" w:hAnsi="Aptos"/>
-              </w:rPr>
-              <w:br/>
-            </w:r>
-            <w:proofErr w:type="spellStart"/>
-            <w:r>
-              <w:rPr>
-                <w:rFonts w:ascii="Aptos" w:hAnsi="Aptos"/>
-              </w:rPr>
-              <w:t>Movie</w:t>
-            </w:r>
-            <w:proofErr w:type="spellEnd"/>
-            <w:r>
-              <w:rPr>
-                <w:rFonts w:ascii="Aptos" w:hAnsi="Aptos"/>
-              </w:rPr>
-              <w:t>:</w:t>
+              <w:t>Movie:</w:t>
             </w:r>
             <w:r>
               <w:rPr>
@@ -8318,74 +6222,27 @@
                 <w:rFonts w:ascii="Aptos" w:hAnsi="Aptos"/>
               </w:rPr>
               <w:br/>
-            </w:r>
-            <w:proofErr w:type="spellStart"/>
+              <w:t>Title: Parasite</w:t>
+            </w:r>
             <w:r>
               <w:rPr>
                 <w:rFonts w:ascii="Aptos" w:hAnsi="Aptos"/>
               </w:rPr>
-              <w:t>Title</w:t>
-            </w:r>
-            <w:proofErr w:type="spellEnd"/>
+              <w:br/>
+              <w:t>Rents: 2</w:t>
+            </w:r>
             <w:r>
               <w:rPr>
                 <w:rFonts w:ascii="Aptos" w:hAnsi="Aptos"/>
               </w:rPr>
-              <w:t xml:space="preserve">: </w:t>
-            </w:r>
-            <w:proofErr w:type="spellStart"/>
+              <w:br/>
+            </w:r>
             <w:r>
               <w:rPr>
                 <w:rFonts w:ascii="Aptos" w:hAnsi="Aptos"/>
               </w:rPr>
-              <w:t>Parasite</w:t>
-            </w:r>
-            <w:proofErr w:type="spellEnd"/>
-            <w:r>
-              <w:rPr>
-                <w:rFonts w:ascii="Aptos" w:hAnsi="Aptos"/>
-              </w:rPr>
               <w:br/>
-            </w:r>
-            <w:proofErr w:type="spellStart"/>
-            <w:r>
-              <w:rPr>
-                <w:rFonts w:ascii="Aptos" w:hAnsi="Aptos"/>
-              </w:rPr>
-              <w:t>Rents</w:t>
-            </w:r>
-            <w:proofErr w:type="spellEnd"/>
-            <w:r>
-              <w:rPr>
-                <w:rFonts w:ascii="Aptos" w:hAnsi="Aptos"/>
-              </w:rPr>
-              <w:t>: 2</w:t>
-            </w:r>
-            <w:r>
-              <w:rPr>
-                <w:rFonts w:ascii="Aptos" w:hAnsi="Aptos"/>
-              </w:rPr>
-              <w:br/>
-            </w:r>
-            <w:r>
-              <w:rPr>
-                <w:rFonts w:ascii="Aptos" w:hAnsi="Aptos"/>
-              </w:rPr>
-              <w:br/>
-            </w:r>
-            <w:proofErr w:type="spellStart"/>
-            <w:r>
-              <w:rPr>
-                <w:rFonts w:ascii="Aptos" w:hAnsi="Aptos"/>
-              </w:rPr>
-              <w:t>Movie</w:t>
-            </w:r>
-            <w:proofErr w:type="spellEnd"/>
-            <w:r>
-              <w:rPr>
-                <w:rFonts w:ascii="Aptos" w:hAnsi="Aptos"/>
-              </w:rPr>
-              <w:t>:</w:t>
+              <w:t>Movie:</w:t>
             </w:r>
             <w:r>
               <w:rPr>
@@ -8399,48 +6256,14 @@
                 <w:rFonts w:ascii="Aptos" w:hAnsi="Aptos"/>
               </w:rPr>
               <w:br/>
-            </w:r>
-            <w:proofErr w:type="spellStart"/>
+              <w:t>Title: Interstellar</w:t>
+            </w:r>
             <w:r>
               <w:rPr>
                 <w:rFonts w:ascii="Aptos" w:hAnsi="Aptos"/>
               </w:rPr>
-              <w:t>Title</w:t>
-            </w:r>
-            <w:proofErr w:type="spellEnd"/>
-            <w:r>
-              <w:rPr>
-                <w:rFonts w:ascii="Aptos" w:hAnsi="Aptos"/>
-              </w:rPr>
-              <w:t xml:space="preserve">: </w:t>
-            </w:r>
-            <w:proofErr w:type="spellStart"/>
-            <w:r>
-              <w:rPr>
-                <w:rFonts w:ascii="Aptos" w:hAnsi="Aptos"/>
-              </w:rPr>
-              <w:t>Interstellar</w:t>
-            </w:r>
-            <w:proofErr w:type="spellEnd"/>
-            <w:r>
-              <w:rPr>
-                <w:rFonts w:ascii="Aptos" w:hAnsi="Aptos"/>
-              </w:rPr>
               <w:br/>
-            </w:r>
-            <w:proofErr w:type="spellStart"/>
-            <w:r>
-              <w:rPr>
-                <w:rFonts w:ascii="Aptos" w:hAnsi="Aptos"/>
-              </w:rPr>
-              <w:t>Rents</w:t>
-            </w:r>
-            <w:proofErr w:type="spellEnd"/>
-            <w:r>
-              <w:rPr>
-                <w:rFonts w:ascii="Aptos" w:hAnsi="Aptos"/>
-              </w:rPr>
-              <w:t>: 3</w:t>
+              <w:t>Rents: 3</w:t>
             </w:r>
           </w:p>
         </w:tc>
@@ -8470,6 +6293,236 @@
         </w:tc>
       </w:tr>
     </w:tbl>
+    <w:p/>
+    <w:p>
+      <w:pPr>
+        <w:pStyle w:val="Heading1"/>
+      </w:pPr>
+    </w:p>
+    <w:p>
+      <w:pPr>
+        <w:pStyle w:val="Heading1"/>
+      </w:pPr>
+    </w:p>
+    <w:p/>
+    <w:p>
+      <w:pPr>
+        <w:pStyle w:val="Heading1"/>
+      </w:pPr>
+      <w:r>
+        <w:lastRenderedPageBreak/>
+        <w:t xml:space="preserve">Complexitatea funcției </w:t>
+      </w:r>
+    </w:p>
+    <w:p>
+      <w:pPr>
+        <w:rPr>
+          <w:lang w:val="en-US"/>
+        </w:rPr>
+      </w:pPr>
+      <w:r>
+        <w:rPr>
+          <w:lang w:val="en-US"/>
+        </w:rPr>
+        <w:t>def isIDUnique(self, ID):</w:t>
+      </w:r>
+      <w:r>
+        <w:rPr>
+          <w:lang w:val="en-US"/>
+        </w:rPr>
+        <w:br/>
+        <w:t xml:space="preserve">    </w:t>
+      </w:r>
+      <w:r>
+        <w:rPr>
+          <w:i/>
+          <w:iCs/>
+          <w:lang w:val="en-US"/>
+        </w:rPr>
+        <w:t>"""</w:t>
+      </w:r>
+      <w:r>
+        <w:rPr>
+          <w:i/>
+          <w:iCs/>
+          <w:lang w:val="en-US"/>
+        </w:rPr>
+        <w:br/>
+        <w:t xml:space="preserve">    Checks if an ID is unique and usable</w:t>
+      </w:r>
+      <w:r>
+        <w:rPr>
+          <w:i/>
+          <w:iCs/>
+          <w:lang w:val="en-US"/>
+        </w:rPr>
+        <w:br/>
+        <w:t xml:space="preserve">    :param ID: ID to check</w:t>
+      </w:r>
+      <w:r>
+        <w:rPr>
+          <w:i/>
+          <w:iCs/>
+          <w:lang w:val="en-US"/>
+        </w:rPr>
+        <w:br/>
+        <w:t xml:space="preserve">    :return: True if unique</w:t>
+      </w:r>
+      <w:r>
+        <w:rPr>
+          <w:i/>
+          <w:iCs/>
+          <w:lang w:val="en-US"/>
+        </w:rPr>
+        <w:br/>
+        <w:t xml:space="preserve">    :raise: ValueError if ID is not unique</w:t>
+      </w:r>
+      <w:r>
+        <w:rPr>
+          <w:i/>
+          <w:iCs/>
+          <w:lang w:val="en-US"/>
+        </w:rPr>
+        <w:br/>
+        <w:t xml:space="preserve">    """</w:t>
+      </w:r>
+      <w:r>
+        <w:rPr>
+          <w:i/>
+          <w:iCs/>
+          <w:lang w:val="en-US"/>
+        </w:rPr>
+        <w:br/>
+      </w:r>
+      <w:r>
+        <w:rPr>
+          <w:i/>
+          <w:iCs/>
+          <w:lang w:val="en-US"/>
+        </w:rPr>
+        <w:br/>
+        <w:t xml:space="preserve">    </w:t>
+      </w:r>
+      <w:r>
+        <w:rPr>
+          <w:lang w:val="en-US"/>
+        </w:rPr>
+        <w:t>for rent in self.rents:</w:t>
+      </w:r>
+      <w:r>
+        <w:rPr>
+          <w:lang w:val="en-US"/>
+        </w:rPr>
+        <w:br/>
+        <w:t xml:space="preserve">        if rent.getID() == ID:</w:t>
+      </w:r>
+      <w:r>
+        <w:rPr>
+          <w:lang w:val="en-US"/>
+        </w:rPr>
+        <w:br/>
+        <w:t xml:space="preserve">            raise ValueError("ID already exists")</w:t>
+      </w:r>
+      <w:r>
+        <w:rPr>
+          <w:lang w:val="en-US"/>
+        </w:rPr>
+        <w:br/>
+        <w:t xml:space="preserve">    return True</w:t>
+      </w:r>
+    </w:p>
+    <w:p>
+      <w:pPr>
+        <w:rPr>
+          <w:lang w:val="en-US"/>
+        </w:rPr>
+      </w:pPr>
+    </w:p>
+    <w:p>
+      <w:pPr>
+        <w:rPr>
+          <w:lang w:val="en-US"/>
+        </w:rPr>
+      </w:pPr>
+      <w:r>
+        <w:t>Algoritmul parcurge lista rents</w:t>
+      </w:r>
+      <w:r>
+        <w:t xml:space="preserve"> prin instrucțiunea for</w:t>
+      </w:r>
+      <w:r>
+        <w:t>, căutând un anumit element</w:t>
+      </w:r>
+      <w:r>
+        <w:rPr>
+          <w:lang w:val="en-US"/>
+        </w:rPr>
+        <w:t>:</w:t>
+      </w:r>
+    </w:p>
+    <w:p>
+      <w:pPr>
+        <w:pStyle w:val="ListParagraph"/>
+        <w:numPr>
+          <w:ilvl w:val="0"/>
+          <w:numId w:val="4"/>
+        </w:numPr>
+      </w:pPr>
+      <w:r>
+        <w:t xml:space="preserve">Cazul favorabil este </w:t>
+      </w:r>
+      <w:r>
+        <w:t>Ω(1)</w:t>
+      </w:r>
+      <w:r>
+        <w:t xml:space="preserve"> (Atunci când ID-ul căutat este pe prima poziție)</w:t>
+      </w:r>
+    </w:p>
+    <w:p>
+      <w:pPr>
+        <w:pStyle w:val="ListParagraph"/>
+        <w:numPr>
+          <w:ilvl w:val="0"/>
+          <w:numId w:val="4"/>
+        </w:numPr>
+      </w:pPr>
+      <w:r>
+        <w:t xml:space="preserve">Cazul cel mai puțin favorabil: O(n) (Atunci </w:t>
+      </w:r>
+      <w:r>
+        <w:t>când</w:t>
+      </w:r>
+      <w:r>
+        <w:t xml:space="preserve"> ID-ul </w:t>
+      </w:r>
+      <w:r>
+        <w:t>căutat</w:t>
+      </w:r>
+      <w:r>
+        <w:t xml:space="preserve"> nu este in lista) </w:t>
+      </w:r>
+    </w:p>
+    <w:p>
+      <w:pPr>
+        <w:pStyle w:val="ListParagraph"/>
+        <w:numPr>
+          <w:ilvl w:val="0"/>
+          <w:numId w:val="4"/>
+        </w:numPr>
+      </w:pPr>
+      <w:r>
+        <w:t>Cazul mediu:</w:t>
+      </w:r>
+      <w:r>
+        <w:t xml:space="preserve"> </w:t>
+      </w:r>
+      <w:r>
+        <w:t>1 + 2 + 3 + ... + n</w:t>
+      </w:r>
+      <w:r>
+        <w:t xml:space="preserve"> = (n+1)/2 =&gt; O(n)</w:t>
+      </w:r>
+    </w:p>
     <w:p/>
     <w:sectPr>
       <w:pgSz w:w="12240" w:h="15840"/>
@@ -8696,6 +6749,118 @@
     </w:lvl>
   </w:abstractNum>
   <w:abstractNum w:abstractNumId="1" w15:restartNumberingAfterBreak="0">
+    <w:nsid w:val="41DE1E22"/>
+    <w:multiLevelType w:val="hybridMultilevel"/>
+    <w:tmpl w:val="17D6DC50"/>
+    <w:lvl w:ilvl="0" w:tplc="DCB00F58">
+      <w:numFmt w:val="bullet"/>
+      <w:lvlText w:val="-"/>
+      <w:lvlJc w:val="left"/>
+      <w:pPr>
+        <w:ind w:left="720" w:hanging="360"/>
+      </w:pPr>
+      <w:rPr>
+        <w:rFonts w:ascii="Aptos" w:eastAsiaTheme="minorHAnsi" w:hAnsi="Aptos" w:cstheme="minorBidi" w:hint="default"/>
+      </w:rPr>
+    </w:lvl>
+    <w:lvl w:ilvl="1" w:tplc="04090003" w:tentative="1">
+      <w:start w:val="1"/>
+      <w:numFmt w:val="bullet"/>
+      <w:lvlText w:val="o"/>
+      <w:lvlJc w:val="left"/>
+      <w:pPr>
+        <w:ind w:left="1440" w:hanging="360"/>
+      </w:pPr>
+      <w:rPr>
+        <w:rFonts w:ascii="Courier New" w:hAnsi="Courier New" w:cs="Courier New" w:hint="default"/>
+      </w:rPr>
+    </w:lvl>
+    <w:lvl w:ilvl="2" w:tplc="04090005" w:tentative="1">
+      <w:start w:val="1"/>
+      <w:numFmt w:val="bullet"/>
+      <w:lvlText w:val=""/>
+      <w:lvlJc w:val="left"/>
+      <w:pPr>
+        <w:ind w:left="2160" w:hanging="360"/>
+      </w:pPr>
+      <w:rPr>
+        <w:rFonts w:ascii="Wingdings" w:hAnsi="Wingdings" w:hint="default"/>
+      </w:rPr>
+    </w:lvl>
+    <w:lvl w:ilvl="3" w:tplc="04090001" w:tentative="1">
+      <w:start w:val="1"/>
+      <w:numFmt w:val="bullet"/>
+      <w:lvlText w:val=""/>
+      <w:lvlJc w:val="left"/>
+      <w:pPr>
+        <w:ind w:left="2880" w:hanging="360"/>
+      </w:pPr>
+      <w:rPr>
+        <w:rFonts w:ascii="Symbol" w:hAnsi="Symbol" w:hint="default"/>
+      </w:rPr>
+    </w:lvl>
+    <w:lvl w:ilvl="4" w:tplc="04090003" w:tentative="1">
+      <w:start w:val="1"/>
+      <w:numFmt w:val="bullet"/>
+      <w:lvlText w:val="o"/>
+      <w:lvlJc w:val="left"/>
+      <w:pPr>
+        <w:ind w:left="3600" w:hanging="360"/>
+      </w:pPr>
+      <w:rPr>
+        <w:rFonts w:ascii="Courier New" w:hAnsi="Courier New" w:cs="Courier New" w:hint="default"/>
+      </w:rPr>
+    </w:lvl>
+    <w:lvl w:ilvl="5" w:tplc="04090005" w:tentative="1">
+      <w:start w:val="1"/>
+      <w:numFmt w:val="bullet"/>
+      <w:lvlText w:val=""/>
+      <w:lvlJc w:val="left"/>
+      <w:pPr>
+        <w:ind w:left="4320" w:hanging="360"/>
+      </w:pPr>
+      <w:rPr>
+        <w:rFonts w:ascii="Wingdings" w:hAnsi="Wingdings" w:hint="default"/>
+      </w:rPr>
+    </w:lvl>
+    <w:lvl w:ilvl="6" w:tplc="04090001" w:tentative="1">
+      <w:start w:val="1"/>
+      <w:numFmt w:val="bullet"/>
+      <w:lvlText w:val=""/>
+      <w:lvlJc w:val="left"/>
+      <w:pPr>
+        <w:ind w:left="5040" w:hanging="360"/>
+      </w:pPr>
+      <w:rPr>
+        <w:rFonts w:ascii="Symbol" w:hAnsi="Symbol" w:hint="default"/>
+      </w:rPr>
+    </w:lvl>
+    <w:lvl w:ilvl="7" w:tplc="04090003" w:tentative="1">
+      <w:start w:val="1"/>
+      <w:numFmt w:val="bullet"/>
+      <w:lvlText w:val="o"/>
+      <w:lvlJc w:val="left"/>
+      <w:pPr>
+        <w:ind w:left="5760" w:hanging="360"/>
+      </w:pPr>
+      <w:rPr>
+        <w:rFonts w:ascii="Courier New" w:hAnsi="Courier New" w:cs="Courier New" w:hint="default"/>
+      </w:rPr>
+    </w:lvl>
+    <w:lvl w:ilvl="8" w:tplc="04090005" w:tentative="1">
+      <w:start w:val="1"/>
+      <w:numFmt w:val="bullet"/>
+      <w:lvlText w:val=""/>
+      <w:lvlJc w:val="left"/>
+      <w:pPr>
+        <w:ind w:left="6480" w:hanging="360"/>
+      </w:pPr>
+      <w:rPr>
+        <w:rFonts w:ascii="Wingdings" w:hAnsi="Wingdings" w:hint="default"/>
+      </w:rPr>
+    </w:lvl>
+  </w:abstractNum>
+  <w:abstractNum w:abstractNumId="2" w15:restartNumberingAfterBreak="0">
     <w:nsid w:val="7C192949"/>
     <w:multiLevelType w:val="hybridMultilevel"/>
     <w:tmpl w:val="00528830"/>
@@ -8808,11 +6973,129 @@
       </w:rPr>
     </w:lvl>
   </w:abstractNum>
+  <w:abstractNum w:abstractNumId="3" w15:restartNumberingAfterBreak="0">
+    <w:nsid w:val="7DB6122C"/>
+    <w:multiLevelType w:val="hybridMultilevel"/>
+    <w:tmpl w:val="24B45A3A"/>
+    <w:lvl w:ilvl="0" w:tplc="9D30D1DA">
+      <w:numFmt w:val="bullet"/>
+      <w:lvlText w:val="-"/>
+      <w:lvlJc w:val="left"/>
+      <w:pPr>
+        <w:ind w:left="720" w:hanging="360"/>
+      </w:pPr>
+      <w:rPr>
+        <w:rFonts w:ascii="Aptos" w:eastAsiaTheme="minorHAnsi" w:hAnsi="Aptos" w:cstheme="minorBidi" w:hint="default"/>
+      </w:rPr>
+    </w:lvl>
+    <w:lvl w:ilvl="1" w:tplc="04090003" w:tentative="1">
+      <w:start w:val="1"/>
+      <w:numFmt w:val="bullet"/>
+      <w:lvlText w:val="o"/>
+      <w:lvlJc w:val="left"/>
+      <w:pPr>
+        <w:ind w:left="1440" w:hanging="360"/>
+      </w:pPr>
+      <w:rPr>
+        <w:rFonts w:ascii="Courier New" w:hAnsi="Courier New" w:cs="Courier New" w:hint="default"/>
+      </w:rPr>
+    </w:lvl>
+    <w:lvl w:ilvl="2" w:tplc="04090005" w:tentative="1">
+      <w:start w:val="1"/>
+      <w:numFmt w:val="bullet"/>
+      <w:lvlText w:val=""/>
+      <w:lvlJc w:val="left"/>
+      <w:pPr>
+        <w:ind w:left="2160" w:hanging="360"/>
+      </w:pPr>
+      <w:rPr>
+        <w:rFonts w:ascii="Wingdings" w:hAnsi="Wingdings" w:hint="default"/>
+      </w:rPr>
+    </w:lvl>
+    <w:lvl w:ilvl="3" w:tplc="04090001" w:tentative="1">
+      <w:start w:val="1"/>
+      <w:numFmt w:val="bullet"/>
+      <w:lvlText w:val=""/>
+      <w:lvlJc w:val="left"/>
+      <w:pPr>
+        <w:ind w:left="2880" w:hanging="360"/>
+      </w:pPr>
+      <w:rPr>
+        <w:rFonts w:ascii="Symbol" w:hAnsi="Symbol" w:hint="default"/>
+      </w:rPr>
+    </w:lvl>
+    <w:lvl w:ilvl="4" w:tplc="04090003" w:tentative="1">
+      <w:start w:val="1"/>
+      <w:numFmt w:val="bullet"/>
+      <w:lvlText w:val="o"/>
+      <w:lvlJc w:val="left"/>
+      <w:pPr>
+        <w:ind w:left="3600" w:hanging="360"/>
+      </w:pPr>
+      <w:rPr>
+        <w:rFonts w:ascii="Courier New" w:hAnsi="Courier New" w:cs="Courier New" w:hint="default"/>
+      </w:rPr>
+    </w:lvl>
+    <w:lvl w:ilvl="5" w:tplc="04090005" w:tentative="1">
+      <w:start w:val="1"/>
+      <w:numFmt w:val="bullet"/>
+      <w:lvlText w:val=""/>
+      <w:lvlJc w:val="left"/>
+      <w:pPr>
+        <w:ind w:left="4320" w:hanging="360"/>
+      </w:pPr>
+      <w:rPr>
+        <w:rFonts w:ascii="Wingdings" w:hAnsi="Wingdings" w:hint="default"/>
+      </w:rPr>
+    </w:lvl>
+    <w:lvl w:ilvl="6" w:tplc="04090001" w:tentative="1">
+      <w:start w:val="1"/>
+      <w:numFmt w:val="bullet"/>
+      <w:lvlText w:val=""/>
+      <w:lvlJc w:val="left"/>
+      <w:pPr>
+        <w:ind w:left="5040" w:hanging="360"/>
+      </w:pPr>
+      <w:rPr>
+        <w:rFonts w:ascii="Symbol" w:hAnsi="Symbol" w:hint="default"/>
+      </w:rPr>
+    </w:lvl>
+    <w:lvl w:ilvl="7" w:tplc="04090003" w:tentative="1">
+      <w:start w:val="1"/>
+      <w:numFmt w:val="bullet"/>
+      <w:lvlText w:val="o"/>
+      <w:lvlJc w:val="left"/>
+      <w:pPr>
+        <w:ind w:left="5760" w:hanging="360"/>
+      </w:pPr>
+      <w:rPr>
+        <w:rFonts w:ascii="Courier New" w:hAnsi="Courier New" w:cs="Courier New" w:hint="default"/>
+      </w:rPr>
+    </w:lvl>
+    <w:lvl w:ilvl="8" w:tplc="04090005" w:tentative="1">
+      <w:start w:val="1"/>
+      <w:numFmt w:val="bullet"/>
+      <w:lvlText w:val=""/>
+      <w:lvlJc w:val="left"/>
+      <w:pPr>
+        <w:ind w:left="6480" w:hanging="360"/>
+      </w:pPr>
+      <w:rPr>
+        <w:rFonts w:ascii="Wingdings" w:hAnsi="Wingdings" w:hint="default"/>
+      </w:rPr>
+    </w:lvl>
+  </w:abstractNum>
   <w:num w:numId="1" w16cid:durableId="1700088092">
-    <w:abstractNumId w:val="1"/>
+    <w:abstractNumId w:val="2"/>
   </w:num>
   <w:num w:numId="2" w16cid:durableId="809982979">
     <w:abstractNumId w:val="0"/>
+  </w:num>
+  <w:num w:numId="3" w16cid:durableId="1287272816">
+    <w:abstractNumId w:val="3"/>
+  </w:num>
+  <w:num w:numId="4" w16cid:durableId="1813791484">
+    <w:abstractNumId w:val="1"/>
   </w:num>
 </w:numbering>
 </file>

</xml_diff>